<commit_message>
Added to tutorial section of User's Manual.
</commit_message>
<xml_diff>
--- a/doc/MolTKUsersManual.docx
+++ b/doc/MolTKUsersManual.docx
@@ -18,12 +18,6 @@
         <w:gridCol w:w="6430"/>
       </w:tblGrid>
       <w:tr>
-        <w:tblPrEx>
-          <w:tblCellMar>
-            <w:top w:w="0" w:type="dxa"/>
-            <w:bottom w:w="0" w:type="dxa"/>
-          </w:tblCellMar>
-        </w:tblPrEx>
         <w:trPr>
           <w:cantSplit/>
           <w:trHeight w:val="1692"/>
@@ -61,12 +55,6 @@
         </w:tc>
       </w:tr>
       <w:tr>
-        <w:tblPrEx>
-          <w:tblCellMar>
-            <w:top w:w="0" w:type="dxa"/>
-            <w:bottom w:w="0" w:type="dxa"/>
-          </w:tblCellMar>
-        </w:tblPrEx>
         <w:trPr>
           <w:cantSplit/>
           <w:trHeight w:val="8217"/>
@@ -195,12 +183,6 @@
         </w:tc>
       </w:tr>
       <w:tr>
-        <w:tblPrEx>
-          <w:tblCellMar>
-            <w:top w:w="0" w:type="dxa"/>
-            <w:bottom w:w="0" w:type="dxa"/>
-          </w:tblCellMar>
-        </w:tblPrEx>
         <w:trPr>
           <w:cantSplit/>
           <w:trHeight w:val="810"/>
@@ -237,12 +219,6 @@
         </w:tc>
       </w:tr>
       <w:tr>
-        <w:tblPrEx>
-          <w:tblCellMar>
-            <w:top w:w="0" w:type="dxa"/>
-            <w:bottom w:w="0" w:type="dxa"/>
-          </w:tblCellMar>
-        </w:tblPrEx>
         <w:trPr>
           <w:cantSplit/>
           <w:trHeight w:val="1026"/>
@@ -301,12 +277,6 @@
         </w:tc>
       </w:tr>
       <w:tr>
-        <w:tblPrEx>
-          <w:tblCellMar>
-            <w:top w:w="0" w:type="dxa"/>
-            <w:bottom w:w="0" w:type="dxa"/>
-          </w:tblCellMar>
-        </w:tblPrEx>
         <w:trPr>
           <w:cantSplit/>
           <w:trHeight w:val="243"/>
@@ -754,7 +724,7 @@
       <w:pPr>
         <w:pStyle w:val="TOC1"/>
         <w:rPr>
-          <w:rFonts w:ascii="Calibri" w:eastAsia="Times New Roman" w:hAnsi="Calibri"/>
+          <w:rFonts w:asciiTheme="minorHAnsi" w:eastAsiaTheme="minorEastAsia" w:hAnsiTheme="minorHAnsi" w:cstheme="minorBidi"/>
           <w:b w:val="0"/>
           <w:bCs w:val="0"/>
           <w:caps w:val="0"/>
@@ -780,7 +750,7 @@
         </w:rPr>
         <w:fldChar w:fldCharType="separate"/>
       </w:r>
-      <w:hyperlink w:anchor="_Toc307165276" w:history="1">
+      <w:hyperlink w:anchor="_Toc307944242" w:history="1">
         <w:r>
           <w:rPr>
             <w:rStyle w:val="Hyperlink"/>
@@ -790,7 +760,7 @@
         </w:r>
         <w:r>
           <w:rPr>
-            <w:rFonts w:ascii="Calibri" w:eastAsia="Times New Roman" w:hAnsi="Calibri"/>
+            <w:rFonts w:asciiTheme="minorHAnsi" w:eastAsiaTheme="minorEastAsia" w:hAnsiTheme="minorHAnsi" w:cstheme="minorBidi"/>
             <w:b w:val="0"/>
             <w:bCs w:val="0"/>
             <w:caps w:val="0"/>
@@ -825,7 +795,7 @@
             <w:noProof/>
             <w:webHidden/>
           </w:rPr>
-          <w:instrText xml:space="preserve"> PAGEREF _Toc307165276 \h </w:instrText>
+          <w:instrText xml:space="preserve"> PAGEREF _Toc307944242 \h </w:instrText>
         </w:r>
         <w:r>
           <w:rPr>
@@ -860,13 +830,13 @@
       <w:pPr>
         <w:pStyle w:val="TOC2"/>
         <w:rPr>
-          <w:rFonts w:ascii="Calibri" w:eastAsia="Times New Roman" w:hAnsi="Calibri"/>
+          <w:rFonts w:asciiTheme="minorHAnsi" w:eastAsiaTheme="minorEastAsia" w:hAnsiTheme="minorHAnsi" w:cstheme="minorBidi"/>
           <w:noProof/>
           <w:sz w:val="22"/>
           <w:szCs w:val="22"/>
         </w:rPr>
       </w:pPr>
-      <w:hyperlink w:anchor="_Toc307165277" w:history="1">
+      <w:hyperlink w:anchor="_Toc307944243" w:history="1">
         <w:r>
           <w:rPr>
             <w:rStyle w:val="Hyperlink"/>
@@ -876,7 +846,7 @@
         </w:r>
         <w:r>
           <w:rPr>
-            <w:rFonts w:ascii="Calibri" w:eastAsia="Times New Roman" w:hAnsi="Calibri"/>
+            <w:rFonts w:asciiTheme="minorHAnsi" w:eastAsiaTheme="minorEastAsia" w:hAnsiTheme="minorHAnsi" w:cstheme="minorBidi"/>
             <w:noProof/>
             <w:sz w:val="22"/>
             <w:szCs w:val="22"/>
@@ -909,7 +879,7 @@
             <w:noProof/>
             <w:webHidden/>
           </w:rPr>
-          <w:instrText xml:space="preserve"> PAGEREF _Toc307165277 \h </w:instrText>
+          <w:instrText xml:space="preserve"> PAGEREF _Toc307944243 \h </w:instrText>
         </w:r>
         <w:r>
           <w:rPr>
@@ -944,7 +914,7 @@
       <w:pPr>
         <w:pStyle w:val="TOC3"/>
         <w:rPr>
-          <w:rFonts w:ascii="Calibri" w:eastAsia="Times New Roman" w:hAnsi="Calibri"/>
+          <w:rFonts w:asciiTheme="minorHAnsi" w:eastAsiaTheme="minorEastAsia" w:hAnsiTheme="minorHAnsi" w:cstheme="minorBidi"/>
           <w:i w:val="0"/>
           <w:iCs w:val="0"/>
           <w:noProof/>
@@ -952,7 +922,7 @@
           <w:szCs w:val="22"/>
         </w:rPr>
       </w:pPr>
-      <w:hyperlink w:anchor="_Toc307165278" w:history="1">
+      <w:hyperlink w:anchor="_Toc307944244" w:history="1">
         <w:r>
           <w:rPr>
             <w:rStyle w:val="Hyperlink"/>
@@ -962,7 +932,7 @@
         </w:r>
         <w:r>
           <w:rPr>
-            <w:rFonts w:ascii="Calibri" w:eastAsia="Times New Roman" w:hAnsi="Calibri"/>
+            <w:rFonts w:asciiTheme="minorHAnsi" w:eastAsiaTheme="minorEastAsia" w:hAnsiTheme="minorHAnsi" w:cstheme="minorBidi"/>
             <w:i w:val="0"/>
             <w:iCs w:val="0"/>
             <w:noProof/>
@@ -997,7 +967,7 @@
             <w:noProof/>
             <w:webHidden/>
           </w:rPr>
-          <w:instrText xml:space="preserve"> PAGEREF _Toc307165278 \h </w:instrText>
+          <w:instrText xml:space="preserve"> PAGEREF _Toc307944244 \h </w:instrText>
         </w:r>
         <w:r>
           <w:rPr>
@@ -1032,7 +1002,7 @@
       <w:pPr>
         <w:pStyle w:val="TOC3"/>
         <w:rPr>
-          <w:rFonts w:ascii="Calibri" w:eastAsia="Times New Roman" w:hAnsi="Calibri"/>
+          <w:rFonts w:asciiTheme="minorHAnsi" w:eastAsiaTheme="minorEastAsia" w:hAnsiTheme="minorHAnsi" w:cstheme="minorBidi"/>
           <w:i w:val="0"/>
           <w:iCs w:val="0"/>
           <w:noProof/>
@@ -1040,7 +1010,7 @@
           <w:szCs w:val="22"/>
         </w:rPr>
       </w:pPr>
-      <w:hyperlink w:anchor="_Toc307165279" w:history="1">
+      <w:hyperlink w:anchor="_Toc307944245" w:history="1">
         <w:r>
           <w:rPr>
             <w:rStyle w:val="Hyperlink"/>
@@ -1050,7 +1020,7 @@
         </w:r>
         <w:r>
           <w:rPr>
-            <w:rFonts w:ascii="Calibri" w:eastAsia="Times New Roman" w:hAnsi="Calibri"/>
+            <w:rFonts w:asciiTheme="minorHAnsi" w:eastAsiaTheme="minorEastAsia" w:hAnsiTheme="minorHAnsi" w:cstheme="minorBidi"/>
             <w:i w:val="0"/>
             <w:iCs w:val="0"/>
             <w:noProof/>
@@ -1085,7 +1055,7 @@
             <w:noProof/>
             <w:webHidden/>
           </w:rPr>
-          <w:instrText xml:space="preserve"> PAGEREF _Toc307165279 \h </w:instrText>
+          <w:instrText xml:space="preserve"> PAGEREF _Toc307944245 \h </w:instrText>
         </w:r>
         <w:r>
           <w:rPr>
@@ -1120,13 +1090,13 @@
       <w:pPr>
         <w:pStyle w:val="TOC2"/>
         <w:rPr>
-          <w:rFonts w:ascii="Calibri" w:eastAsia="Times New Roman" w:hAnsi="Calibri"/>
+          <w:rFonts w:asciiTheme="minorHAnsi" w:eastAsiaTheme="minorEastAsia" w:hAnsiTheme="minorHAnsi" w:cstheme="minorBidi"/>
           <w:noProof/>
           <w:sz w:val="22"/>
           <w:szCs w:val="22"/>
         </w:rPr>
       </w:pPr>
-      <w:hyperlink w:anchor="_Toc307165280" w:history="1">
+      <w:hyperlink w:anchor="_Toc307944246" w:history="1">
         <w:r>
           <w:rPr>
             <w:rStyle w:val="Hyperlink"/>
@@ -1136,7 +1106,7 @@
         </w:r>
         <w:r>
           <w:rPr>
-            <w:rFonts w:ascii="Calibri" w:eastAsia="Times New Roman" w:hAnsi="Calibri"/>
+            <w:rFonts w:asciiTheme="minorHAnsi" w:eastAsiaTheme="minorEastAsia" w:hAnsiTheme="minorHAnsi" w:cstheme="minorBidi"/>
             <w:noProof/>
             <w:sz w:val="22"/>
             <w:szCs w:val="22"/>
@@ -1169,7 +1139,7 @@
             <w:noProof/>
             <w:webHidden/>
           </w:rPr>
-          <w:instrText xml:space="preserve"> PAGEREF _Toc307165280 \h </w:instrText>
+          <w:instrText xml:space="preserve"> PAGEREF _Toc307944246 \h </w:instrText>
         </w:r>
         <w:r>
           <w:rPr>
@@ -1204,7 +1174,7 @@
       <w:pPr>
         <w:pStyle w:val="TOC3"/>
         <w:rPr>
-          <w:rFonts w:ascii="Calibri" w:eastAsia="Times New Roman" w:hAnsi="Calibri"/>
+          <w:rFonts w:asciiTheme="minorHAnsi" w:eastAsiaTheme="minorEastAsia" w:hAnsiTheme="minorHAnsi" w:cstheme="minorBidi"/>
           <w:i w:val="0"/>
           <w:iCs w:val="0"/>
           <w:noProof/>
@@ -1212,7 +1182,7 @@
           <w:szCs w:val="22"/>
         </w:rPr>
       </w:pPr>
-      <w:hyperlink w:anchor="_Toc307165281" w:history="1">
+      <w:hyperlink w:anchor="_Toc307944247" w:history="1">
         <w:r>
           <w:rPr>
             <w:rStyle w:val="Hyperlink"/>
@@ -1222,7 +1192,7 @@
         </w:r>
         <w:r>
           <w:rPr>
-            <w:rFonts w:ascii="Calibri" w:eastAsia="Times New Roman" w:hAnsi="Calibri"/>
+            <w:rFonts w:asciiTheme="minorHAnsi" w:eastAsiaTheme="minorEastAsia" w:hAnsiTheme="minorHAnsi" w:cstheme="minorBidi"/>
             <w:i w:val="0"/>
             <w:iCs w:val="0"/>
             <w:noProof/>
@@ -1257,7 +1227,7 @@
             <w:noProof/>
             <w:webHidden/>
           </w:rPr>
-          <w:instrText xml:space="preserve"> PAGEREF _Toc307165281 \h </w:instrText>
+          <w:instrText xml:space="preserve"> PAGEREF _Toc307944247 \h </w:instrText>
         </w:r>
         <w:r>
           <w:rPr>
@@ -1292,7 +1262,7 @@
       <w:pPr>
         <w:pStyle w:val="TOC3"/>
         <w:rPr>
-          <w:rFonts w:ascii="Calibri" w:eastAsia="Times New Roman" w:hAnsi="Calibri"/>
+          <w:rFonts w:asciiTheme="minorHAnsi" w:eastAsiaTheme="minorEastAsia" w:hAnsiTheme="minorHAnsi" w:cstheme="minorBidi"/>
           <w:i w:val="0"/>
           <w:iCs w:val="0"/>
           <w:noProof/>
@@ -1300,7 +1270,7 @@
           <w:szCs w:val="22"/>
         </w:rPr>
       </w:pPr>
-      <w:hyperlink w:anchor="_Toc307165282" w:history="1">
+      <w:hyperlink w:anchor="_Toc307944248" w:history="1">
         <w:r>
           <w:rPr>
             <w:rStyle w:val="Hyperlink"/>
@@ -1310,7 +1280,7 @@
         </w:r>
         <w:r>
           <w:rPr>
-            <w:rFonts w:ascii="Calibri" w:eastAsia="Times New Roman" w:hAnsi="Calibri"/>
+            <w:rFonts w:asciiTheme="minorHAnsi" w:eastAsiaTheme="minorEastAsia" w:hAnsiTheme="minorHAnsi" w:cstheme="minorBidi"/>
             <w:i w:val="0"/>
             <w:iCs w:val="0"/>
             <w:noProof/>
@@ -1345,7 +1315,7 @@
             <w:noProof/>
             <w:webHidden/>
           </w:rPr>
-          <w:instrText xml:space="preserve"> PAGEREF _Toc307165282 \h </w:instrText>
+          <w:instrText xml:space="preserve"> PAGEREF _Toc307944248 \h </w:instrText>
         </w:r>
         <w:r>
           <w:rPr>
@@ -1380,7 +1350,7 @@
       <w:pPr>
         <w:pStyle w:val="TOC3"/>
         <w:rPr>
-          <w:rFonts w:ascii="Calibri" w:eastAsia="Times New Roman" w:hAnsi="Calibri"/>
+          <w:rFonts w:asciiTheme="minorHAnsi" w:eastAsiaTheme="minorEastAsia" w:hAnsiTheme="minorHAnsi" w:cstheme="minorBidi"/>
           <w:i w:val="0"/>
           <w:iCs w:val="0"/>
           <w:noProof/>
@@ -1388,7 +1358,7 @@
           <w:szCs w:val="22"/>
         </w:rPr>
       </w:pPr>
-      <w:hyperlink w:anchor="_Toc307165283" w:history="1">
+      <w:hyperlink w:anchor="_Toc307944249" w:history="1">
         <w:r>
           <w:rPr>
             <w:rStyle w:val="Hyperlink"/>
@@ -1398,7 +1368,7 @@
         </w:r>
         <w:r>
           <w:rPr>
-            <w:rFonts w:ascii="Calibri" w:eastAsia="Times New Roman" w:hAnsi="Calibri"/>
+            <w:rFonts w:asciiTheme="minorHAnsi" w:eastAsiaTheme="minorEastAsia" w:hAnsiTheme="minorHAnsi" w:cstheme="minorBidi"/>
             <w:i w:val="0"/>
             <w:iCs w:val="0"/>
             <w:noProof/>
@@ -1433,7 +1403,7 @@
             <w:noProof/>
             <w:webHidden/>
           </w:rPr>
-          <w:instrText xml:space="preserve"> PAGEREF _Toc307165283 \h </w:instrText>
+          <w:instrText xml:space="preserve"> PAGEREF _Toc307944249 \h </w:instrText>
         </w:r>
         <w:r>
           <w:rPr>
@@ -1468,7 +1438,7 @@
       <w:pPr>
         <w:pStyle w:val="TOC3"/>
         <w:rPr>
-          <w:rFonts w:ascii="Calibri" w:eastAsia="Times New Roman" w:hAnsi="Calibri"/>
+          <w:rFonts w:asciiTheme="minorHAnsi" w:eastAsiaTheme="minorEastAsia" w:hAnsiTheme="minorHAnsi" w:cstheme="minorBidi"/>
           <w:i w:val="0"/>
           <w:iCs w:val="0"/>
           <w:noProof/>
@@ -1476,7 +1446,7 @@
           <w:szCs w:val="22"/>
         </w:rPr>
       </w:pPr>
-      <w:hyperlink w:anchor="_Toc307165284" w:history="1">
+      <w:hyperlink w:anchor="_Toc307944250" w:history="1">
         <w:r>
           <w:rPr>
             <w:rStyle w:val="Hyperlink"/>
@@ -1486,7 +1456,7 @@
         </w:r>
         <w:r>
           <w:rPr>
-            <w:rFonts w:ascii="Calibri" w:eastAsia="Times New Roman" w:hAnsi="Calibri"/>
+            <w:rFonts w:asciiTheme="minorHAnsi" w:eastAsiaTheme="minorEastAsia" w:hAnsiTheme="minorHAnsi" w:cstheme="minorBidi"/>
             <w:i w:val="0"/>
             <w:iCs w:val="0"/>
             <w:noProof/>
@@ -1521,7 +1491,7 @@
             <w:noProof/>
             <w:webHidden/>
           </w:rPr>
-          <w:instrText xml:space="preserve"> PAGEREF _Toc307165284 \h </w:instrText>
+          <w:instrText xml:space="preserve"> PAGEREF _Toc307944250 \h </w:instrText>
         </w:r>
         <w:r>
           <w:rPr>
@@ -1556,13 +1526,13 @@
       <w:pPr>
         <w:pStyle w:val="TOC2"/>
         <w:rPr>
-          <w:rFonts w:ascii="Calibri" w:eastAsia="Times New Roman" w:hAnsi="Calibri"/>
+          <w:rFonts w:asciiTheme="minorHAnsi" w:eastAsiaTheme="minorEastAsia" w:hAnsiTheme="minorHAnsi" w:cstheme="minorBidi"/>
           <w:noProof/>
           <w:sz w:val="22"/>
           <w:szCs w:val="22"/>
         </w:rPr>
       </w:pPr>
-      <w:hyperlink w:anchor="_Toc307165285" w:history="1">
+      <w:hyperlink w:anchor="_Toc307944251" w:history="1">
         <w:r>
           <w:rPr>
             <w:rStyle w:val="Hyperlink"/>
@@ -1572,7 +1542,7 @@
         </w:r>
         <w:r>
           <w:rPr>
-            <w:rFonts w:ascii="Calibri" w:eastAsia="Times New Roman" w:hAnsi="Calibri"/>
+            <w:rFonts w:asciiTheme="minorHAnsi" w:eastAsiaTheme="minorEastAsia" w:hAnsiTheme="minorHAnsi" w:cstheme="minorBidi"/>
             <w:noProof/>
             <w:sz w:val="22"/>
             <w:szCs w:val="22"/>
@@ -1605,7 +1575,7 @@
             <w:noProof/>
             <w:webHidden/>
           </w:rPr>
-          <w:instrText xml:space="preserve"> PAGEREF _Toc307165285 \h </w:instrText>
+          <w:instrText xml:space="preserve"> PAGEREF _Toc307944251 \h </w:instrText>
         </w:r>
         <w:r>
           <w:rPr>
@@ -1640,13 +1610,13 @@
       <w:pPr>
         <w:pStyle w:val="TOC2"/>
         <w:rPr>
-          <w:rFonts w:ascii="Calibri" w:eastAsia="Times New Roman" w:hAnsi="Calibri"/>
+          <w:rFonts w:asciiTheme="minorHAnsi" w:eastAsiaTheme="minorEastAsia" w:hAnsiTheme="minorHAnsi" w:cstheme="minorBidi"/>
           <w:noProof/>
           <w:sz w:val="22"/>
           <w:szCs w:val="22"/>
         </w:rPr>
       </w:pPr>
-      <w:hyperlink w:anchor="_Toc307165286" w:history="1">
+      <w:hyperlink w:anchor="_Toc307944252" w:history="1">
         <w:r>
           <w:rPr>
             <w:rStyle w:val="Hyperlink"/>
@@ -1656,7 +1626,7 @@
         </w:r>
         <w:r>
           <w:rPr>
-            <w:rFonts w:ascii="Calibri" w:eastAsia="Times New Roman" w:hAnsi="Calibri"/>
+            <w:rFonts w:asciiTheme="minorHAnsi" w:eastAsiaTheme="minorEastAsia" w:hAnsiTheme="minorHAnsi" w:cstheme="minorBidi"/>
             <w:noProof/>
             <w:sz w:val="22"/>
             <w:szCs w:val="22"/>
@@ -1689,7 +1659,7 @@
             <w:noProof/>
             <w:webHidden/>
           </w:rPr>
-          <w:instrText xml:space="preserve"> PAGEREF _Toc307165286 \h </w:instrText>
+          <w:instrText xml:space="preserve"> PAGEREF _Toc307944252 \h </w:instrText>
         </w:r>
         <w:r>
           <w:rPr>
@@ -1724,7 +1694,7 @@
       <w:pPr>
         <w:pStyle w:val="TOC1"/>
         <w:rPr>
-          <w:rFonts w:ascii="Calibri" w:eastAsia="Times New Roman" w:hAnsi="Calibri"/>
+          <w:rFonts w:asciiTheme="minorHAnsi" w:eastAsiaTheme="minorEastAsia" w:hAnsiTheme="minorHAnsi" w:cstheme="minorBidi"/>
           <w:b w:val="0"/>
           <w:bCs w:val="0"/>
           <w:caps w:val="0"/>
@@ -1732,7 +1702,7 @@
           <w:color w:val="auto"/>
         </w:rPr>
       </w:pPr>
-      <w:hyperlink w:anchor="_Toc307165287" w:history="1">
+      <w:hyperlink w:anchor="_Toc307944253" w:history="1">
         <w:r>
           <w:rPr>
             <w:rStyle w:val="Hyperlink"/>
@@ -1742,7 +1712,7 @@
         </w:r>
         <w:r>
           <w:rPr>
-            <w:rFonts w:ascii="Calibri" w:eastAsia="Times New Roman" w:hAnsi="Calibri"/>
+            <w:rFonts w:asciiTheme="minorHAnsi" w:eastAsiaTheme="minorEastAsia" w:hAnsiTheme="minorHAnsi" w:cstheme="minorBidi"/>
             <w:b w:val="0"/>
             <w:bCs w:val="0"/>
             <w:caps w:val="0"/>
@@ -1777,7 +1747,7 @@
             <w:noProof/>
             <w:webHidden/>
           </w:rPr>
-          <w:instrText xml:space="preserve"> PAGEREF _Toc307165287 \h </w:instrText>
+          <w:instrText xml:space="preserve"> PAGEREF _Toc307944253 \h </w:instrText>
         </w:r>
         <w:r>
           <w:rPr>
@@ -1812,7 +1782,7 @@
       <w:pPr>
         <w:pStyle w:val="TOC1"/>
         <w:rPr>
-          <w:rFonts w:ascii="Calibri" w:eastAsia="Times New Roman" w:hAnsi="Calibri"/>
+          <w:rFonts w:asciiTheme="minorHAnsi" w:eastAsiaTheme="minorEastAsia" w:hAnsiTheme="minorHAnsi" w:cstheme="minorBidi"/>
           <w:b w:val="0"/>
           <w:bCs w:val="0"/>
           <w:caps w:val="0"/>
@@ -1820,7 +1790,7 @@
           <w:color w:val="auto"/>
         </w:rPr>
       </w:pPr>
-      <w:hyperlink w:anchor="_Toc307165288" w:history="1">
+      <w:hyperlink w:anchor="_Toc307944254" w:history="1">
         <w:r>
           <w:rPr>
             <w:rStyle w:val="Hyperlink"/>
@@ -1830,7 +1800,7 @@
         </w:r>
         <w:r>
           <w:rPr>
-            <w:rFonts w:ascii="Calibri" w:eastAsia="Times New Roman" w:hAnsi="Calibri"/>
+            <w:rFonts w:asciiTheme="minorHAnsi" w:eastAsiaTheme="minorEastAsia" w:hAnsiTheme="minorHAnsi" w:cstheme="minorBidi"/>
             <w:b w:val="0"/>
             <w:bCs w:val="0"/>
             <w:caps w:val="0"/>
@@ -1865,7 +1835,7 @@
             <w:noProof/>
             <w:webHidden/>
           </w:rPr>
-          <w:instrText xml:space="preserve"> PAGEREF _Toc307165288 \h </w:instrText>
+          <w:instrText xml:space="preserve"> PAGEREF _Toc307944254 \h </w:instrText>
         </w:r>
         <w:r>
           <w:rPr>
@@ -1900,13 +1870,13 @@
       <w:pPr>
         <w:pStyle w:val="TOC2"/>
         <w:rPr>
-          <w:rFonts w:ascii="Calibri" w:eastAsia="Times New Roman" w:hAnsi="Calibri"/>
+          <w:rFonts w:asciiTheme="minorHAnsi" w:eastAsiaTheme="minorEastAsia" w:hAnsiTheme="minorHAnsi" w:cstheme="minorBidi"/>
           <w:noProof/>
           <w:sz w:val="22"/>
           <w:szCs w:val="22"/>
         </w:rPr>
       </w:pPr>
-      <w:hyperlink w:anchor="_Toc307165289" w:history="1">
+      <w:hyperlink w:anchor="_Toc307944255" w:history="1">
         <w:r>
           <w:rPr>
             <w:rStyle w:val="Hyperlink"/>
@@ -1916,7 +1886,7 @@
         </w:r>
         <w:r>
           <w:rPr>
-            <w:rFonts w:ascii="Calibri" w:eastAsia="Times New Roman" w:hAnsi="Calibri"/>
+            <w:rFonts w:asciiTheme="minorHAnsi" w:eastAsiaTheme="minorEastAsia" w:hAnsiTheme="minorHAnsi" w:cstheme="minorBidi"/>
             <w:noProof/>
             <w:sz w:val="22"/>
             <w:szCs w:val="22"/>
@@ -1949,7 +1919,7 @@
             <w:noProof/>
             <w:webHidden/>
           </w:rPr>
-          <w:instrText xml:space="preserve"> PAGEREF _Toc307165289 \h </w:instrText>
+          <w:instrText xml:space="preserve"> PAGEREF _Toc307944255 \h </w:instrText>
         </w:r>
         <w:r>
           <w:rPr>
@@ -1984,7 +1954,7 @@
       <w:pPr>
         <w:pStyle w:val="TOC3"/>
         <w:rPr>
-          <w:rFonts w:ascii="Calibri" w:eastAsia="Times New Roman" w:hAnsi="Calibri"/>
+          <w:rFonts w:asciiTheme="minorHAnsi" w:eastAsiaTheme="minorEastAsia" w:hAnsiTheme="minorHAnsi" w:cstheme="minorBidi"/>
           <w:i w:val="0"/>
           <w:iCs w:val="0"/>
           <w:noProof/>
@@ -1992,7 +1962,7 @@
           <w:szCs w:val="22"/>
         </w:rPr>
       </w:pPr>
-      <w:hyperlink w:anchor="_Toc307165290" w:history="1">
+      <w:hyperlink w:anchor="_Toc307944256" w:history="1">
         <w:r>
           <w:rPr>
             <w:rStyle w:val="Hyperlink"/>
@@ -2002,7 +1972,7 @@
         </w:r>
         <w:r>
           <w:rPr>
-            <w:rFonts w:ascii="Calibri" w:eastAsia="Times New Roman" w:hAnsi="Calibri"/>
+            <w:rFonts w:asciiTheme="minorHAnsi" w:eastAsiaTheme="minorEastAsia" w:hAnsiTheme="minorHAnsi" w:cstheme="minorBidi"/>
             <w:i w:val="0"/>
             <w:iCs w:val="0"/>
             <w:noProof/>
@@ -2037,7 +2007,7 @@
             <w:noProof/>
             <w:webHidden/>
           </w:rPr>
-          <w:instrText xml:space="preserve"> PAGEREF _Toc307165290 \h </w:instrText>
+          <w:instrText xml:space="preserve"> PAGEREF _Toc307944256 \h </w:instrText>
         </w:r>
         <w:r>
           <w:rPr>
@@ -2072,7 +2042,7 @@
       <w:pPr>
         <w:pStyle w:val="TOC3"/>
         <w:rPr>
-          <w:rFonts w:ascii="Calibri" w:eastAsia="Times New Roman" w:hAnsi="Calibri"/>
+          <w:rFonts w:asciiTheme="minorHAnsi" w:eastAsiaTheme="minorEastAsia" w:hAnsiTheme="minorHAnsi" w:cstheme="minorBidi"/>
           <w:i w:val="0"/>
           <w:iCs w:val="0"/>
           <w:noProof/>
@@ -2080,7 +2050,7 @@
           <w:szCs w:val="22"/>
         </w:rPr>
       </w:pPr>
-      <w:hyperlink w:anchor="_Toc307165291" w:history="1">
+      <w:hyperlink w:anchor="_Toc307944257" w:history="1">
         <w:r>
           <w:rPr>
             <w:rStyle w:val="Hyperlink"/>
@@ -2090,7 +2060,7 @@
         </w:r>
         <w:r>
           <w:rPr>
-            <w:rFonts w:ascii="Calibri" w:eastAsia="Times New Roman" w:hAnsi="Calibri"/>
+            <w:rFonts w:asciiTheme="minorHAnsi" w:eastAsiaTheme="minorEastAsia" w:hAnsiTheme="minorHAnsi" w:cstheme="minorBidi"/>
             <w:i w:val="0"/>
             <w:iCs w:val="0"/>
             <w:noProof/>
@@ -2125,7 +2095,7 @@
             <w:noProof/>
             <w:webHidden/>
           </w:rPr>
-          <w:instrText xml:space="preserve"> PAGEREF _Toc307165291 \h </w:instrText>
+          <w:instrText xml:space="preserve"> PAGEREF _Toc307944257 \h </w:instrText>
         </w:r>
         <w:r>
           <w:rPr>
@@ -2145,7 +2115,7 @@
             <w:noProof/>
             <w:webHidden/>
           </w:rPr>
-          <w:t>7</w:t>
+          <w:t>9</w:t>
         </w:r>
         <w:r>
           <w:rPr>
@@ -2160,13 +2130,13 @@
       <w:pPr>
         <w:pStyle w:val="TOC2"/>
         <w:rPr>
-          <w:rFonts w:ascii="Calibri" w:eastAsia="Times New Roman" w:hAnsi="Calibri"/>
+          <w:rFonts w:asciiTheme="minorHAnsi" w:eastAsiaTheme="minorEastAsia" w:hAnsiTheme="minorHAnsi" w:cstheme="minorBidi"/>
           <w:noProof/>
           <w:sz w:val="22"/>
           <w:szCs w:val="22"/>
         </w:rPr>
       </w:pPr>
-      <w:hyperlink w:anchor="_Toc307165292" w:history="1">
+      <w:hyperlink w:anchor="_Toc307944258" w:history="1">
         <w:r>
           <w:rPr>
             <w:rStyle w:val="Hyperlink"/>
@@ -2176,7 +2146,7 @@
         </w:r>
         <w:r>
           <w:rPr>
-            <w:rFonts w:ascii="Calibri" w:eastAsia="Times New Roman" w:hAnsi="Calibri"/>
+            <w:rFonts w:asciiTheme="minorHAnsi" w:eastAsiaTheme="minorEastAsia" w:hAnsiTheme="minorHAnsi" w:cstheme="minorBidi"/>
             <w:noProof/>
             <w:sz w:val="22"/>
             <w:szCs w:val="22"/>
@@ -2209,7 +2179,7 @@
             <w:noProof/>
             <w:webHidden/>
           </w:rPr>
-          <w:instrText xml:space="preserve"> PAGEREF _Toc307165292 \h </w:instrText>
+          <w:instrText xml:space="preserve"> PAGEREF _Toc307944258 \h </w:instrText>
         </w:r>
         <w:r>
           <w:rPr>
@@ -2229,7 +2199,7 @@
             <w:noProof/>
             <w:webHidden/>
           </w:rPr>
-          <w:t>7</w:t>
+          <w:t>9</w:t>
         </w:r>
         <w:r>
           <w:rPr>
@@ -2244,7 +2214,7 @@
       <w:pPr>
         <w:pStyle w:val="TOC3"/>
         <w:rPr>
-          <w:rFonts w:ascii="Calibri" w:eastAsia="Times New Roman" w:hAnsi="Calibri"/>
+          <w:rFonts w:asciiTheme="minorHAnsi" w:eastAsiaTheme="minorEastAsia" w:hAnsiTheme="minorHAnsi" w:cstheme="minorBidi"/>
           <w:i w:val="0"/>
           <w:iCs w:val="0"/>
           <w:noProof/>
@@ -2252,7 +2222,7 @@
           <w:szCs w:val="22"/>
         </w:rPr>
       </w:pPr>
-      <w:hyperlink w:anchor="_Toc307165293" w:history="1">
+      <w:hyperlink w:anchor="_Toc307944259" w:history="1">
         <w:r>
           <w:rPr>
             <w:rStyle w:val="Hyperlink"/>
@@ -2262,7 +2232,7 @@
         </w:r>
         <w:r>
           <w:rPr>
-            <w:rFonts w:ascii="Calibri" w:eastAsia="Times New Roman" w:hAnsi="Calibri"/>
+            <w:rFonts w:asciiTheme="minorHAnsi" w:eastAsiaTheme="minorEastAsia" w:hAnsiTheme="minorHAnsi" w:cstheme="minorBidi"/>
             <w:i w:val="0"/>
             <w:iCs w:val="0"/>
             <w:noProof/>
@@ -2297,7 +2267,7 @@
             <w:noProof/>
             <w:webHidden/>
           </w:rPr>
-          <w:instrText xml:space="preserve"> PAGEREF _Toc307165293 \h </w:instrText>
+          <w:instrText xml:space="preserve"> PAGEREF _Toc307944259 \h </w:instrText>
         </w:r>
         <w:r>
           <w:rPr>
@@ -2317,7 +2287,7 @@
             <w:noProof/>
             <w:webHidden/>
           </w:rPr>
-          <w:t>7</w:t>
+          <w:t>9</w:t>
         </w:r>
         <w:r>
           <w:rPr>
@@ -2332,7 +2302,7 @@
       <w:pPr>
         <w:pStyle w:val="TOC1"/>
         <w:rPr>
-          <w:rFonts w:ascii="Calibri" w:eastAsia="Times New Roman" w:hAnsi="Calibri"/>
+          <w:rFonts w:asciiTheme="minorHAnsi" w:eastAsiaTheme="minorEastAsia" w:hAnsiTheme="minorHAnsi" w:cstheme="minorBidi"/>
           <w:b w:val="0"/>
           <w:bCs w:val="0"/>
           <w:caps w:val="0"/>
@@ -2340,7 +2310,7 @@
           <w:color w:val="auto"/>
         </w:rPr>
       </w:pPr>
-      <w:hyperlink w:anchor="_Toc307165294" w:history="1">
+      <w:hyperlink w:anchor="_Toc307944260" w:history="1">
         <w:r>
           <w:rPr>
             <w:rStyle w:val="Hyperlink"/>
@@ -2350,7 +2320,7 @@
         </w:r>
         <w:r>
           <w:rPr>
-            <w:rFonts w:ascii="Calibri" w:eastAsia="Times New Roman" w:hAnsi="Calibri"/>
+            <w:rFonts w:asciiTheme="minorHAnsi" w:eastAsiaTheme="minorEastAsia" w:hAnsiTheme="minorHAnsi" w:cstheme="minorBidi"/>
             <w:b w:val="0"/>
             <w:bCs w:val="0"/>
             <w:caps w:val="0"/>
@@ -2385,7 +2355,7 @@
             <w:noProof/>
             <w:webHidden/>
           </w:rPr>
-          <w:instrText xml:space="preserve"> PAGEREF _Toc307165294 \h </w:instrText>
+          <w:instrText xml:space="preserve"> PAGEREF _Toc307944260 \h </w:instrText>
         </w:r>
         <w:r>
           <w:rPr>
@@ -2405,7 +2375,7 @@
             <w:noProof/>
             <w:webHidden/>
           </w:rPr>
-          <w:t>9</w:t>
+          <w:t>11</w:t>
         </w:r>
         <w:r>
           <w:rPr>
@@ -2691,7 +2661,7 @@
       <w:pPr>
         <w:pStyle w:val="Heading1"/>
       </w:pPr>
-      <w:bookmarkStart w:id="4" w:name="_Toc307165276"/>
+      <w:bookmarkStart w:id="4" w:name="_Toc307944242"/>
       <w:bookmarkEnd w:id="0"/>
       <w:bookmarkEnd w:id="1"/>
       <w:bookmarkEnd w:id="2"/>
@@ -2711,7 +2681,7 @@
       <w:pPr>
         <w:pStyle w:val="Heading2"/>
       </w:pPr>
-      <w:bookmarkStart w:id="5" w:name="_Toc307165277"/>
+      <w:bookmarkStart w:id="5" w:name="_Toc307944243"/>
       <w:r>
         <w:t>Overview</w:t>
       </w:r>
@@ -2721,7 +2691,7 @@
       <w:pPr>
         <w:pStyle w:val="Heading3"/>
       </w:pPr>
-      <w:bookmarkStart w:id="6" w:name="_Toc307165278"/>
+      <w:bookmarkStart w:id="6" w:name="_Toc307944244"/>
       <w:r>
         <w:t xml:space="preserve">What is </w:t>
       </w:r>
@@ -2811,7 +2781,7 @@
       <w:pPr>
         <w:pStyle w:val="Heading3"/>
       </w:pPr>
-      <w:bookmarkStart w:id="7" w:name="_Toc307165279"/>
+      <w:bookmarkStart w:id="7" w:name="_Toc307944245"/>
       <w:r>
         <w:t xml:space="preserve">Design Goals of </w:t>
       </w:r>
@@ -2939,7 +2909,7 @@
       <w:pPr>
         <w:pStyle w:val="Heading2"/>
       </w:pPr>
-      <w:bookmarkStart w:id="8" w:name="_Toc307165280"/>
+      <w:bookmarkStart w:id="8" w:name="_Toc307944246"/>
       <w:r>
         <w:t xml:space="preserve">Installing </w:t>
       </w:r>
@@ -2951,10 +2921,32 @@
       <w:proofErr w:type="spellEnd"/>
     </w:p>
     <w:p>
+      <w:proofErr w:type="spellStart"/>
+      <w:r>
+        <w:t>MolTK</w:t>
+      </w:r>
+      <w:proofErr w:type="spellEnd"/>
+      <w:r>
+        <w:t xml:space="preserve"> download site:</w:t>
+      </w:r>
+      <w:r>
+        <w:t xml:space="preserve"> </w:t>
+      </w:r>
+      <w:hyperlink r:id="rId16" w:history="1">
+        <w:r>
+          <w:rPr>
+            <w:rStyle w:val="Hyperlink"/>
+          </w:rPr>
+          <w:t>http://code.google.com/p/moltk/downloads/list</w:t>
+        </w:r>
+      </w:hyperlink>
+    </w:p>
+    <w:p/>
+    <w:p>
       <w:pPr>
         <w:pStyle w:val="Heading3"/>
       </w:pPr>
-      <w:bookmarkStart w:id="9" w:name="_Toc307165281"/>
+      <w:bookmarkStart w:id="9" w:name="_Toc307944247"/>
       <w:r>
         <w:t xml:space="preserve">Installing the </w:t>
       </w:r>
@@ -2972,7 +2964,7 @@
       <w:pPr>
         <w:pStyle w:val="Heading3"/>
       </w:pPr>
-      <w:bookmarkStart w:id="10" w:name="_Toc307165282"/>
+      <w:bookmarkStart w:id="10" w:name="_Toc307944248"/>
       <w:r>
         <w:t xml:space="preserve">Installing the </w:t>
       </w:r>
@@ -2990,7 +2982,7 @@
       <w:pPr>
         <w:pStyle w:val="Heading3"/>
       </w:pPr>
-      <w:bookmarkStart w:id="11" w:name="_Toc307165283"/>
+      <w:bookmarkStart w:id="11" w:name="_Toc307944249"/>
       <w:r>
         <w:t xml:space="preserve">Installing the </w:t>
       </w:r>
@@ -3008,7 +3000,7 @@
       <w:pPr>
         <w:pStyle w:val="Heading3"/>
       </w:pPr>
-      <w:bookmarkStart w:id="12" w:name="_Toc307165284"/>
+      <w:bookmarkStart w:id="12" w:name="_Toc307944250"/>
       <w:r>
         <w:t xml:space="preserve">Building </w:t>
       </w:r>
@@ -3026,7 +3018,7 @@
       <w:pPr>
         <w:pStyle w:val="Heading2"/>
       </w:pPr>
-      <w:bookmarkStart w:id="13" w:name="_Toc307165285"/>
+      <w:bookmarkStart w:id="13" w:name="_Toc307944251"/>
       <w:r>
         <w:t>Software License</w:t>
       </w:r>
@@ -3134,7 +3126,7 @@
       <w:pPr>
         <w:pStyle w:val="Heading2"/>
       </w:pPr>
-      <w:bookmarkStart w:id="14" w:name="_Toc307165286"/>
+      <w:bookmarkStart w:id="14" w:name="_Toc307944252"/>
       <w:r>
         <w:t>Resources</w:t>
       </w:r>
@@ -3291,11 +3283,11 @@
       <w:pPr>
         <w:outlineLvl w:val="8"/>
         <w:sectPr>
-          <w:headerReference w:type="even" r:id="rId16"/>
-          <w:headerReference w:type="default" r:id="rId17"/>
-          <w:footerReference w:type="even" r:id="rId18"/>
-          <w:headerReference w:type="first" r:id="rId19"/>
-          <w:footerReference w:type="first" r:id="rId20"/>
+          <w:headerReference w:type="even" r:id="rId17"/>
+          <w:headerReference w:type="default" r:id="rId18"/>
+          <w:footerReference w:type="even" r:id="rId19"/>
+          <w:headerReference w:type="first" r:id="rId20"/>
+          <w:footerReference w:type="first" r:id="rId21"/>
           <w:type w:val="oddPage"/>
           <w:pgSz w:w="12240" w:h="15840" w:code="1"/>
           <w:pgMar w:top="1800" w:right="1440" w:bottom="1440" w:left="1800" w:header="720" w:footer="720" w:gutter="0"/>
@@ -3309,7 +3301,7 @@
       <w:pPr>
         <w:pStyle w:val="Heading1"/>
       </w:pPr>
-      <w:bookmarkStart w:id="15" w:name="_Toc307165287"/>
+      <w:bookmarkStart w:id="15" w:name="_Toc307944253"/>
       <w:r>
         <w:lastRenderedPageBreak/>
         <w:t xml:space="preserve">The </w:t>
@@ -3340,7 +3332,7 @@
       <w:pPr>
         <w:pStyle w:val="Heading1"/>
       </w:pPr>
-      <w:bookmarkStart w:id="16" w:name="_Toc307165288"/>
+      <w:bookmarkStart w:id="16" w:name="_Toc307944254"/>
       <w:r>
         <w:lastRenderedPageBreak/>
         <w:t xml:space="preserve">Programming </w:t>
@@ -3358,7 +3350,7 @@
       <w:pPr>
         <w:pStyle w:val="Heading2"/>
       </w:pPr>
-      <w:bookmarkStart w:id="17" w:name="_Toc307165289"/>
+      <w:bookmarkStart w:id="17" w:name="_Toc307944255"/>
       <w:r>
         <w:t>Python</w:t>
       </w:r>
@@ -3368,17 +3360,1215 @@
       <w:pPr>
         <w:pStyle w:val="Heading3"/>
       </w:pPr>
-      <w:bookmarkStart w:id="18" w:name="_Toc307165290"/>
+      <w:bookmarkStart w:id="18" w:name="_Toc307944256"/>
       <w:r>
         <w:t>Tutorial</w:t>
       </w:r>
       <w:bookmarkEnd w:id="18"/>
     </w:p>
     <w:p>
+      <w:r>
+        <w:t xml:space="preserve">Download and install </w:t>
+      </w:r>
+      <w:proofErr w:type="spellStart"/>
+      <w:r>
+        <w:t>MolTK</w:t>
+      </w:r>
+      <w:proofErr w:type="spellEnd"/>
+      <w:r>
+        <w:t xml:space="preserve"> from the </w:t>
+      </w:r>
+      <w:proofErr w:type="spellStart"/>
+      <w:r>
+        <w:t>MolTK</w:t>
+      </w:r>
+      <w:proofErr w:type="spellEnd"/>
+      <w:r>
+        <w:t xml:space="preserve"> download site:</w:t>
+      </w:r>
+    </w:p>
+    <w:p>
+      <w:hyperlink r:id="rId22" w:history="1">
+        <w:r>
+          <w:rPr>
+            <w:rStyle w:val="Hyperlink"/>
+          </w:rPr>
+          <w:t>http://code.google.com/p/moltk/downloads/list</w:t>
+        </w:r>
+      </w:hyperlink>
+    </w:p>
+    <w:p/>
+    <w:p>
+      <w:r>
+        <w:t xml:space="preserve">In the following examples </w:t>
+      </w:r>
+      <w:r>
+        <w:t>text following the &gt;&gt;&gt; prompt represents</w:t>
+      </w:r>
+    </w:p>
+    <w:p>
+      <w:proofErr w:type="gramStart"/>
+      <w:r>
+        <w:t>commands</w:t>
+      </w:r>
+      <w:proofErr w:type="gramEnd"/>
+      <w:r>
+        <w:t xml:space="preserve"> typed by the user. Other lines represent the output of the program.</w:t>
+      </w:r>
+    </w:p>
+    <w:p/>
+    <w:p>
+      <w:pPr>
+        <w:pStyle w:val="Heading4"/>
+      </w:pPr>
+      <w:r>
+        <w:t>Scenario 1: Aligning 3 Sequences</w:t>
+      </w:r>
+    </w:p>
+    <w:p>
+      <w:r>
+        <w:t>In this example, the f</w:t>
+      </w:r>
+      <w:r>
+        <w:t>iles test1.fasta, test2.fasta</w:t>
+      </w:r>
+      <w:proofErr w:type="gramStart"/>
+      <w:r>
+        <w:t xml:space="preserve">,  </w:t>
+      </w:r>
+      <w:r>
+        <w:t>and</w:t>
+      </w:r>
+      <w:proofErr w:type="gramEnd"/>
+      <w:r>
+        <w:t xml:space="preserve"> test3.fasta are sequences in the FASTA format.</w:t>
+      </w:r>
+      <w:r>
+        <w:t xml:space="preserve"> </w:t>
+      </w:r>
+      <w:r>
+        <w:t>Information about the FASTA format can be found at</w:t>
+      </w:r>
+    </w:p>
+    <w:p>
+      <w:hyperlink r:id="rId23" w:history="1">
+        <w:r>
+          <w:rPr>
+            <w:rStyle w:val="Hyperlink"/>
+          </w:rPr>
+          <w:t>http://www.ncbi.nlm.nih.gov/BLAST/blastcgihelp.shtml</w:t>
+        </w:r>
+      </w:hyperlink>
+      <w:r>
+        <w:t xml:space="preserve">. </w:t>
+      </w:r>
+      <w:r>
+        <w:t xml:space="preserve">A file called </w:t>
+      </w:r>
+      <w:proofErr w:type="spellStart"/>
+      <w:r>
+        <w:t>test.fasta</w:t>
+      </w:r>
+      <w:proofErr w:type="spellEnd"/>
+      <w:r>
+        <w:t xml:space="preserve"> can be saved with the alignment. The alignment</w:t>
+      </w:r>
+      <w:r>
+        <w:t xml:space="preserve"> </w:t>
+      </w:r>
+      <w:r>
+        <w:t xml:space="preserve">can be also saved as </w:t>
+      </w:r>
+      <w:proofErr w:type="spellStart"/>
+      <w:r>
+        <w:t>test.pretty</w:t>
+      </w:r>
+      <w:proofErr w:type="spellEnd"/>
+      <w:r>
+        <w:t xml:space="preserve"> which is a nicely formatted but</w:t>
+      </w:r>
+      <w:r>
+        <w:t xml:space="preserve"> </w:t>
+      </w:r>
+      <w:r>
+        <w:t xml:space="preserve">not computer </w:t>
+      </w:r>
+      <w:proofErr w:type="spellStart"/>
+      <w:r>
+        <w:t>parseable</w:t>
+      </w:r>
+      <w:proofErr w:type="spellEnd"/>
+      <w:r>
+        <w:t xml:space="preserve"> version of the alignment. What follows</w:t>
+      </w:r>
+      <w:r>
+        <w:t xml:space="preserve"> </w:t>
+      </w:r>
+      <w:r>
+        <w:t>is an example of performing an alignment of three sequences.</w:t>
+      </w:r>
+    </w:p>
+    <w:p/>
+    <w:p>
+      <w:pPr>
+        <w:pStyle w:val="Heading5"/>
+      </w:pPr>
+      <w:proofErr w:type="gramStart"/>
+      <w:r>
+        <w:t>Step 1.</w:t>
+      </w:r>
+      <w:proofErr w:type="gramEnd"/>
+      <w:r>
+        <w:t xml:space="preserve"> Download FASTA </w:t>
+      </w:r>
+      <w:r>
+        <w:t>T</w:t>
+      </w:r>
+      <w:r>
+        <w:t xml:space="preserve">est </w:t>
+      </w:r>
+      <w:r>
+        <w:t>S</w:t>
+      </w:r>
+      <w:r>
+        <w:t xml:space="preserve">equences </w:t>
+      </w:r>
+    </w:p>
+    <w:p>
+      <w:r>
+        <w:t xml:space="preserve">Go to download page </w:t>
+      </w:r>
+      <w:hyperlink r:id="rId24" w:history="1">
+        <w:r>
+          <w:rPr>
+            <w:rStyle w:val="Hyperlink"/>
+          </w:rPr>
+          <w:t>http://code.google.com/p/moltk/downloads/list</w:t>
+        </w:r>
+      </w:hyperlink>
+      <w:r>
+        <w:t xml:space="preserve"> </w:t>
+      </w:r>
+      <w:r>
+        <w:t>and download</w:t>
+      </w:r>
+    </w:p>
+    <w:p>
+      <w:proofErr w:type="gramStart"/>
+      <w:r>
+        <w:t>the</w:t>
+      </w:r>
+      <w:proofErr w:type="gramEnd"/>
+      <w:r>
+        <w:t xml:space="preserve"> three test sequences: test1.fasta, test2.fasta, and test3.fasta.</w:t>
+      </w:r>
+    </w:p>
+    <w:p/>
+    <w:p>
+      <w:pPr>
+        <w:pStyle w:val="Heading5"/>
+      </w:pPr>
+      <w:proofErr w:type="gramStart"/>
+      <w:r>
+        <w:t>Step 2.</w:t>
+      </w:r>
+      <w:proofErr w:type="gramEnd"/>
+      <w:r>
+        <w:t xml:space="preserve"> Start an </w:t>
+      </w:r>
+      <w:r>
+        <w:t>A</w:t>
+      </w:r>
+      <w:r>
+        <w:t xml:space="preserve">lignment </w:t>
+      </w:r>
+      <w:r>
+        <w:t>S</w:t>
+      </w:r>
+      <w:r>
+        <w:t xml:space="preserve">ession </w:t>
+      </w:r>
+    </w:p>
+    <w:p>
+      <w:pPr>
+        <w:rPr>
+          <w:rFonts w:ascii="Consolas" w:hAnsi="Consolas" w:cs="Consolas"/>
+        </w:rPr>
+      </w:pPr>
+      <w:r>
+        <w:rPr>
+          <w:rFonts w:ascii="Consolas" w:hAnsi="Consolas" w:cs="Consolas"/>
+        </w:rPr>
+        <w:t xml:space="preserve">% </w:t>
+      </w:r>
+      <w:r>
+        <w:rPr>
+          <w:rFonts w:ascii="Consolas" w:hAnsi="Consolas" w:cs="Consolas"/>
+        </w:rPr>
+        <w:t>python -</w:t>
+      </w:r>
+      <w:proofErr w:type="spellStart"/>
+      <w:r>
+        <w:rPr>
+          <w:rFonts w:ascii="Consolas" w:hAnsi="Consolas" w:cs="Consolas"/>
+        </w:rPr>
+        <w:t>i</w:t>
+      </w:r>
+      <w:proofErr w:type="spellEnd"/>
+      <w:r>
+        <w:rPr>
+          <w:rFonts w:ascii="Consolas" w:hAnsi="Consolas" w:cs="Consolas"/>
+        </w:rPr>
+        <w:t xml:space="preserve"> </w:t>
+      </w:r>
+    </w:p>
+    <w:p>
+      <w:pPr>
+        <w:rPr>
+          <w:rFonts w:ascii="Consolas" w:hAnsi="Consolas" w:cs="Consolas"/>
+        </w:rPr>
+      </w:pPr>
+      <w:r>
+        <w:rPr>
+          <w:rFonts w:ascii="Consolas" w:hAnsi="Consolas" w:cs="Consolas"/>
+        </w:rPr>
+        <w:t xml:space="preserve">&gt;&gt;&gt; </w:t>
+      </w:r>
+      <w:r>
+        <w:rPr>
+          <w:rFonts w:ascii="Consolas" w:hAnsi="Consolas" w:cs="Consolas"/>
+          <w:b/>
+          <w:color w:val="002060"/>
+        </w:rPr>
+        <w:t>import</w:t>
+      </w:r>
+      <w:r>
+        <w:rPr>
+          <w:rFonts w:ascii="Consolas" w:hAnsi="Consolas" w:cs="Consolas"/>
+          <w:color w:val="002060"/>
+        </w:rPr>
+        <w:t xml:space="preserve"> </w:t>
+      </w:r>
+      <w:proofErr w:type="spellStart"/>
+      <w:r>
+        <w:rPr>
+          <w:rFonts w:ascii="Consolas" w:hAnsi="Consolas" w:cs="Consolas"/>
+        </w:rPr>
+        <w:t>moltk</w:t>
+      </w:r>
+      <w:proofErr w:type="spellEnd"/>
+      <w:r>
+        <w:rPr>
+          <w:rFonts w:ascii="Consolas" w:hAnsi="Consolas" w:cs="Consolas"/>
+        </w:rPr>
+        <w:t xml:space="preserve"> </w:t>
+      </w:r>
+    </w:p>
+    <w:p>
+      <w:bookmarkStart w:id="19" w:name="_GoBack"/>
+      <w:bookmarkEnd w:id="19"/>
+    </w:p>
+    <w:p>
+      <w:pPr>
+        <w:pStyle w:val="Heading5"/>
+      </w:pPr>
+      <w:proofErr w:type="gramStart"/>
+      <w:r>
+        <w:lastRenderedPageBreak/>
+        <w:t>Step 3.</w:t>
+      </w:r>
+      <w:proofErr w:type="gramEnd"/>
+      <w:r>
+        <w:t xml:space="preserve"> Load test1.fasta </w:t>
+      </w:r>
+      <w:r>
+        <w:t>S</w:t>
+      </w:r>
+      <w:r>
+        <w:t xml:space="preserve">equence into </w:t>
+      </w:r>
+      <w:r>
+        <w:t>S</w:t>
+      </w:r>
+      <w:r>
+        <w:t xml:space="preserve">eq1 </w:t>
+      </w:r>
+    </w:p>
+    <w:p>
+      <w:pPr>
+        <w:rPr>
+          <w:rFonts w:ascii="Consolas" w:hAnsi="Consolas" w:cs="Consolas"/>
+        </w:rPr>
+      </w:pPr>
+      <w:r>
+        <w:rPr>
+          <w:rFonts w:ascii="Consolas" w:hAnsi="Consolas" w:cs="Consolas"/>
+        </w:rPr>
+        <w:t xml:space="preserve">&gt;&gt;&gt; seq1 = </w:t>
+      </w:r>
+      <w:proofErr w:type="spellStart"/>
+      <w:r>
+        <w:rPr>
+          <w:rFonts w:ascii="Consolas" w:hAnsi="Consolas" w:cs="Consolas"/>
+        </w:rPr>
+        <w:t>moltk.load_</w:t>
+      </w:r>
+      <w:proofErr w:type="gramStart"/>
+      <w:r>
+        <w:rPr>
+          <w:rFonts w:ascii="Consolas" w:hAnsi="Consolas" w:cs="Consolas"/>
+        </w:rPr>
+        <w:t>fasta</w:t>
+      </w:r>
+      <w:proofErr w:type="spellEnd"/>
+      <w:r>
+        <w:rPr>
+          <w:rFonts w:ascii="Consolas" w:hAnsi="Consolas" w:cs="Consolas"/>
+          <w:b/>
+        </w:rPr>
+        <w:t>(</w:t>
+      </w:r>
+      <w:proofErr w:type="gramEnd"/>
+      <w:r>
+        <w:rPr>
+          <w:rFonts w:ascii="Consolas" w:hAnsi="Consolas" w:cs="Consolas"/>
+          <w:color w:val="C00000"/>
+        </w:rPr>
+        <w:t>"test1.fasta"</w:t>
+      </w:r>
+      <w:r>
+        <w:rPr>
+          <w:rFonts w:ascii="Consolas" w:hAnsi="Consolas" w:cs="Consolas"/>
+          <w:b/>
+        </w:rPr>
+        <w:t>)</w:t>
+      </w:r>
+      <w:r>
+        <w:rPr>
+          <w:rFonts w:ascii="Consolas" w:hAnsi="Consolas" w:cs="Consolas"/>
+        </w:rPr>
+        <w:t xml:space="preserve"> </w:t>
+      </w:r>
+    </w:p>
+    <w:p/>
+    <w:p>
+      <w:pPr>
+        <w:pStyle w:val="Heading5"/>
+      </w:pPr>
+      <w:proofErr w:type="gramStart"/>
+      <w:r>
+        <w:t>Step 4.</w:t>
+      </w:r>
+      <w:proofErr w:type="gramEnd"/>
+      <w:r>
+        <w:t xml:space="preserve"> Load test2.fasta </w:t>
+      </w:r>
+      <w:r>
+        <w:t>S</w:t>
+      </w:r>
+      <w:r>
+        <w:t xml:space="preserve">equence into </w:t>
+      </w:r>
+      <w:r>
+        <w:t>S</w:t>
+      </w:r>
+      <w:r>
+        <w:t xml:space="preserve">eq2 </w:t>
+      </w:r>
+    </w:p>
+    <w:p>
+      <w:pPr>
+        <w:rPr>
+          <w:rFonts w:ascii="Consolas" w:hAnsi="Consolas" w:cs="Consolas"/>
+        </w:rPr>
+      </w:pPr>
+      <w:r>
+        <w:rPr>
+          <w:rFonts w:ascii="Consolas" w:hAnsi="Consolas" w:cs="Consolas"/>
+        </w:rPr>
+        <w:t xml:space="preserve">&gt;&gt;&gt; seq2 = </w:t>
+      </w:r>
+      <w:proofErr w:type="spellStart"/>
+      <w:r>
+        <w:rPr>
+          <w:rFonts w:ascii="Consolas" w:hAnsi="Consolas" w:cs="Consolas"/>
+        </w:rPr>
+        <w:t>moltk.load_</w:t>
+      </w:r>
+      <w:proofErr w:type="gramStart"/>
+      <w:r>
+        <w:rPr>
+          <w:rFonts w:ascii="Consolas" w:hAnsi="Consolas" w:cs="Consolas"/>
+        </w:rPr>
+        <w:t>fasta</w:t>
+      </w:r>
+      <w:proofErr w:type="spellEnd"/>
+      <w:r>
+        <w:rPr>
+          <w:rFonts w:ascii="Consolas" w:hAnsi="Consolas" w:cs="Consolas"/>
+          <w:b/>
+        </w:rPr>
+        <w:t>(</w:t>
+      </w:r>
+      <w:proofErr w:type="gramEnd"/>
+      <w:r>
+        <w:rPr>
+          <w:rFonts w:ascii="Consolas" w:hAnsi="Consolas" w:cs="Consolas"/>
+          <w:color w:val="C00000"/>
+        </w:rPr>
+        <w:t>"test2.fasta"</w:t>
+      </w:r>
+      <w:r>
+        <w:rPr>
+          <w:rFonts w:ascii="Consolas" w:hAnsi="Consolas" w:cs="Consolas"/>
+          <w:b/>
+        </w:rPr>
+        <w:t>)</w:t>
+      </w:r>
+      <w:r>
+        <w:rPr>
+          <w:rFonts w:ascii="Consolas" w:hAnsi="Consolas" w:cs="Consolas"/>
+        </w:rPr>
+        <w:t xml:space="preserve"> </w:t>
+      </w:r>
+    </w:p>
+    <w:p/>
+    <w:p>
+      <w:pPr>
+        <w:pStyle w:val="Heading5"/>
+      </w:pPr>
+      <w:proofErr w:type="gramStart"/>
+      <w:r>
+        <w:t>Step 5.</w:t>
+      </w:r>
+      <w:proofErr w:type="gramEnd"/>
+      <w:r>
+        <w:t xml:space="preserve"> Align </w:t>
+      </w:r>
+      <w:r>
+        <w:t>S</w:t>
+      </w:r>
+      <w:r>
+        <w:t xml:space="preserve">eq1 and </w:t>
+      </w:r>
+      <w:r>
+        <w:t>S</w:t>
+      </w:r>
+      <w:r>
+        <w:t xml:space="preserve">eq2 </w:t>
+      </w:r>
+    </w:p>
+    <w:p>
+      <w:pPr>
+        <w:rPr>
+          <w:rFonts w:ascii="Consolas" w:hAnsi="Consolas" w:cs="Consolas"/>
+        </w:rPr>
+      </w:pPr>
+      <w:r>
+        <w:rPr>
+          <w:rFonts w:ascii="Consolas" w:hAnsi="Consolas" w:cs="Consolas"/>
+        </w:rPr>
+        <w:t xml:space="preserve">&gt;&gt;&gt; align1 = </w:t>
+      </w:r>
+      <w:proofErr w:type="spellStart"/>
+      <w:proofErr w:type="gramStart"/>
+      <w:r>
+        <w:rPr>
+          <w:rFonts w:ascii="Consolas" w:hAnsi="Consolas" w:cs="Consolas"/>
+        </w:rPr>
+        <w:t>moltk.align</w:t>
+      </w:r>
+      <w:proofErr w:type="spellEnd"/>
+      <w:r>
+        <w:rPr>
+          <w:rFonts w:ascii="Consolas" w:hAnsi="Consolas" w:cs="Consolas"/>
+          <w:b/>
+        </w:rPr>
+        <w:t>(</w:t>
+      </w:r>
+      <w:proofErr w:type="gramEnd"/>
+      <w:r>
+        <w:rPr>
+          <w:rFonts w:ascii="Consolas" w:hAnsi="Consolas" w:cs="Consolas"/>
+        </w:rPr>
+        <w:t>seq1, seq2</w:t>
+      </w:r>
+      <w:r>
+        <w:rPr>
+          <w:rFonts w:ascii="Consolas" w:hAnsi="Consolas" w:cs="Consolas"/>
+          <w:b/>
+        </w:rPr>
+        <w:t>)</w:t>
+      </w:r>
+    </w:p>
+    <w:p/>
+    <w:p>
+      <w:pPr>
+        <w:pStyle w:val="Heading5"/>
+      </w:pPr>
+      <w:proofErr w:type="gramStart"/>
+      <w:r>
+        <w:t>Step 6.</w:t>
+      </w:r>
+      <w:proofErr w:type="gramEnd"/>
+      <w:r>
+        <w:t xml:space="preserve"> Display the </w:t>
+      </w:r>
+      <w:r>
+        <w:t>A</w:t>
+      </w:r>
+      <w:r>
+        <w:t xml:space="preserve">lignment on the </w:t>
+      </w:r>
+      <w:r>
+        <w:t>S</w:t>
+      </w:r>
+      <w:r>
+        <w:t xml:space="preserve">creen </w:t>
+      </w:r>
+    </w:p>
+    <w:p>
+      <w:pPr>
+        <w:rPr>
+          <w:rFonts w:ascii="Consolas" w:hAnsi="Consolas" w:cs="Consolas"/>
+        </w:rPr>
+      </w:pPr>
+      <w:r>
+        <w:rPr>
+          <w:rFonts w:ascii="Consolas" w:hAnsi="Consolas" w:cs="Consolas"/>
+        </w:rPr>
+        <w:t xml:space="preserve">&gt;&gt;&gt; </w:t>
+      </w:r>
+      <w:r>
+        <w:rPr>
+          <w:rFonts w:ascii="Consolas" w:hAnsi="Consolas" w:cs="Consolas"/>
+          <w:b/>
+          <w:color w:val="002060"/>
+        </w:rPr>
+        <w:t>print</w:t>
+      </w:r>
+      <w:r>
+        <w:rPr>
+          <w:rFonts w:ascii="Consolas" w:hAnsi="Consolas" w:cs="Consolas"/>
+          <w:color w:val="002060"/>
+        </w:rPr>
+        <w:t xml:space="preserve"> </w:t>
+      </w:r>
+      <w:r>
+        <w:rPr>
+          <w:rFonts w:ascii="Consolas" w:hAnsi="Consolas" w:cs="Consolas"/>
+        </w:rPr>
+        <w:t xml:space="preserve">align1 </w:t>
+      </w:r>
+    </w:p>
+    <w:p/>
+    <w:p>
+      <w:pPr>
+        <w:pStyle w:val="Heading5"/>
+      </w:pPr>
+      <w:proofErr w:type="gramStart"/>
+      <w:r>
+        <w:t>Step 7.</w:t>
+      </w:r>
+      <w:proofErr w:type="gramEnd"/>
+      <w:r>
+        <w:t xml:space="preserve"> Load test3.fasta </w:t>
+      </w:r>
+      <w:r>
+        <w:t>S</w:t>
+      </w:r>
+      <w:r>
+        <w:t xml:space="preserve">equence into </w:t>
+      </w:r>
+      <w:r>
+        <w:t>S</w:t>
+      </w:r>
+      <w:r>
+        <w:t>eq3</w:t>
+      </w:r>
+    </w:p>
+    <w:p>
+      <w:pPr>
+        <w:rPr>
+          <w:rFonts w:ascii="Consolas" w:hAnsi="Consolas" w:cs="Consolas"/>
+        </w:rPr>
+      </w:pPr>
+      <w:r>
+        <w:rPr>
+          <w:rFonts w:ascii="Consolas" w:hAnsi="Consolas" w:cs="Consolas"/>
+        </w:rPr>
+        <w:t xml:space="preserve">&gt;&gt;&gt; seq3 = </w:t>
+      </w:r>
+      <w:proofErr w:type="spellStart"/>
+      <w:r>
+        <w:rPr>
+          <w:rFonts w:ascii="Consolas" w:hAnsi="Consolas" w:cs="Consolas"/>
+        </w:rPr>
+        <w:t>moltk.load_</w:t>
+      </w:r>
+      <w:proofErr w:type="gramStart"/>
+      <w:r>
+        <w:rPr>
+          <w:rFonts w:ascii="Consolas" w:hAnsi="Consolas" w:cs="Consolas"/>
+        </w:rPr>
+        <w:t>fasta</w:t>
+      </w:r>
+      <w:proofErr w:type="spellEnd"/>
+      <w:r>
+        <w:rPr>
+          <w:rFonts w:ascii="Consolas" w:hAnsi="Consolas" w:cs="Consolas"/>
+          <w:b/>
+        </w:rPr>
+        <w:t>(</w:t>
+      </w:r>
+      <w:proofErr w:type="gramEnd"/>
+      <w:r>
+        <w:rPr>
+          <w:rFonts w:ascii="Consolas" w:hAnsi="Consolas" w:cs="Consolas"/>
+          <w:color w:val="C00000"/>
+        </w:rPr>
+        <w:t>"test3.fasta"</w:t>
+      </w:r>
+      <w:r>
+        <w:rPr>
+          <w:rFonts w:ascii="Consolas" w:hAnsi="Consolas" w:cs="Consolas"/>
+          <w:b/>
+        </w:rPr>
+        <w:t>)</w:t>
+      </w:r>
+      <w:r>
+        <w:rPr>
+          <w:rFonts w:ascii="Consolas" w:hAnsi="Consolas" w:cs="Consolas"/>
+        </w:rPr>
+        <w:t xml:space="preserve"> </w:t>
+      </w:r>
+    </w:p>
+    <w:p/>
+    <w:p>
+      <w:pPr>
+        <w:pStyle w:val="Heading5"/>
+      </w:pPr>
+      <w:proofErr w:type="gramStart"/>
+      <w:r>
+        <w:t>Step 8.</w:t>
+      </w:r>
+      <w:proofErr w:type="gramEnd"/>
+      <w:r>
+        <w:t xml:space="preserve"> Align </w:t>
+      </w:r>
+      <w:r>
+        <w:t>P</w:t>
+      </w:r>
+      <w:r>
+        <w:t xml:space="preserve">revious </w:t>
+      </w:r>
+      <w:r>
+        <w:t>A</w:t>
+      </w:r>
+      <w:r>
+        <w:t>lignment of</w:t>
+      </w:r>
+      <w:r>
+        <w:t xml:space="preserve"> test1.fasta and </w:t>
+      </w:r>
+      <w:r>
+        <w:t>test2.fasta with test3.fast</w:t>
+      </w:r>
+      <w:r>
+        <w:t>a</w:t>
+      </w:r>
+      <w:r>
+        <w:t xml:space="preserve"> </w:t>
+      </w:r>
+    </w:p>
+    <w:p>
+      <w:pPr>
+        <w:rPr>
+          <w:rFonts w:ascii="Consolas" w:hAnsi="Consolas" w:cs="Consolas"/>
+        </w:rPr>
+      </w:pPr>
+      <w:r>
+        <w:rPr>
+          <w:rFonts w:ascii="Consolas" w:hAnsi="Consolas" w:cs="Consolas"/>
+        </w:rPr>
+        <w:t xml:space="preserve">&gt;&gt;&gt; align2 = </w:t>
+      </w:r>
+      <w:proofErr w:type="spellStart"/>
+      <w:proofErr w:type="gramStart"/>
+      <w:r>
+        <w:rPr>
+          <w:rFonts w:ascii="Consolas" w:hAnsi="Consolas" w:cs="Consolas"/>
+        </w:rPr>
+        <w:t>moltk.align</w:t>
+      </w:r>
+      <w:proofErr w:type="spellEnd"/>
+      <w:r>
+        <w:rPr>
+          <w:rFonts w:ascii="Consolas" w:hAnsi="Consolas" w:cs="Consolas"/>
+          <w:b/>
+        </w:rPr>
+        <w:t>(</w:t>
+      </w:r>
+      <w:proofErr w:type="gramEnd"/>
+      <w:r>
+        <w:rPr>
+          <w:rFonts w:ascii="Consolas" w:hAnsi="Consolas" w:cs="Consolas"/>
+        </w:rPr>
+        <w:t>align1, seq3</w:t>
+      </w:r>
+      <w:r>
+        <w:rPr>
+          <w:rFonts w:ascii="Consolas" w:hAnsi="Consolas" w:cs="Consolas"/>
+          <w:b/>
+        </w:rPr>
+        <w:t>)</w:t>
+      </w:r>
+      <w:r>
+        <w:rPr>
+          <w:rFonts w:ascii="Consolas" w:hAnsi="Consolas" w:cs="Consolas"/>
+        </w:rPr>
+        <w:t xml:space="preserve"> </w:t>
+      </w:r>
+    </w:p>
+    <w:p/>
+    <w:p>
+      <w:pPr>
+        <w:pStyle w:val="Heading5"/>
+      </w:pPr>
+      <w:proofErr w:type="gramStart"/>
+      <w:r>
+        <w:t>Step 9.</w:t>
+      </w:r>
+      <w:proofErr w:type="gramEnd"/>
+      <w:r>
+        <w:t xml:space="preserve"> Save the </w:t>
+      </w:r>
+      <w:r>
+        <w:t>A</w:t>
+      </w:r>
+      <w:r>
+        <w:t xml:space="preserve">lignment to a </w:t>
+      </w:r>
+      <w:r>
+        <w:t>F</w:t>
+      </w:r>
+      <w:r>
+        <w:t xml:space="preserve">ile </w:t>
+      </w:r>
+    </w:p>
+    <w:p>
+      <w:pPr>
+        <w:rPr>
+          <w:rFonts w:ascii="Consolas" w:hAnsi="Consolas" w:cs="Consolas"/>
+        </w:rPr>
+      </w:pPr>
+      <w:r>
+        <w:rPr>
+          <w:rFonts w:ascii="Consolas" w:hAnsi="Consolas" w:cs="Consolas"/>
+        </w:rPr>
+        <w:t>&gt;&gt;&gt; align2.write_</w:t>
+      </w:r>
+      <w:proofErr w:type="gramStart"/>
+      <w:r>
+        <w:rPr>
+          <w:rFonts w:ascii="Consolas" w:hAnsi="Consolas" w:cs="Consolas"/>
+        </w:rPr>
+        <w:t>fasta</w:t>
+      </w:r>
+      <w:r>
+        <w:rPr>
+          <w:rFonts w:ascii="Consolas" w:hAnsi="Consolas" w:cs="Consolas"/>
+          <w:b/>
+        </w:rPr>
+        <w:t>(</w:t>
+      </w:r>
+      <w:proofErr w:type="gramEnd"/>
+      <w:r>
+        <w:rPr>
+          <w:rFonts w:ascii="Consolas" w:hAnsi="Consolas" w:cs="Consolas"/>
+          <w:color w:val="C00000"/>
+        </w:rPr>
+        <w:t>"</w:t>
+      </w:r>
+      <w:proofErr w:type="spellStart"/>
+      <w:r>
+        <w:rPr>
+          <w:rFonts w:ascii="Consolas" w:hAnsi="Consolas" w:cs="Consolas"/>
+          <w:color w:val="C00000"/>
+        </w:rPr>
+        <w:t>test.fasta</w:t>
+      </w:r>
+      <w:proofErr w:type="spellEnd"/>
+      <w:r>
+        <w:rPr>
+          <w:rFonts w:ascii="Consolas" w:hAnsi="Consolas" w:cs="Consolas"/>
+          <w:color w:val="C00000"/>
+        </w:rPr>
+        <w:t>"</w:t>
+      </w:r>
+      <w:r>
+        <w:rPr>
+          <w:rFonts w:ascii="Consolas" w:hAnsi="Consolas" w:cs="Consolas"/>
+          <w:b/>
+        </w:rPr>
+        <w:t>)</w:t>
+      </w:r>
+      <w:r>
+        <w:rPr>
+          <w:rFonts w:ascii="Consolas" w:hAnsi="Consolas" w:cs="Consolas"/>
+        </w:rPr>
+        <w:t xml:space="preserve"> </w:t>
+      </w:r>
+    </w:p>
+    <w:p>
+      <w:r>
+        <w:t xml:space="preserve">You can also save as </w:t>
+      </w:r>
+      <w:proofErr w:type="spellStart"/>
+      <w:r>
+        <w:t>tes</w:t>
+      </w:r>
+      <w:r>
+        <w:t>t.pretty</w:t>
+      </w:r>
+      <w:proofErr w:type="spellEnd"/>
+      <w:r>
+        <w:t xml:space="preserve"> for a nicely formatted </w:t>
+      </w:r>
+      <w:r>
+        <w:t xml:space="preserve">but not computer </w:t>
+      </w:r>
+      <w:proofErr w:type="spellStart"/>
+      <w:r>
+        <w:t>parseable</w:t>
+      </w:r>
+      <w:proofErr w:type="spellEnd"/>
+      <w:r>
+        <w:t xml:space="preserve"> version.</w:t>
+      </w:r>
+    </w:p>
+    <w:p>
+      <w:pPr>
+        <w:rPr>
+          <w:rFonts w:ascii="Consolas" w:hAnsi="Consolas" w:cs="Consolas"/>
+        </w:rPr>
+      </w:pPr>
+      <w:r>
+        <w:rPr>
+          <w:rFonts w:ascii="Consolas" w:hAnsi="Consolas" w:cs="Consolas"/>
+        </w:rPr>
+        <w:t>&gt;&gt;&gt; align2.write_</w:t>
+      </w:r>
+      <w:proofErr w:type="gramStart"/>
+      <w:r>
+        <w:rPr>
+          <w:rFonts w:ascii="Consolas" w:hAnsi="Consolas" w:cs="Consolas"/>
+        </w:rPr>
+        <w:t>pretty</w:t>
+      </w:r>
+      <w:r>
+        <w:rPr>
+          <w:rFonts w:ascii="Consolas" w:hAnsi="Consolas" w:cs="Consolas"/>
+          <w:b/>
+        </w:rPr>
+        <w:t>(</w:t>
+      </w:r>
+      <w:proofErr w:type="gramEnd"/>
+      <w:r>
+        <w:rPr>
+          <w:rFonts w:ascii="Consolas" w:hAnsi="Consolas" w:cs="Consolas"/>
+          <w:color w:val="C00000"/>
+        </w:rPr>
+        <w:t>"</w:t>
+      </w:r>
+      <w:proofErr w:type="spellStart"/>
+      <w:r>
+        <w:rPr>
+          <w:rFonts w:ascii="Consolas" w:hAnsi="Consolas" w:cs="Consolas"/>
+          <w:color w:val="C00000"/>
+        </w:rPr>
+        <w:t>test.pretty</w:t>
+      </w:r>
+      <w:proofErr w:type="spellEnd"/>
+      <w:r>
+        <w:rPr>
+          <w:rFonts w:ascii="Consolas" w:hAnsi="Consolas" w:cs="Consolas"/>
+          <w:color w:val="C00000"/>
+        </w:rPr>
+        <w:t>"</w:t>
+      </w:r>
+      <w:r>
+        <w:rPr>
+          <w:rFonts w:ascii="Consolas" w:hAnsi="Consolas" w:cs="Consolas"/>
+          <w:b/>
+        </w:rPr>
+        <w:t>)</w:t>
+      </w:r>
+    </w:p>
+    <w:p/>
+    <w:p>
+      <w:pPr>
+        <w:pStyle w:val="Heading5"/>
+      </w:pPr>
+      <w:proofErr w:type="gramStart"/>
+      <w:r>
+        <w:t>Step 10.</w:t>
+      </w:r>
+      <w:proofErr w:type="gramEnd"/>
+      <w:r>
+        <w:t xml:space="preserve"> Display a </w:t>
+      </w:r>
+      <w:r>
+        <w:t>T</w:t>
+      </w:r>
+      <w:r>
+        <w:t xml:space="preserve">able of </w:t>
+      </w:r>
+      <w:r>
+        <w:t>P</w:t>
+      </w:r>
+      <w:r>
+        <w:t xml:space="preserve">airwise </w:t>
+      </w:r>
+      <w:r>
+        <w:t>S</w:t>
+      </w:r>
+      <w:r>
+        <w:t xml:space="preserve">equence </w:t>
+      </w:r>
+      <w:r>
+        <w:t>I</w:t>
+      </w:r>
+      <w:r>
+        <w:t xml:space="preserve">dentities </w:t>
+      </w:r>
+    </w:p>
+    <w:p>
+      <w:pPr>
+        <w:rPr>
+          <w:rFonts w:ascii="Consolas" w:hAnsi="Consolas" w:cs="Consolas"/>
+        </w:rPr>
+      </w:pPr>
+      <w:r>
+        <w:rPr>
+          <w:rFonts w:ascii="Consolas" w:hAnsi="Consolas" w:cs="Consolas"/>
+        </w:rPr>
+        <w:t xml:space="preserve">&gt;&gt;&gt; </w:t>
+      </w:r>
+      <w:r>
+        <w:rPr>
+          <w:rFonts w:ascii="Consolas" w:hAnsi="Consolas" w:cs="Consolas"/>
+          <w:b/>
+          <w:color w:val="002060"/>
+        </w:rPr>
+        <w:t>print</w:t>
+      </w:r>
+      <w:r>
+        <w:rPr>
+          <w:rFonts w:ascii="Consolas" w:hAnsi="Consolas" w:cs="Consolas"/>
+          <w:color w:val="002060"/>
+        </w:rPr>
+        <w:t xml:space="preserve"> </w:t>
+      </w:r>
+      <w:r>
+        <w:rPr>
+          <w:rFonts w:ascii="Consolas" w:hAnsi="Consolas" w:cs="Consolas"/>
+        </w:rPr>
+        <w:t>align2.id_</w:t>
+      </w:r>
+      <w:proofErr w:type="gramStart"/>
+      <w:r>
+        <w:rPr>
+          <w:rFonts w:ascii="Consolas" w:hAnsi="Consolas" w:cs="Consolas"/>
+        </w:rPr>
+        <w:t>table</w:t>
+      </w:r>
+      <w:r>
+        <w:rPr>
+          <w:rFonts w:ascii="Consolas" w:hAnsi="Consolas" w:cs="Consolas"/>
+          <w:b/>
+        </w:rPr>
+        <w:t>()</w:t>
+      </w:r>
+      <w:proofErr w:type="gramEnd"/>
+      <w:r>
+        <w:rPr>
+          <w:rFonts w:ascii="Consolas" w:hAnsi="Consolas" w:cs="Consolas"/>
+        </w:rPr>
+        <w:t xml:space="preserve"> </w:t>
+      </w:r>
+    </w:p>
+    <w:p/>
+    <w:p>
+      <w:pPr>
+        <w:pStyle w:val="Heading5"/>
+      </w:pPr>
+      <w:proofErr w:type="gramStart"/>
+      <w:r>
+        <w:lastRenderedPageBreak/>
+        <w:t>Step 11.</w:t>
+      </w:r>
+      <w:proofErr w:type="gramEnd"/>
+      <w:r>
+        <w:t xml:space="preserve"> End </w:t>
+      </w:r>
+      <w:r>
+        <w:t>Y</w:t>
+      </w:r>
+      <w:r>
+        <w:t xml:space="preserve">our </w:t>
+      </w:r>
+      <w:r>
+        <w:t>A</w:t>
+      </w:r>
+      <w:r>
+        <w:t xml:space="preserve">lignment </w:t>
+      </w:r>
+      <w:r>
+        <w:t>S</w:t>
+      </w:r>
+      <w:r>
+        <w:t xml:space="preserve">ession </w:t>
+      </w:r>
+    </w:p>
+    <w:p>
+      <w:pPr>
+        <w:rPr>
+          <w:rFonts w:ascii="Consolas" w:hAnsi="Consolas" w:cs="Consolas"/>
+        </w:rPr>
+      </w:pPr>
+      <w:r>
+        <w:rPr>
+          <w:rFonts w:ascii="Consolas" w:hAnsi="Consolas" w:cs="Consolas"/>
+        </w:rPr>
+        <w:t xml:space="preserve">&gt;&gt;&gt; </w:t>
+      </w:r>
+      <w:proofErr w:type="gramStart"/>
+      <w:r>
+        <w:rPr>
+          <w:rFonts w:ascii="Consolas" w:hAnsi="Consolas" w:cs="Consolas"/>
+        </w:rPr>
+        <w:t>quit</w:t>
+      </w:r>
+      <w:r>
+        <w:rPr>
+          <w:rFonts w:ascii="Consolas" w:hAnsi="Consolas" w:cs="Consolas"/>
+          <w:b/>
+        </w:rPr>
+        <w:t>()</w:t>
+      </w:r>
+      <w:proofErr w:type="gramEnd"/>
+      <w:r>
+        <w:rPr>
+          <w:rFonts w:ascii="Consolas" w:hAnsi="Consolas" w:cs="Consolas"/>
+        </w:rPr>
+        <w:t xml:space="preserve"> </w:t>
+      </w:r>
+    </w:p>
+    <w:p/>
+    <w:p>
+      <w:pPr>
+        <w:pStyle w:val="Heading4"/>
+      </w:pPr>
+      <w:r>
+        <w:t xml:space="preserve">Scenario 2: Writing a </w:t>
+      </w:r>
+      <w:r>
+        <w:t>P</w:t>
+      </w:r>
+      <w:r>
+        <w:t xml:space="preserve">ython </w:t>
+      </w:r>
+      <w:r>
+        <w:t>S</w:t>
+      </w:r>
+      <w:r>
+        <w:t xml:space="preserve">cript to </w:t>
+      </w:r>
+      <w:r>
+        <w:t>H</w:t>
+      </w:r>
+      <w:r>
+        <w:t xml:space="preserve">elp </w:t>
+      </w:r>
+      <w:r>
+        <w:t>A</w:t>
+      </w:r>
+      <w:r>
+        <w:t xml:space="preserve">utomate the </w:t>
+      </w:r>
+      <w:r>
+        <w:t>A</w:t>
+      </w:r>
+      <w:r>
+        <w:t xml:space="preserve">lignment </w:t>
+      </w:r>
+      <w:r>
+        <w:t>P</w:t>
+      </w:r>
+      <w:r>
+        <w:t xml:space="preserve">rocess </w:t>
+      </w:r>
+    </w:p>
+    <w:p>
+      <w:pPr>
+        <w:pStyle w:val="Heading4"/>
+        <w:numPr>
+          <w:ilvl w:val="0"/>
+          <w:numId w:val="0"/>
+        </w:numPr>
+        <w:ind w:left="864"/>
+      </w:pPr>
+    </w:p>
+    <w:p>
+      <w:pPr>
+        <w:pStyle w:val="Heading4"/>
+      </w:pPr>
+      <w:r>
+        <w:t xml:space="preserve">Scenario 3: Aligning 2 </w:t>
+      </w:r>
+      <w:r>
+        <w:t>S</w:t>
+      </w:r>
+      <w:r>
+        <w:t xml:space="preserve">equences and </w:t>
+      </w:r>
+      <w:r>
+        <w:t>A</w:t>
+      </w:r>
+      <w:r>
+        <w:t xml:space="preserve">ssessing </w:t>
+      </w:r>
+      <w:r>
+        <w:t>S</w:t>
+      </w:r>
+      <w:r>
+        <w:t xml:space="preserve">ignificance </w:t>
+      </w:r>
+    </w:p>
+    <w:p>
+      <w:pPr>
+        <w:pStyle w:val="Heading4"/>
+        <w:numPr>
+          <w:ilvl w:val="0"/>
+          <w:numId w:val="0"/>
+        </w:numPr>
+      </w:pPr>
+    </w:p>
+    <w:p>
+      <w:pPr>
+        <w:pStyle w:val="Heading4"/>
+      </w:pPr>
+      <w:r>
+        <w:t xml:space="preserve">Scenario 4: Overlaying 2 tertiary structures </w:t>
+      </w:r>
+    </w:p>
+    <w:p/>
+    <w:p>
       <w:pPr>
         <w:pStyle w:val="Heading3"/>
       </w:pPr>
-      <w:bookmarkStart w:id="19" w:name="_Toc307165291"/>
+      <w:bookmarkStart w:id="20" w:name="_Toc307944257"/>
       <w:proofErr w:type="spellStart"/>
       <w:r>
         <w:t>MolTK</w:t>
@@ -3387,24 +4577,24 @@
       <w:r>
         <w:t xml:space="preserve"> for SEQUOIA Users</w:t>
       </w:r>
-      <w:bookmarkEnd w:id="19"/>
+      <w:bookmarkEnd w:id="20"/>
     </w:p>
     <w:p>
       <w:pPr>
         <w:pStyle w:val="Heading2"/>
       </w:pPr>
-      <w:bookmarkStart w:id="20" w:name="_Toc307165292"/>
+      <w:bookmarkStart w:id="21" w:name="_Toc307944258"/>
       <w:r>
         <w:t>C++</w:t>
       </w:r>
-      <w:bookmarkEnd w:id="20"/>
+      <w:bookmarkEnd w:id="21"/>
     </w:p>
     <w:p/>
     <w:p>
       <w:pPr>
         <w:pStyle w:val="Heading3"/>
       </w:pPr>
-      <w:bookmarkStart w:id="21" w:name="_Toc307165293"/>
+      <w:bookmarkStart w:id="22" w:name="_Toc307944259"/>
       <w:proofErr w:type="spellStart"/>
       <w:r>
         <w:t>MolTK</w:t>
@@ -3413,7 +4603,7 @@
       <w:r>
         <w:t xml:space="preserve"> Coding Style Guidelines</w:t>
       </w:r>
-      <w:bookmarkEnd w:id="21"/>
+      <w:bookmarkEnd w:id="22"/>
     </w:p>
     <w:p>
       <w:r>
@@ -3509,7 +4699,6 @@
         <w:pStyle w:val="Heading4"/>
       </w:pPr>
       <w:r>
-        <w:lastRenderedPageBreak/>
         <w:t>Method and function names</w:t>
       </w:r>
     </w:p>
@@ -3632,22 +4821,21 @@
         <w:t>Remember that method parameter names are more important in python than in C++, because python allows named parameter use. In all C++ header files, every parameter to every exposed method should have an understandable name.</w:t>
       </w:r>
     </w:p>
-    <w:bookmarkStart w:id="22" w:name="_Toc307165294" w:displacedByCustomXml="next"/>
+    <w:bookmarkStart w:id="23" w:name="_Toc307944260" w:displacedByCustomXml="next"/>
     <w:sdt>
       <w:sdtPr>
+        <w:rPr>
+          <w:b w:val="0"/>
+          <w:sz w:val="22"/>
+          <w:szCs w:val="20"/>
+        </w:rPr>
         <w:id w:val="1400865481"/>
         <w:docPartObj>
           <w:docPartGallery w:val="Bibliographies"/>
           <w:docPartUnique/>
         </w:docPartObj>
       </w:sdtPr>
-      <w:sdtEndPr>
-        <w:rPr>
-          <w:b w:val="0"/>
-          <w:sz w:val="22"/>
-          <w:szCs w:val="20"/>
-        </w:rPr>
-      </w:sdtEndPr>
+      <w:sdtEndPr/>
       <w:sdtContent>
         <w:p>
           <w:pPr>
@@ -3656,12 +4844,14 @@
           <w:r>
             <w:t>Bibliography</w:t>
           </w:r>
+          <w:bookmarkEnd w:id="23"/>
         </w:p>
         <w:sdt>
           <w:sdtPr>
             <w:id w:val="111145805"/>
             <w:bibliography/>
           </w:sdtPr>
+          <w:sdtEndPr/>
           <w:sdtContent>
             <w:p>
               <w:pPr>
@@ -3822,13 +5012,10 @@
                 <w:fldChar w:fldCharType="end"/>
               </w:r>
             </w:p>
-            <w:bookmarkStart w:id="23" w:name="_GoBack" w:displacedByCustomXml="next"/>
-            <w:bookmarkEnd w:id="23" w:displacedByCustomXml="next"/>
           </w:sdtContent>
         </w:sdt>
       </w:sdtContent>
     </w:sdt>
-    <w:bookmarkEnd w:id="22" w:displacedByCustomXml="prev"/>
     <w:p/>
     <w:p>
       <w:pPr>
@@ -3938,7 +5125,7 @@
         <w:rStyle w:val="PageNumber"/>
         <w:noProof/>
       </w:rPr>
-      <w:t>1</w:t>
+      <w:t>7</w:t>
     </w:r>
     <w:r>
       <w:rPr>
@@ -4110,7 +5297,7 @@
         <w:rStyle w:val="PageNumber"/>
         <w:noProof/>
       </w:rPr>
-      <w:t>iii</w:t>
+      <w:t>v</w:t>
     </w:r>
     <w:r>
       <w:rPr>
@@ -4161,7 +5348,7 @@
         <w:rStyle w:val="PageNumber"/>
         <w:noProof/>
       </w:rPr>
-      <w:t>vii</w:t>
+      <w:t>xi</w:t>
     </w:r>
     <w:r>
       <w:rPr>
@@ -4212,7 +5399,7 @@
         <w:rStyle w:val="PageNumber"/>
         <w:noProof/>
       </w:rPr>
-      <w:t>2</w:t>
+      <w:t>8</w:t>
     </w:r>
     <w:r>
       <w:rPr>
@@ -4340,7 +5527,7 @@
         <w:smallCaps/>
         <w:noProof/>
       </w:rPr>
-      <w:t>Introduction to MolTK</w:t>
+      <w:t>Programming MolTK</w:t>
     </w:r>
     <w:r>
       <w:rPr>
@@ -6999,11 +8186,15 @@
   </w:style>
   <w:style w:type="character" w:default="1" w:styleId="DefaultParagraphFont">
     <w:name w:val="Default Paragraph Font"/>
+    <w:uiPriority w:val="1"/>
     <w:semiHidden/>
+    <w:unhideWhenUsed/>
   </w:style>
   <w:style w:type="table" w:default="1" w:styleId="TableNormal">
     <w:name w:val="Normal Table"/>
+    <w:uiPriority w:val="99"/>
     <w:semiHidden/>
+    <w:unhideWhenUsed/>
     <w:tblPr>
       <w:tblInd w:w="0" w:type="dxa"/>
       <w:tblCellMar>
@@ -7016,7 +8207,9 @@
   </w:style>
   <w:style w:type="numbering" w:default="1" w:styleId="NoList">
     <w:name w:val="No List"/>
+    <w:uiPriority w:val="99"/>
     <w:semiHidden/>
+    <w:unhideWhenUsed/>
   </w:style>
   <w:style w:type="paragraph" w:styleId="BlockText">
     <w:name w:val="Block Text"/>
@@ -7339,11 +8532,6 @@
     <w:name w:val="SimTK Manual"/>
     <w:basedOn w:val="NoList"/>
     <w:rsid w:val="00A61A6C"/>
-    <w:pPr>
-      <w:numPr>
-        <w:numId w:val="18"/>
-      </w:numPr>
-    </w:pPr>
   </w:style>
   <w:style w:type="table" w:styleId="TableGrid">
     <w:name w:val="Table Grid"/>
@@ -7805,11 +8993,15 @@
   </w:style>
   <w:style w:type="character" w:default="1" w:styleId="DefaultParagraphFont">
     <w:name w:val="Default Paragraph Font"/>
+    <w:uiPriority w:val="1"/>
     <w:semiHidden/>
+    <w:unhideWhenUsed/>
   </w:style>
   <w:style w:type="table" w:default="1" w:styleId="TableNormal">
     <w:name w:val="Normal Table"/>
+    <w:uiPriority w:val="99"/>
     <w:semiHidden/>
+    <w:unhideWhenUsed/>
     <w:tblPr>
       <w:tblInd w:w="0" w:type="dxa"/>
       <w:tblCellMar>
@@ -7822,7 +9014,9 @@
   </w:style>
   <w:style w:type="numbering" w:default="1" w:styleId="NoList">
     <w:name w:val="No List"/>
+    <w:uiPriority w:val="99"/>
     <w:semiHidden/>
+    <w:unhideWhenUsed/>
   </w:style>
   <w:style w:type="paragraph" w:styleId="BlockText">
     <w:name w:val="Block Text"/>
@@ -8145,11 +9339,6 @@
     <w:name w:val="SimTK Manual"/>
     <w:basedOn w:val="NoList"/>
     <w:rsid w:val="00A61A6C"/>
-    <w:pPr>
-      <w:numPr>
-        <w:numId w:val="18"/>
-      </w:numPr>
-    </w:pPr>
   </w:style>
   <w:style w:type="table" w:styleId="TableGrid">
     <w:name w:val="Table Grid"/>
@@ -8662,7 +9851,7 @@
 </file>
 
 <file path=customXml/itemProps1.xml><?xml version="1.0" encoding="utf-8"?>
-<ds:datastoreItem xmlns:ds="http://schemas.openxmlformats.org/officeDocument/2006/customXml" ds:itemID="{C197AF58-5AC0-480B-AE17-DE5A448ED9A8}">
+<ds:datastoreItem xmlns:ds="http://schemas.openxmlformats.org/officeDocument/2006/customXml" ds:itemID="{0451A01F-46E2-4960-96F8-D3DC78F95514}">
   <ds:schemaRefs>
     <ds:schemaRef ds:uri="http://schemas.openxmlformats.org/officeDocument/2006/bibliography"/>
   </ds:schemaRefs>

</xml_diff>

<commit_message>
Added sequoia command conversion to User's Manual.
</commit_message>
<xml_diff>
--- a/doc/MolTKUsersManual.docx
+++ b/doc/MolTKUsersManual.docx
@@ -2927,10 +2927,7 @@
       </w:r>
       <w:proofErr w:type="spellEnd"/>
       <w:r>
-        <w:t xml:space="preserve"> download site:</w:t>
-      </w:r>
-      <w:r>
-        <w:t xml:space="preserve"> </w:t>
+        <w:t xml:space="preserve"> download site: </w:t>
       </w:r>
       <w:hyperlink r:id="rId16" w:history="1">
         <w:r>
@@ -3400,10 +3397,7 @@
     <w:p/>
     <w:p>
       <w:r>
-        <w:t xml:space="preserve">In the following examples </w:t>
-      </w:r>
-      <w:r>
-        <w:t>text following the &gt;&gt;&gt; prompt represents</w:t>
+        <w:t>In the following examples text following the &gt;&gt;&gt; prompt represents</w:t>
       </w:r>
     </w:p>
     <w:p>
@@ -3427,86 +3421,110 @@
     </w:p>
     <w:p>
       <w:r>
-        <w:t>In this example, the f</w:t>
-      </w:r>
-      <w:r>
-        <w:t>iles test1.fasta, test2.fasta</w:t>
+        <w:t>In this example, the files test1.fasta, test2.fasta</w:t>
       </w:r>
       <w:proofErr w:type="gramStart"/>
       <w:r>
-        <w:t xml:space="preserve">,  </w:t>
-      </w:r>
-      <w:r>
-        <w:t>and</w:t>
+        <w:t>,  and</w:t>
       </w:r>
       <w:proofErr w:type="gramEnd"/>
       <w:r>
-        <w:t xml:space="preserve"> test3.fasta are sequences in the FASTA format.</w:t>
+        <w:t xml:space="preserve"> test3.fasta are sequences in the FASTA format. Information about the FASTA format can be found at</w:t>
+      </w:r>
+    </w:p>
+    <w:p>
+      <w:hyperlink r:id="rId23" w:history="1">
+        <w:r>
+          <w:rPr>
+            <w:rStyle w:val="Hyperlink"/>
+          </w:rPr>
+          <w:t>http://www.ncbi.nlm.nih.gov/BLAST/blastcgihelp.shtml</w:t>
+        </w:r>
+      </w:hyperlink>
+      <w:r>
+        <w:t xml:space="preserve">. A file called </w:t>
+      </w:r>
+      <w:proofErr w:type="spellStart"/>
+      <w:r>
+        <w:t>test.fasta</w:t>
+      </w:r>
+      <w:proofErr w:type="spellEnd"/>
+      <w:r>
+        <w:t xml:space="preserve"> can be saved with the alignment. The alignment can be also saved as </w:t>
+      </w:r>
+      <w:proofErr w:type="spellStart"/>
+      <w:r>
+        <w:t>test.pretty</w:t>
+      </w:r>
+      <w:proofErr w:type="spellEnd"/>
+      <w:r>
+        <w:t xml:space="preserve"> which is a nicely </w:t>
+      </w:r>
+      <w:r>
+        <w:t xml:space="preserve">formatted but not computer </w:t>
+      </w:r>
+      <w:proofErr w:type="spellStart"/>
+      <w:r>
+        <w:t>pars</w:t>
+      </w:r>
+      <w:r>
+        <w:t>able</w:t>
+      </w:r>
+      <w:proofErr w:type="spellEnd"/>
+      <w:r>
+        <w:t xml:space="preserve"> version of the alignment. What follows is an example of performing an alignment of three sequences.</w:t>
+      </w:r>
+    </w:p>
+    <w:p/>
+    <w:p>
+      <w:pPr>
+        <w:pStyle w:val="Heading5"/>
+      </w:pPr>
+      <w:proofErr w:type="gramStart"/>
+      <w:r>
+        <w:t>Step 1.</w:t>
+      </w:r>
+      <w:proofErr w:type="gramEnd"/>
+      <w:r>
+        <w:t xml:space="preserve"> Download FASTA Test Sequences </w:t>
+      </w:r>
+    </w:p>
+    <w:p>
+      <w:r>
+        <w:t xml:space="preserve">Go to download page </w:t>
+      </w:r>
+      <w:hyperlink r:id="rId24" w:history="1">
+        <w:r>
+          <w:rPr>
+            <w:rStyle w:val="Hyperlink"/>
+          </w:rPr>
+          <w:t>http://code.google.com/p/moltk/downloads/list</w:t>
+        </w:r>
+      </w:hyperlink>
+      <w:r>
+        <w:t xml:space="preserve"> and download</w:t>
+      </w:r>
+      <w:r>
+        <w:t xml:space="preserve"> the </w:t>
+      </w:r>
+      <w:r>
+        <w:t>three</w:t>
+      </w:r>
+      <w:r>
+        <w:t xml:space="preserve"> FASTA</w:t>
+      </w:r>
+      <w:r>
+        <w:t xml:space="preserve"> sequences: </w:t>
+      </w:r>
+      <w:r>
+        <w:t>insulin_shark_v1.fasta, insulin_pig_v1.fasta, and insulin_human_v1.fasta</w:t>
+      </w:r>
+      <w:r>
+        <w:t>.</w:t>
       </w:r>
       <w:r>
         <w:t xml:space="preserve"> </w:t>
       </w:r>
-      <w:r>
-        <w:t>Information about the FASTA format can be found at</w:t>
-      </w:r>
-    </w:p>
-    <w:p>
-      <w:hyperlink r:id="rId23" w:history="1">
-        <w:r>
-          <w:rPr>
-            <w:rStyle w:val="Hyperlink"/>
-          </w:rPr>
-          <w:t>http://www.ncbi.nlm.nih.gov/BLAST/blastcgihelp.shtml</w:t>
-        </w:r>
-      </w:hyperlink>
-      <w:r>
-        <w:t xml:space="preserve">. </w:t>
-      </w:r>
-      <w:r>
-        <w:t xml:space="preserve">A file called </w:t>
-      </w:r>
-      <w:proofErr w:type="spellStart"/>
-      <w:r>
-        <w:t>test.fasta</w:t>
-      </w:r>
-      <w:proofErr w:type="spellEnd"/>
-      <w:r>
-        <w:t xml:space="preserve"> can be saved with the alignment. The alignment</w:t>
-      </w:r>
-      <w:r>
-        <w:t xml:space="preserve"> </w:t>
-      </w:r>
-      <w:r>
-        <w:t xml:space="preserve">can be also saved as </w:t>
-      </w:r>
-      <w:proofErr w:type="spellStart"/>
-      <w:r>
-        <w:t>test.pretty</w:t>
-      </w:r>
-      <w:proofErr w:type="spellEnd"/>
-      <w:r>
-        <w:t xml:space="preserve"> which is a nicely formatted but</w:t>
-      </w:r>
-      <w:r>
-        <w:t xml:space="preserve"> </w:t>
-      </w:r>
-      <w:r>
-        <w:t xml:space="preserve">not computer </w:t>
-      </w:r>
-      <w:proofErr w:type="spellStart"/>
-      <w:r>
-        <w:t>parseable</w:t>
-      </w:r>
-      <w:proofErr w:type="spellEnd"/>
-      <w:r>
-        <w:t xml:space="preserve"> version of the alignment. What follows</w:t>
-      </w:r>
-      <w:r>
-        <w:t xml:space="preserve"> </w:t>
-      </w:r>
-      <w:r>
-        <w:t>is an example of performing an alignment of three sequences.</w:t>
-      </w:r>
     </w:p>
     <w:p/>
     <w:p>
@@ -3515,78 +3533,11 @@
       </w:pPr>
       <w:proofErr w:type="gramStart"/>
       <w:r>
-        <w:t>Step 1.</w:t>
+        <w:t>Step 2.</w:t>
       </w:r>
       <w:proofErr w:type="gramEnd"/>
       <w:r>
-        <w:t xml:space="preserve"> Download FASTA </w:t>
-      </w:r>
-      <w:r>
-        <w:t>T</w:t>
-      </w:r>
-      <w:r>
-        <w:t xml:space="preserve">est </w:t>
-      </w:r>
-      <w:r>
-        <w:t>S</w:t>
-      </w:r>
-      <w:r>
-        <w:t xml:space="preserve">equences </w:t>
-      </w:r>
-    </w:p>
-    <w:p>
-      <w:r>
-        <w:t xml:space="preserve">Go to download page </w:t>
-      </w:r>
-      <w:hyperlink r:id="rId24" w:history="1">
-        <w:r>
-          <w:rPr>
-            <w:rStyle w:val="Hyperlink"/>
-          </w:rPr>
-          <w:t>http://code.google.com/p/moltk/downloads/list</w:t>
-        </w:r>
-      </w:hyperlink>
-      <w:r>
-        <w:t xml:space="preserve"> </w:t>
-      </w:r>
-      <w:r>
-        <w:t>and download</w:t>
-      </w:r>
-    </w:p>
-    <w:p>
-      <w:proofErr w:type="gramStart"/>
-      <w:r>
-        <w:t>the</w:t>
-      </w:r>
-      <w:proofErr w:type="gramEnd"/>
-      <w:r>
-        <w:t xml:space="preserve"> three test sequences: test1.fasta, test2.fasta, and test3.fasta.</w:t>
-      </w:r>
-    </w:p>
-    <w:p/>
-    <w:p>
-      <w:pPr>
-        <w:pStyle w:val="Heading5"/>
-      </w:pPr>
-      <w:proofErr w:type="gramStart"/>
-      <w:r>
-        <w:t>Step 2.</w:t>
-      </w:r>
-      <w:proofErr w:type="gramEnd"/>
-      <w:r>
-        <w:t xml:space="preserve"> Start an </w:t>
-      </w:r>
-      <w:r>
-        <w:t>A</w:t>
-      </w:r>
-      <w:r>
-        <w:t xml:space="preserve">lignment </w:t>
-      </w:r>
-      <w:r>
-        <w:t>S</w:t>
-      </w:r>
-      <w:r>
-        <w:t xml:space="preserve">ession </w:t>
+        <w:t xml:space="preserve"> Start an Alignment Session </w:t>
       </w:r>
     </w:p>
     <w:p>
@@ -3599,13 +3550,7 @@
         <w:rPr>
           <w:rFonts w:ascii="Consolas" w:hAnsi="Consolas" w:cs="Consolas"/>
         </w:rPr>
-        <w:t xml:space="preserve">% </w:t>
-      </w:r>
-      <w:r>
-        <w:rPr>
-          <w:rFonts w:ascii="Consolas" w:hAnsi="Consolas" w:cs="Consolas"/>
-        </w:rPr>
-        <w:t>python -</w:t>
+        <w:t>% python -</w:t>
       </w:r>
       <w:proofErr w:type="spellStart"/>
       <w:r>
@@ -3664,10 +3609,7 @@
         <w:t xml:space="preserve"> </w:t>
       </w:r>
     </w:p>
-    <w:p>
-      <w:bookmarkStart w:id="19" w:name="_GoBack"/>
-      <w:bookmarkEnd w:id="19"/>
-    </w:p>
+    <w:p/>
     <w:p>
       <w:pPr>
         <w:pStyle w:val="Heading5"/>
@@ -3679,19 +3621,7 @@
       </w:r>
       <w:proofErr w:type="gramEnd"/>
       <w:r>
-        <w:t xml:space="preserve"> Load test1.fasta </w:t>
-      </w:r>
-      <w:r>
-        <w:t>S</w:t>
-      </w:r>
-      <w:r>
-        <w:t xml:space="preserve">equence into </w:t>
-      </w:r>
-      <w:r>
-        <w:t>S</w:t>
-      </w:r>
-      <w:r>
-        <w:t xml:space="preserve">eq1 </w:t>
+        <w:t xml:space="preserve"> Load test1.fasta Sequence into Seq1 </w:t>
       </w:r>
     </w:p>
     <w:p>
@@ -3734,7 +3664,20 @@
           <w:rFonts w:ascii="Consolas" w:hAnsi="Consolas" w:cs="Consolas"/>
           <w:color w:val="C00000"/>
         </w:rPr>
-        <w:t>"test1.fasta"</w:t>
+        <w:t>"</w:t>
+      </w:r>
+      <w:r>
+        <w:rPr>
+          <w:color w:val="C00000"/>
+        </w:rPr>
+        <w:t>insulin_human_v1.fasta</w:t>
+      </w:r>
+      <w:r>
+        <w:rPr>
+          <w:rFonts w:ascii="Consolas" w:hAnsi="Consolas" w:cs="Consolas"/>
+          <w:color w:val="C00000"/>
+        </w:rPr>
+        <w:t>"</w:t>
       </w:r>
       <w:r>
         <w:rPr>
@@ -3816,7 +3759,20 @@
           <w:rFonts w:ascii="Consolas" w:hAnsi="Consolas" w:cs="Consolas"/>
           <w:color w:val="C00000"/>
         </w:rPr>
-        <w:t>"test2.fasta"</w:t>
+        <w:t>"</w:t>
+      </w:r>
+      <w:r>
+        <w:rPr>
+          <w:color w:val="C00000"/>
+        </w:rPr>
+        <w:t>insulin_pig_v1.fasta</w:t>
+      </w:r>
+      <w:r>
+        <w:rPr>
+          <w:rFonts w:ascii="Consolas" w:hAnsi="Consolas" w:cs="Consolas"/>
+          <w:color w:val="C00000"/>
+        </w:rPr>
+        <w:t>"</w:t>
       </w:r>
       <w:r>
         <w:rPr>
@@ -4027,7 +3983,20 @@
           <w:rFonts w:ascii="Consolas" w:hAnsi="Consolas" w:cs="Consolas"/>
           <w:color w:val="C00000"/>
         </w:rPr>
-        <w:t>"test3.fasta"</w:t>
+        <w:t>"</w:t>
+      </w:r>
+      <w:r>
+        <w:rPr>
+          <w:color w:val="C00000"/>
+        </w:rPr>
+        <w:t>insulin_shark_v1.fasta</w:t>
+      </w:r>
+      <w:r>
+        <w:rPr>
+          <w:rFonts w:ascii="Consolas" w:hAnsi="Consolas" w:cs="Consolas"/>
+          <w:color w:val="C00000"/>
+        </w:rPr>
+        <w:t>"</w:t>
       </w:r>
       <w:r>
         <w:rPr>
@@ -4066,13 +4035,7 @@
         <w:t>A</w:t>
       </w:r>
       <w:r>
-        <w:t>lignment of</w:t>
-      </w:r>
-      <w:r>
-        <w:t xml:space="preserve"> test1.fasta and </w:t>
-      </w:r>
-      <w:r>
-        <w:t>test2.fasta with test3.fast</w:t>
+        <w:t>lignment of test1.fasta and test2.fasta with test3.fast</w:t>
       </w:r>
       <w:r>
         <w:t>a</w:t>
@@ -4568,7 +4531,7 @@
       <w:pPr>
         <w:pStyle w:val="Heading3"/>
       </w:pPr>
-      <w:bookmarkStart w:id="20" w:name="_Toc307944257"/>
+      <w:bookmarkStart w:id="19" w:name="_Toc307944257"/>
       <w:proofErr w:type="spellStart"/>
       <w:r>
         <w:t>MolTK</w:t>
@@ -4577,8 +4540,3311 @@
       <w:r>
         <w:t xml:space="preserve"> for SEQUOIA Users</w:t>
       </w:r>
-      <w:bookmarkEnd w:id="20"/>
-    </w:p>
+      <w:bookmarkEnd w:id="19"/>
+    </w:p>
+    <w:p/>
+    <w:tbl>
+      <w:tblPr>
+        <w:tblStyle w:val="TableGrid"/>
+        <w:tblW w:w="0" w:type="auto"/>
+        <w:tblLayout w:type="fixed"/>
+        <w:tblLook w:val="04A0" w:firstRow="1" w:lastRow="0" w:firstColumn="1" w:lastColumn="0" w:noHBand="0" w:noVBand="1"/>
+      </w:tblPr>
+      <w:tblGrid>
+        <w:gridCol w:w="2538"/>
+        <w:gridCol w:w="4230"/>
+        <w:gridCol w:w="2448"/>
+      </w:tblGrid>
+      <w:tr>
+        <w:trPr>
+          <w:cantSplit/>
+          <w:tblHeader/>
+        </w:trPr>
+        <w:tc>
+          <w:tcPr>
+            <w:tcW w:w="2538" w:type="dxa"/>
+            <w:vAlign w:val="center"/>
+          </w:tcPr>
+          <w:p>
+            <w:pPr>
+              <w:jc w:val="left"/>
+              <w:rPr>
+                <w:b/>
+                <w:sz w:val="20"/>
+              </w:rPr>
+            </w:pPr>
+            <w:r>
+              <w:rPr>
+                <w:b/>
+                <w:sz w:val="20"/>
+              </w:rPr>
+              <w:t>Sequoia Command</w:t>
+            </w:r>
+          </w:p>
+        </w:tc>
+        <w:tc>
+          <w:tcPr>
+            <w:tcW w:w="4230" w:type="dxa"/>
+            <w:vAlign w:val="center"/>
+          </w:tcPr>
+          <w:p>
+            <w:pPr>
+              <w:jc w:val="left"/>
+              <w:rPr>
+                <w:b/>
+                <w:sz w:val="20"/>
+              </w:rPr>
+            </w:pPr>
+            <w:r>
+              <w:rPr>
+                <w:b/>
+                <w:sz w:val="20"/>
+              </w:rPr>
+              <w:t xml:space="preserve">Corresponding </w:t>
+            </w:r>
+            <w:proofErr w:type="spellStart"/>
+            <w:r>
+              <w:rPr>
+                <w:b/>
+                <w:sz w:val="20"/>
+              </w:rPr>
+              <w:t>MolTK</w:t>
+            </w:r>
+            <w:proofErr w:type="spellEnd"/>
+            <w:r>
+              <w:rPr>
+                <w:b/>
+                <w:sz w:val="20"/>
+              </w:rPr>
+              <w:t xml:space="preserve"> Command(s)</w:t>
+            </w:r>
+          </w:p>
+        </w:tc>
+        <w:tc>
+          <w:tcPr>
+            <w:tcW w:w="2448" w:type="dxa"/>
+            <w:vAlign w:val="center"/>
+          </w:tcPr>
+          <w:p>
+            <w:pPr>
+              <w:jc w:val="left"/>
+              <w:rPr>
+                <w:b/>
+                <w:sz w:val="20"/>
+              </w:rPr>
+            </w:pPr>
+            <w:r>
+              <w:rPr>
+                <w:b/>
+                <w:sz w:val="20"/>
+              </w:rPr>
+              <w:t>Description</w:t>
+            </w:r>
+          </w:p>
+        </w:tc>
+      </w:tr>
+      <w:tr>
+        <w:trPr>
+          <w:cantSplit/>
+        </w:trPr>
+        <w:tc>
+          <w:tcPr>
+            <w:tcW w:w="2538" w:type="dxa"/>
+            <w:vAlign w:val="center"/>
+          </w:tcPr>
+          <w:p>
+            <w:pPr>
+              <w:jc w:val="left"/>
+              <w:rPr>
+                <w:rFonts w:ascii="Consolas" w:hAnsi="Consolas" w:cs="Consolas"/>
+                <w:sz w:val="20"/>
+              </w:rPr>
+            </w:pPr>
+            <w:r>
+              <w:rPr>
+                <w:rFonts w:ascii="Consolas" w:hAnsi="Consolas" w:cs="Consolas"/>
+                <w:sz w:val="20"/>
+              </w:rPr>
+              <w:t>% sequoia</w:t>
+            </w:r>
+          </w:p>
+        </w:tc>
+        <w:tc>
+          <w:tcPr>
+            <w:tcW w:w="4230" w:type="dxa"/>
+            <w:vAlign w:val="center"/>
+          </w:tcPr>
+          <w:p>
+            <w:pPr>
+              <w:jc w:val="left"/>
+              <w:rPr>
+                <w:rFonts w:ascii="Consolas" w:hAnsi="Consolas" w:cs="Consolas"/>
+                <w:sz w:val="20"/>
+              </w:rPr>
+            </w:pPr>
+            <w:r>
+              <w:rPr>
+                <w:rFonts w:ascii="Consolas" w:hAnsi="Consolas" w:cs="Consolas"/>
+                <w:sz w:val="20"/>
+              </w:rPr>
+              <w:t>% python –</w:t>
+            </w:r>
+            <w:proofErr w:type="spellStart"/>
+            <w:r>
+              <w:rPr>
+                <w:rFonts w:ascii="Consolas" w:hAnsi="Consolas" w:cs="Consolas"/>
+                <w:sz w:val="20"/>
+              </w:rPr>
+              <w:t>i</w:t>
+            </w:r>
+            <w:proofErr w:type="spellEnd"/>
+          </w:p>
+          <w:p>
+            <w:pPr>
+              <w:jc w:val="left"/>
+              <w:rPr>
+                <w:rFonts w:ascii="Consolas" w:hAnsi="Consolas" w:cs="Consolas"/>
+                <w:sz w:val="20"/>
+              </w:rPr>
+            </w:pPr>
+            <w:r>
+              <w:rPr>
+                <w:rFonts w:ascii="Consolas" w:hAnsi="Consolas" w:cs="Consolas"/>
+                <w:sz w:val="20"/>
+              </w:rPr>
+              <w:t xml:space="preserve">import </w:t>
+            </w:r>
+            <w:proofErr w:type="spellStart"/>
+            <w:r>
+              <w:rPr>
+                <w:rFonts w:ascii="Consolas" w:hAnsi="Consolas" w:cs="Consolas"/>
+                <w:sz w:val="20"/>
+              </w:rPr>
+              <w:t>moltk</w:t>
+            </w:r>
+            <w:proofErr w:type="spellEnd"/>
+          </w:p>
+        </w:tc>
+        <w:tc>
+          <w:tcPr>
+            <w:tcW w:w="2448" w:type="dxa"/>
+            <w:vAlign w:val="center"/>
+          </w:tcPr>
+          <w:p>
+            <w:pPr>
+              <w:jc w:val="left"/>
+              <w:rPr>
+                <w:sz w:val="20"/>
+              </w:rPr>
+            </w:pPr>
+            <w:r>
+              <w:rPr>
+                <w:sz w:val="20"/>
+              </w:rPr>
+              <w:t>Start an alignment session</w:t>
+            </w:r>
+          </w:p>
+        </w:tc>
+      </w:tr>
+      <w:tr>
+        <w:trPr>
+          <w:cantSplit/>
+        </w:trPr>
+        <w:tc>
+          <w:tcPr>
+            <w:tcW w:w="2538" w:type="dxa"/>
+            <w:vAlign w:val="center"/>
+          </w:tcPr>
+          <w:p>
+            <w:pPr>
+              <w:jc w:val="left"/>
+              <w:rPr>
+                <w:rFonts w:ascii="Consolas" w:hAnsi="Consolas" w:cs="Consolas"/>
+                <w:sz w:val="20"/>
+              </w:rPr>
+            </w:pPr>
+            <w:r>
+              <w:rPr>
+                <w:rFonts w:ascii="Consolas" w:hAnsi="Consolas" w:cs="Consolas"/>
+                <w:sz w:val="20"/>
+              </w:rPr>
+              <w:t>SEQUOIA&gt; read SEQ1</w:t>
+            </w:r>
+          </w:p>
+          <w:p>
+            <w:pPr>
+              <w:jc w:val="left"/>
+              <w:rPr>
+                <w:rFonts w:ascii="Consolas" w:hAnsi="Consolas" w:cs="Consolas"/>
+                <w:sz w:val="20"/>
+              </w:rPr>
+            </w:pPr>
+            <w:r>
+              <w:rPr>
+                <w:rFonts w:ascii="Consolas" w:hAnsi="Consolas" w:cs="Consolas"/>
+                <w:sz w:val="20"/>
+              </w:rPr>
+              <w:t>test1.fasta</w:t>
+            </w:r>
+          </w:p>
+        </w:tc>
+        <w:tc>
+          <w:tcPr>
+            <w:tcW w:w="4230" w:type="dxa"/>
+            <w:vAlign w:val="center"/>
+          </w:tcPr>
+          <w:p>
+            <w:pPr>
+              <w:jc w:val="left"/>
+              <w:rPr>
+                <w:rFonts w:ascii="Consolas" w:hAnsi="Consolas" w:cs="Consolas"/>
+                <w:sz w:val="20"/>
+              </w:rPr>
+            </w:pPr>
+            <w:r>
+              <w:rPr>
+                <w:rFonts w:ascii="Consolas" w:hAnsi="Consolas" w:cs="Consolas"/>
+                <w:sz w:val="20"/>
+              </w:rPr>
+              <w:t>&gt;&gt;&gt; seq1 =</w:t>
+            </w:r>
+            <w:r>
+              <w:rPr>
+                <w:rFonts w:ascii="Consolas" w:hAnsi="Consolas" w:cs="Consolas"/>
+                <w:sz w:val="20"/>
+              </w:rPr>
+              <w:t xml:space="preserve"> </w:t>
+            </w:r>
+            <w:proofErr w:type="spellStart"/>
+            <w:r>
+              <w:rPr>
+                <w:rFonts w:ascii="Consolas" w:hAnsi="Consolas" w:cs="Consolas"/>
+                <w:sz w:val="20"/>
+              </w:rPr>
+              <w:t>moltk.load_fasta</w:t>
+            </w:r>
+            <w:proofErr w:type="spellEnd"/>
+            <w:r>
+              <w:rPr>
+                <w:rFonts w:ascii="Consolas" w:hAnsi="Consolas" w:cs="Consolas"/>
+                <w:sz w:val="20"/>
+              </w:rPr>
+              <w:t>(“test1.fasta”)</w:t>
+            </w:r>
+          </w:p>
+        </w:tc>
+        <w:tc>
+          <w:tcPr>
+            <w:tcW w:w="2448" w:type="dxa"/>
+            <w:vAlign w:val="center"/>
+          </w:tcPr>
+          <w:p>
+            <w:pPr>
+              <w:jc w:val="left"/>
+              <w:rPr>
+                <w:sz w:val="20"/>
+              </w:rPr>
+            </w:pPr>
+            <w:r>
+              <w:rPr>
+                <w:sz w:val="20"/>
+              </w:rPr>
+              <w:t>Load a sequence or alignment into seq1</w:t>
+            </w:r>
+          </w:p>
+        </w:tc>
+      </w:tr>
+      <w:tr>
+        <w:trPr>
+          <w:cantSplit/>
+        </w:trPr>
+        <w:tc>
+          <w:tcPr>
+            <w:tcW w:w="2538" w:type="dxa"/>
+            <w:vAlign w:val="center"/>
+          </w:tcPr>
+          <w:p>
+            <w:pPr>
+              <w:jc w:val="left"/>
+              <w:rPr>
+                <w:rFonts w:ascii="Consolas" w:hAnsi="Consolas" w:cs="Consolas"/>
+                <w:sz w:val="20"/>
+              </w:rPr>
+            </w:pPr>
+            <w:r>
+              <w:rPr>
+                <w:rFonts w:ascii="Consolas" w:hAnsi="Consolas" w:cs="Consolas"/>
+                <w:sz w:val="20"/>
+              </w:rPr>
+              <w:t>SEQUOIA&gt; read SEQ2</w:t>
+            </w:r>
+          </w:p>
+          <w:p>
+            <w:pPr>
+              <w:jc w:val="left"/>
+              <w:rPr>
+                <w:rFonts w:ascii="Consolas" w:hAnsi="Consolas" w:cs="Consolas"/>
+                <w:sz w:val="20"/>
+              </w:rPr>
+            </w:pPr>
+            <w:r>
+              <w:rPr>
+                <w:rFonts w:ascii="Consolas" w:hAnsi="Consolas" w:cs="Consolas"/>
+                <w:sz w:val="20"/>
+              </w:rPr>
+              <w:t>test2</w:t>
+            </w:r>
+            <w:r>
+              <w:rPr>
+                <w:rFonts w:ascii="Consolas" w:hAnsi="Consolas" w:cs="Consolas"/>
+                <w:sz w:val="20"/>
+              </w:rPr>
+              <w:t>.fasta</w:t>
+            </w:r>
+          </w:p>
+        </w:tc>
+        <w:tc>
+          <w:tcPr>
+            <w:tcW w:w="4230" w:type="dxa"/>
+            <w:vAlign w:val="center"/>
+          </w:tcPr>
+          <w:p>
+            <w:pPr>
+              <w:jc w:val="left"/>
+              <w:rPr>
+                <w:rFonts w:ascii="Consolas" w:hAnsi="Consolas" w:cs="Consolas"/>
+                <w:sz w:val="20"/>
+              </w:rPr>
+            </w:pPr>
+            <w:r>
+              <w:rPr>
+                <w:rFonts w:ascii="Consolas" w:hAnsi="Consolas" w:cs="Consolas"/>
+                <w:sz w:val="20"/>
+              </w:rPr>
+              <w:t>&gt;&gt;&gt; seq2</w:t>
+            </w:r>
+            <w:r>
+              <w:rPr>
+                <w:rFonts w:ascii="Consolas" w:hAnsi="Consolas" w:cs="Consolas"/>
+                <w:sz w:val="20"/>
+              </w:rPr>
+              <w:t xml:space="preserve"> =</w:t>
+            </w:r>
+            <w:r>
+              <w:rPr>
+                <w:rFonts w:ascii="Consolas" w:hAnsi="Consolas" w:cs="Consolas"/>
+                <w:sz w:val="20"/>
+              </w:rPr>
+              <w:t xml:space="preserve"> </w:t>
+            </w:r>
+            <w:proofErr w:type="spellStart"/>
+            <w:r>
+              <w:rPr>
+                <w:rFonts w:ascii="Consolas" w:hAnsi="Consolas" w:cs="Consolas"/>
+                <w:sz w:val="20"/>
+              </w:rPr>
+              <w:t>moltk.load_fasta</w:t>
+            </w:r>
+            <w:proofErr w:type="spellEnd"/>
+            <w:r>
+              <w:rPr>
+                <w:rFonts w:ascii="Consolas" w:hAnsi="Consolas" w:cs="Consolas"/>
+                <w:sz w:val="20"/>
+              </w:rPr>
+              <w:t>(“</w:t>
+            </w:r>
+            <w:r>
+              <w:rPr>
+                <w:rFonts w:ascii="Consolas" w:hAnsi="Consolas" w:cs="Consolas"/>
+                <w:sz w:val="20"/>
+              </w:rPr>
+              <w:t>test2</w:t>
+            </w:r>
+            <w:r>
+              <w:rPr>
+                <w:rFonts w:ascii="Consolas" w:hAnsi="Consolas" w:cs="Consolas"/>
+                <w:sz w:val="20"/>
+              </w:rPr>
+              <w:t>.fasta”)</w:t>
+            </w:r>
+          </w:p>
+        </w:tc>
+        <w:tc>
+          <w:tcPr>
+            <w:tcW w:w="2448" w:type="dxa"/>
+            <w:vAlign w:val="center"/>
+          </w:tcPr>
+          <w:p>
+            <w:pPr>
+              <w:jc w:val="left"/>
+              <w:rPr>
+                <w:sz w:val="20"/>
+              </w:rPr>
+            </w:pPr>
+            <w:r>
+              <w:rPr>
+                <w:sz w:val="20"/>
+              </w:rPr>
+              <w:t>Load a</w:t>
+            </w:r>
+            <w:r>
+              <w:rPr>
+                <w:sz w:val="20"/>
+              </w:rPr>
+              <w:t xml:space="preserve"> sequence or alignment into seq2</w:t>
+            </w:r>
+          </w:p>
+        </w:tc>
+      </w:tr>
+      <w:tr>
+        <w:trPr>
+          <w:cantSplit/>
+        </w:trPr>
+        <w:tc>
+          <w:tcPr>
+            <w:tcW w:w="2538" w:type="dxa"/>
+            <w:vAlign w:val="center"/>
+          </w:tcPr>
+          <w:p>
+            <w:pPr>
+              <w:jc w:val="left"/>
+              <w:rPr>
+                <w:rFonts w:ascii="Consolas" w:hAnsi="Consolas" w:cs="Consolas"/>
+                <w:sz w:val="20"/>
+              </w:rPr>
+            </w:pPr>
+            <w:r>
+              <w:rPr>
+                <w:rFonts w:ascii="Consolas" w:hAnsi="Consolas" w:cs="Consolas"/>
+                <w:sz w:val="20"/>
+              </w:rPr>
+              <w:t>SEQUOIA&gt; align</w:t>
+            </w:r>
+          </w:p>
+        </w:tc>
+        <w:tc>
+          <w:tcPr>
+            <w:tcW w:w="4230" w:type="dxa"/>
+            <w:vAlign w:val="center"/>
+          </w:tcPr>
+          <w:p>
+            <w:pPr>
+              <w:jc w:val="left"/>
+              <w:rPr>
+                <w:rFonts w:ascii="Consolas" w:hAnsi="Consolas" w:cs="Consolas"/>
+                <w:sz w:val="20"/>
+              </w:rPr>
+            </w:pPr>
+            <w:r>
+              <w:rPr>
+                <w:rFonts w:ascii="Consolas" w:hAnsi="Consolas" w:cs="Consolas"/>
+                <w:sz w:val="20"/>
+              </w:rPr>
+              <w:t>&gt;&gt;&gt; align1 =</w:t>
+            </w:r>
+            <w:r>
+              <w:rPr>
+                <w:rFonts w:ascii="Consolas" w:hAnsi="Consolas" w:cs="Consolas"/>
+                <w:sz w:val="20"/>
+              </w:rPr>
+              <w:t xml:space="preserve"> </w:t>
+            </w:r>
+            <w:r>
+              <w:rPr>
+                <w:rFonts w:ascii="Consolas" w:hAnsi="Consolas" w:cs="Consolas"/>
+                <w:sz w:val="20"/>
+              </w:rPr>
+              <w:t xml:space="preserve"> </w:t>
+            </w:r>
+            <w:proofErr w:type="spellStart"/>
+            <w:r>
+              <w:rPr>
+                <w:rFonts w:ascii="Consolas" w:hAnsi="Consolas" w:cs="Consolas"/>
+                <w:sz w:val="20"/>
+              </w:rPr>
+              <w:t>moltk.align</w:t>
+            </w:r>
+            <w:proofErr w:type="spellEnd"/>
+            <w:r>
+              <w:rPr>
+                <w:rFonts w:ascii="Consolas" w:hAnsi="Consolas" w:cs="Consolas"/>
+                <w:sz w:val="20"/>
+              </w:rPr>
+              <w:t>(seq1, seq2)</w:t>
+            </w:r>
+          </w:p>
+        </w:tc>
+        <w:tc>
+          <w:tcPr>
+            <w:tcW w:w="2448" w:type="dxa"/>
+            <w:vAlign w:val="center"/>
+          </w:tcPr>
+          <w:p>
+            <w:pPr>
+              <w:jc w:val="left"/>
+              <w:rPr>
+                <w:sz w:val="20"/>
+              </w:rPr>
+            </w:pPr>
+            <w:r>
+              <w:rPr>
+                <w:sz w:val="20"/>
+              </w:rPr>
+              <w:t xml:space="preserve">Align </w:t>
+            </w:r>
+            <w:r>
+              <w:rPr>
+                <w:sz w:val="20"/>
+              </w:rPr>
+              <w:t>two</w:t>
+            </w:r>
+            <w:r>
+              <w:rPr>
+                <w:sz w:val="20"/>
+              </w:rPr>
+              <w:t xml:space="preserve"> s</w:t>
+            </w:r>
+            <w:r>
+              <w:rPr>
+                <w:sz w:val="20"/>
+              </w:rPr>
+              <w:t>equences/alignments</w:t>
+            </w:r>
+          </w:p>
+        </w:tc>
+      </w:tr>
+      <w:tr>
+        <w:trPr>
+          <w:cantSplit/>
+        </w:trPr>
+        <w:tc>
+          <w:tcPr>
+            <w:tcW w:w="2538" w:type="dxa"/>
+            <w:vAlign w:val="center"/>
+          </w:tcPr>
+          <w:p>
+            <w:pPr>
+              <w:jc w:val="left"/>
+              <w:rPr>
+                <w:rFonts w:ascii="Consolas" w:hAnsi="Consolas" w:cs="Consolas"/>
+                <w:sz w:val="20"/>
+              </w:rPr>
+            </w:pPr>
+            <w:r>
+              <w:rPr>
+                <w:rFonts w:ascii="Consolas" w:hAnsi="Consolas" w:cs="Consolas"/>
+                <w:sz w:val="20"/>
+              </w:rPr>
+              <w:t>SEQUOIA&gt; print ALIGN</w:t>
+            </w:r>
+          </w:p>
+        </w:tc>
+        <w:tc>
+          <w:tcPr>
+            <w:tcW w:w="4230" w:type="dxa"/>
+            <w:vAlign w:val="center"/>
+          </w:tcPr>
+          <w:p>
+            <w:pPr>
+              <w:jc w:val="left"/>
+              <w:rPr>
+                <w:rFonts w:ascii="Consolas" w:hAnsi="Consolas" w:cs="Consolas"/>
+                <w:sz w:val="20"/>
+              </w:rPr>
+            </w:pPr>
+            <w:r>
+              <w:rPr>
+                <w:rFonts w:ascii="Consolas" w:hAnsi="Consolas" w:cs="Consolas"/>
+                <w:sz w:val="20"/>
+              </w:rPr>
+              <w:t>&gt;&gt;&gt; print align1</w:t>
+            </w:r>
+          </w:p>
+        </w:tc>
+        <w:tc>
+          <w:tcPr>
+            <w:tcW w:w="2448" w:type="dxa"/>
+            <w:vAlign w:val="center"/>
+          </w:tcPr>
+          <w:p>
+            <w:pPr>
+              <w:jc w:val="left"/>
+              <w:rPr>
+                <w:sz w:val="20"/>
+              </w:rPr>
+            </w:pPr>
+            <w:r>
+              <w:rPr>
+                <w:sz w:val="20"/>
+              </w:rPr>
+              <w:t>Display alignment on screen</w:t>
+            </w:r>
+          </w:p>
+        </w:tc>
+      </w:tr>
+      <w:tr>
+        <w:trPr>
+          <w:cantSplit/>
+        </w:trPr>
+        <w:tc>
+          <w:tcPr>
+            <w:tcW w:w="2538" w:type="dxa"/>
+            <w:vAlign w:val="center"/>
+          </w:tcPr>
+          <w:p>
+            <w:pPr>
+              <w:jc w:val="left"/>
+              <w:rPr>
+                <w:rFonts w:ascii="Consolas" w:hAnsi="Consolas" w:cs="Consolas"/>
+                <w:sz w:val="20"/>
+              </w:rPr>
+            </w:pPr>
+            <w:r>
+              <w:rPr>
+                <w:rFonts w:ascii="Consolas" w:hAnsi="Consolas" w:cs="Consolas"/>
+                <w:sz w:val="20"/>
+              </w:rPr>
+              <w:t>SEQUOIA&gt; set SEQ1 ALIGN</w:t>
+            </w:r>
+          </w:p>
+        </w:tc>
+        <w:tc>
+          <w:tcPr>
+            <w:tcW w:w="4230" w:type="dxa"/>
+            <w:vAlign w:val="center"/>
+          </w:tcPr>
+          <w:p>
+            <w:pPr>
+              <w:jc w:val="left"/>
+              <w:rPr>
+                <w:rFonts w:ascii="Consolas" w:hAnsi="Consolas" w:cs="Consolas"/>
+                <w:sz w:val="20"/>
+              </w:rPr>
+            </w:pPr>
+            <w:r>
+              <w:rPr>
+                <w:rFonts w:ascii="Consolas" w:hAnsi="Consolas" w:cs="Consolas"/>
+                <w:sz w:val="20"/>
+              </w:rPr>
+              <w:t>&gt;&gt;&gt; seq1 = align1</w:t>
+            </w:r>
+          </w:p>
+        </w:tc>
+        <w:tc>
+          <w:tcPr>
+            <w:tcW w:w="2448" w:type="dxa"/>
+            <w:vAlign w:val="center"/>
+          </w:tcPr>
+          <w:p>
+            <w:pPr>
+              <w:jc w:val="left"/>
+              <w:rPr>
+                <w:sz w:val="20"/>
+              </w:rPr>
+            </w:pPr>
+            <w:r>
+              <w:rPr>
+                <w:sz w:val="20"/>
+              </w:rPr>
+              <w:t>Copy alignment to seq1</w:t>
+            </w:r>
+          </w:p>
+        </w:tc>
+      </w:tr>
+      <w:tr>
+        <w:trPr>
+          <w:cantSplit/>
+        </w:trPr>
+        <w:tc>
+          <w:tcPr>
+            <w:tcW w:w="2538" w:type="dxa"/>
+            <w:vAlign w:val="center"/>
+          </w:tcPr>
+          <w:p>
+            <w:pPr>
+              <w:jc w:val="left"/>
+              <w:rPr>
+                <w:rFonts w:ascii="Consolas" w:hAnsi="Consolas" w:cs="Consolas"/>
+                <w:sz w:val="20"/>
+              </w:rPr>
+            </w:pPr>
+            <w:r>
+              <w:rPr>
+                <w:rFonts w:ascii="Consolas" w:hAnsi="Consolas" w:cs="Consolas"/>
+                <w:sz w:val="20"/>
+              </w:rPr>
+              <w:t xml:space="preserve">SEQUOIA&gt; write ALIGN </w:t>
+            </w:r>
+            <w:proofErr w:type="spellStart"/>
+            <w:r>
+              <w:rPr>
+                <w:rFonts w:ascii="Consolas" w:hAnsi="Consolas" w:cs="Consolas"/>
+                <w:sz w:val="20"/>
+              </w:rPr>
+              <w:t>test.fasta</w:t>
+            </w:r>
+            <w:proofErr w:type="spellEnd"/>
+          </w:p>
+        </w:tc>
+        <w:tc>
+          <w:tcPr>
+            <w:tcW w:w="4230" w:type="dxa"/>
+            <w:vAlign w:val="center"/>
+          </w:tcPr>
+          <w:p>
+            <w:pPr>
+              <w:jc w:val="left"/>
+              <w:rPr>
+                <w:rFonts w:ascii="Consolas" w:hAnsi="Consolas" w:cs="Consolas"/>
+                <w:sz w:val="20"/>
+              </w:rPr>
+            </w:pPr>
+            <w:r>
+              <w:rPr>
+                <w:rFonts w:ascii="Consolas" w:hAnsi="Consolas" w:cs="Consolas"/>
+                <w:sz w:val="20"/>
+              </w:rPr>
+              <w:t>&gt;&gt;&gt; align1.write_fasta(“</w:t>
+            </w:r>
+            <w:proofErr w:type="spellStart"/>
+            <w:r>
+              <w:rPr>
+                <w:rFonts w:ascii="Consolas" w:hAnsi="Consolas" w:cs="Consolas"/>
+                <w:sz w:val="20"/>
+              </w:rPr>
+              <w:t>test.fasta</w:t>
+            </w:r>
+            <w:proofErr w:type="spellEnd"/>
+            <w:r>
+              <w:rPr>
+                <w:rFonts w:ascii="Consolas" w:hAnsi="Consolas" w:cs="Consolas"/>
+                <w:sz w:val="20"/>
+              </w:rPr>
+              <w:t>”)</w:t>
+            </w:r>
+          </w:p>
+        </w:tc>
+        <w:tc>
+          <w:tcPr>
+            <w:tcW w:w="2448" w:type="dxa"/>
+            <w:vAlign w:val="center"/>
+          </w:tcPr>
+          <w:p>
+            <w:pPr>
+              <w:jc w:val="left"/>
+              <w:rPr>
+                <w:sz w:val="20"/>
+              </w:rPr>
+            </w:pPr>
+            <w:r>
+              <w:rPr>
+                <w:sz w:val="20"/>
+              </w:rPr>
+              <w:t>Save alignment to a file</w:t>
+            </w:r>
+          </w:p>
+        </w:tc>
+      </w:tr>
+      <w:tr>
+        <w:trPr>
+          <w:cantSplit/>
+        </w:trPr>
+        <w:tc>
+          <w:tcPr>
+            <w:tcW w:w="2538" w:type="dxa"/>
+            <w:vAlign w:val="center"/>
+          </w:tcPr>
+          <w:p>
+            <w:pPr>
+              <w:jc w:val="left"/>
+              <w:rPr>
+                <w:rFonts w:ascii="Consolas" w:hAnsi="Consolas" w:cs="Consolas"/>
+                <w:sz w:val="20"/>
+              </w:rPr>
+            </w:pPr>
+            <w:r>
+              <w:rPr>
+                <w:rFonts w:ascii="Consolas" w:hAnsi="Consolas" w:cs="Consolas"/>
+                <w:sz w:val="20"/>
+              </w:rPr>
+              <w:lastRenderedPageBreak/>
+              <w:t xml:space="preserve">SEQUOIA&gt; print ALIGN </w:t>
+            </w:r>
+            <w:proofErr w:type="spellStart"/>
+            <w:r>
+              <w:rPr>
+                <w:rFonts w:ascii="Consolas" w:hAnsi="Consolas" w:cs="Consolas"/>
+                <w:sz w:val="20"/>
+              </w:rPr>
+              <w:t>test.pretty</w:t>
+            </w:r>
+            <w:proofErr w:type="spellEnd"/>
+          </w:p>
+        </w:tc>
+        <w:tc>
+          <w:tcPr>
+            <w:tcW w:w="4230" w:type="dxa"/>
+            <w:vAlign w:val="center"/>
+          </w:tcPr>
+          <w:p>
+            <w:pPr>
+              <w:jc w:val="left"/>
+              <w:rPr>
+                <w:rFonts w:ascii="Consolas" w:hAnsi="Consolas" w:cs="Consolas"/>
+                <w:sz w:val="20"/>
+              </w:rPr>
+            </w:pPr>
+            <w:r>
+              <w:rPr>
+                <w:rFonts w:ascii="Consolas" w:hAnsi="Consolas" w:cs="Consolas"/>
+                <w:sz w:val="20"/>
+              </w:rPr>
+              <w:t>&gt;&gt;&gt; align1.write_pretty(“</w:t>
+            </w:r>
+            <w:proofErr w:type="spellStart"/>
+            <w:r>
+              <w:rPr>
+                <w:rFonts w:ascii="Consolas" w:hAnsi="Consolas" w:cs="Consolas"/>
+                <w:sz w:val="20"/>
+              </w:rPr>
+              <w:t>test.pretty</w:t>
+            </w:r>
+            <w:proofErr w:type="spellEnd"/>
+            <w:r>
+              <w:rPr>
+                <w:rFonts w:ascii="Consolas" w:hAnsi="Consolas" w:cs="Consolas"/>
+                <w:sz w:val="20"/>
+              </w:rPr>
+              <w:t>”)</w:t>
+            </w:r>
+          </w:p>
+        </w:tc>
+        <w:tc>
+          <w:tcPr>
+            <w:tcW w:w="2448" w:type="dxa"/>
+            <w:vAlign w:val="center"/>
+          </w:tcPr>
+          <w:p>
+            <w:pPr>
+              <w:jc w:val="left"/>
+              <w:rPr>
+                <w:sz w:val="20"/>
+              </w:rPr>
+            </w:pPr>
+            <w:r>
+              <w:rPr>
+                <w:sz w:val="20"/>
+              </w:rPr>
+              <w:t>Save nicely f</w:t>
+            </w:r>
+            <w:r>
+              <w:rPr>
+                <w:sz w:val="20"/>
+              </w:rPr>
+              <w:t xml:space="preserve">ormatted, but not computer </w:t>
+            </w:r>
+            <w:proofErr w:type="spellStart"/>
+            <w:r>
+              <w:rPr>
+                <w:sz w:val="20"/>
+              </w:rPr>
+              <w:t>pars</w:t>
+            </w:r>
+            <w:r>
+              <w:rPr>
+                <w:sz w:val="20"/>
+              </w:rPr>
+              <w:t>able</w:t>
+            </w:r>
+            <w:proofErr w:type="spellEnd"/>
+            <w:r>
+              <w:rPr>
+                <w:sz w:val="20"/>
+              </w:rPr>
+              <w:t xml:space="preserve">, version of </w:t>
+            </w:r>
+            <w:bookmarkStart w:id="20" w:name="_GoBack"/>
+            <w:bookmarkEnd w:id="20"/>
+            <w:r>
+              <w:rPr>
+                <w:sz w:val="20"/>
+              </w:rPr>
+              <w:t>alignment to a file</w:t>
+            </w:r>
+          </w:p>
+        </w:tc>
+      </w:tr>
+      <w:tr>
+        <w:trPr>
+          <w:cantSplit/>
+        </w:trPr>
+        <w:tc>
+          <w:tcPr>
+            <w:tcW w:w="2538" w:type="dxa"/>
+            <w:vAlign w:val="center"/>
+          </w:tcPr>
+          <w:p>
+            <w:pPr>
+              <w:jc w:val="left"/>
+              <w:rPr>
+                <w:rFonts w:ascii="Consolas" w:hAnsi="Consolas" w:cs="Consolas"/>
+                <w:sz w:val="20"/>
+              </w:rPr>
+            </w:pPr>
+            <w:r>
+              <w:rPr>
+                <w:rFonts w:ascii="Consolas" w:hAnsi="Consolas" w:cs="Consolas"/>
+                <w:sz w:val="20"/>
+              </w:rPr>
+              <w:t>SEQUOIA&gt; print id ALIGN</w:t>
+            </w:r>
+          </w:p>
+        </w:tc>
+        <w:tc>
+          <w:tcPr>
+            <w:tcW w:w="4230" w:type="dxa"/>
+            <w:vAlign w:val="center"/>
+          </w:tcPr>
+          <w:p>
+            <w:pPr>
+              <w:jc w:val="left"/>
+              <w:rPr>
+                <w:rFonts w:ascii="Consolas" w:hAnsi="Consolas" w:cs="Consolas"/>
+                <w:sz w:val="20"/>
+              </w:rPr>
+            </w:pPr>
+            <w:r>
+              <w:rPr>
+                <w:rFonts w:ascii="Consolas" w:hAnsi="Consolas" w:cs="Consolas"/>
+                <w:sz w:val="20"/>
+              </w:rPr>
+              <w:t>&gt;&gt;&gt; print align1.id_table()</w:t>
+            </w:r>
+          </w:p>
+        </w:tc>
+        <w:tc>
+          <w:tcPr>
+            <w:tcW w:w="2448" w:type="dxa"/>
+            <w:vAlign w:val="center"/>
+          </w:tcPr>
+          <w:p>
+            <w:pPr>
+              <w:jc w:val="left"/>
+              <w:rPr>
+                <w:sz w:val="20"/>
+              </w:rPr>
+            </w:pPr>
+            <w:r>
+              <w:rPr>
+                <w:sz w:val="20"/>
+              </w:rPr>
+              <w:t>Display a table or pairwise sequence identities</w:t>
+            </w:r>
+          </w:p>
+        </w:tc>
+      </w:tr>
+      <w:tr>
+        <w:trPr>
+          <w:cantSplit/>
+        </w:trPr>
+        <w:tc>
+          <w:tcPr>
+            <w:tcW w:w="2538" w:type="dxa"/>
+            <w:vAlign w:val="center"/>
+          </w:tcPr>
+          <w:p>
+            <w:pPr>
+              <w:jc w:val="left"/>
+              <w:rPr>
+                <w:rFonts w:ascii="Consolas" w:hAnsi="Consolas" w:cs="Consolas"/>
+                <w:sz w:val="20"/>
+              </w:rPr>
+            </w:pPr>
+            <w:r>
+              <w:rPr>
+                <w:rFonts w:ascii="Consolas" w:hAnsi="Consolas" w:cs="Consolas"/>
+                <w:sz w:val="20"/>
+              </w:rPr>
+              <w:t>SEQUOIA&gt; quit</w:t>
+            </w:r>
+          </w:p>
+        </w:tc>
+        <w:tc>
+          <w:tcPr>
+            <w:tcW w:w="4230" w:type="dxa"/>
+            <w:vAlign w:val="center"/>
+          </w:tcPr>
+          <w:p>
+            <w:pPr>
+              <w:jc w:val="left"/>
+              <w:rPr>
+                <w:rFonts w:ascii="Consolas" w:hAnsi="Consolas" w:cs="Consolas"/>
+                <w:sz w:val="20"/>
+              </w:rPr>
+            </w:pPr>
+            <w:r>
+              <w:rPr>
+                <w:rFonts w:ascii="Consolas" w:hAnsi="Consolas" w:cs="Consolas"/>
+                <w:sz w:val="20"/>
+              </w:rPr>
+              <w:t>&gt;&gt;&gt; quit()</w:t>
+            </w:r>
+          </w:p>
+        </w:tc>
+        <w:tc>
+          <w:tcPr>
+            <w:tcW w:w="2448" w:type="dxa"/>
+            <w:vAlign w:val="center"/>
+          </w:tcPr>
+          <w:p>
+            <w:pPr>
+              <w:jc w:val="left"/>
+              <w:rPr>
+                <w:sz w:val="20"/>
+              </w:rPr>
+            </w:pPr>
+            <w:r>
+              <w:rPr>
+                <w:sz w:val="20"/>
+              </w:rPr>
+              <w:t>End alignment session</w:t>
+            </w:r>
+          </w:p>
+        </w:tc>
+      </w:tr>
+      <w:tr>
+        <w:trPr>
+          <w:cantSplit/>
+        </w:trPr>
+        <w:tc>
+          <w:tcPr>
+            <w:tcW w:w="2538" w:type="dxa"/>
+            <w:vAlign w:val="center"/>
+          </w:tcPr>
+          <w:p>
+            <w:pPr>
+              <w:jc w:val="left"/>
+              <w:rPr>
+                <w:rFonts w:ascii="Consolas" w:hAnsi="Consolas" w:cs="Consolas"/>
+                <w:sz w:val="20"/>
+              </w:rPr>
+            </w:pPr>
+            <w:r>
+              <w:rPr>
+                <w:rFonts w:ascii="Consolas" w:hAnsi="Consolas" w:cs="Consolas"/>
+                <w:sz w:val="20"/>
+              </w:rPr>
+              <w:t>SEQUOIA&gt; @</w:t>
+            </w:r>
+            <w:proofErr w:type="spellStart"/>
+            <w:r>
+              <w:rPr>
+                <w:rFonts w:ascii="Consolas" w:hAnsi="Consolas" w:cs="Consolas"/>
+                <w:sz w:val="20"/>
+              </w:rPr>
+              <w:t>test.inp</w:t>
+            </w:r>
+            <w:proofErr w:type="spellEnd"/>
+          </w:p>
+        </w:tc>
+        <w:tc>
+          <w:tcPr>
+            <w:tcW w:w="4230" w:type="dxa"/>
+            <w:vAlign w:val="center"/>
+          </w:tcPr>
+          <w:p>
+            <w:pPr>
+              <w:jc w:val="left"/>
+              <w:rPr>
+                <w:rFonts w:ascii="Consolas" w:hAnsi="Consolas" w:cs="Consolas"/>
+                <w:sz w:val="20"/>
+              </w:rPr>
+            </w:pPr>
+            <w:r>
+              <w:rPr>
+                <w:rFonts w:ascii="Consolas" w:hAnsi="Consolas" w:cs="Consolas"/>
+                <w:sz w:val="20"/>
+              </w:rPr>
+              <w:t xml:space="preserve">&gt;&gt;&gt; </w:t>
+            </w:r>
+            <w:proofErr w:type="spellStart"/>
+            <w:r>
+              <w:rPr>
+                <w:rFonts w:ascii="Consolas" w:hAnsi="Consolas" w:cs="Consolas"/>
+                <w:sz w:val="20"/>
+              </w:rPr>
+              <w:t>execfile</w:t>
+            </w:r>
+            <w:proofErr w:type="spellEnd"/>
+            <w:r>
+              <w:rPr>
+                <w:rFonts w:ascii="Consolas" w:hAnsi="Consolas" w:cs="Consolas"/>
+                <w:sz w:val="20"/>
+              </w:rPr>
+              <w:t>(“test.py”)</w:t>
+            </w:r>
+          </w:p>
+        </w:tc>
+        <w:tc>
+          <w:tcPr>
+            <w:tcW w:w="2448" w:type="dxa"/>
+            <w:vAlign w:val="center"/>
+          </w:tcPr>
+          <w:p>
+            <w:pPr>
+              <w:jc w:val="left"/>
+              <w:rPr>
+                <w:sz w:val="20"/>
+              </w:rPr>
+            </w:pPr>
+            <w:r>
+              <w:rPr>
+                <w:sz w:val="20"/>
+              </w:rPr>
+              <w:t>Run a script file you wrote</w:t>
+            </w:r>
+          </w:p>
+        </w:tc>
+      </w:tr>
+      <w:tr>
+        <w:trPr>
+          <w:cantSplit/>
+        </w:trPr>
+        <w:tc>
+          <w:tcPr>
+            <w:tcW w:w="2538" w:type="dxa"/>
+            <w:vAlign w:val="center"/>
+          </w:tcPr>
+          <w:p>
+            <w:pPr>
+              <w:jc w:val="left"/>
+              <w:rPr>
+                <w:rFonts w:ascii="Consolas" w:hAnsi="Consolas" w:cs="Consolas"/>
+                <w:sz w:val="20"/>
+              </w:rPr>
+            </w:pPr>
+            <w:r>
+              <w:rPr>
+                <w:rFonts w:ascii="Consolas" w:hAnsi="Consolas" w:cs="Consolas"/>
+                <w:sz w:val="20"/>
+              </w:rPr>
+              <w:t>%</w:t>
+            </w:r>
+            <w:r>
+              <w:rPr>
+                <w:rFonts w:ascii="Consolas" w:hAnsi="Consolas" w:cs="Consolas"/>
+                <w:sz w:val="20"/>
+              </w:rPr>
+              <w:t xml:space="preserve"> </w:t>
+            </w:r>
+            <w:r>
+              <w:rPr>
+                <w:rFonts w:ascii="Consolas" w:hAnsi="Consolas" w:cs="Consolas"/>
+                <w:sz w:val="20"/>
+              </w:rPr>
+              <w:t xml:space="preserve">sequoia &lt; </w:t>
+            </w:r>
+            <w:proofErr w:type="spellStart"/>
+            <w:r>
+              <w:rPr>
+                <w:rFonts w:ascii="Consolas" w:hAnsi="Consolas" w:cs="Consolas"/>
+                <w:sz w:val="20"/>
+              </w:rPr>
+              <w:t>testp.inp</w:t>
+            </w:r>
+            <w:proofErr w:type="spellEnd"/>
+          </w:p>
+        </w:tc>
+        <w:tc>
+          <w:tcPr>
+            <w:tcW w:w="4230" w:type="dxa"/>
+            <w:vAlign w:val="center"/>
+          </w:tcPr>
+          <w:p>
+            <w:pPr>
+              <w:jc w:val="left"/>
+              <w:rPr>
+                <w:rFonts w:ascii="Consolas" w:hAnsi="Consolas" w:cs="Consolas"/>
+                <w:sz w:val="20"/>
+              </w:rPr>
+            </w:pPr>
+            <w:r>
+              <w:rPr>
+                <w:rFonts w:ascii="Consolas" w:hAnsi="Consolas" w:cs="Consolas"/>
+                <w:sz w:val="20"/>
+              </w:rPr>
+              <w:t>% python test.py</w:t>
+            </w:r>
+          </w:p>
+        </w:tc>
+        <w:tc>
+          <w:tcPr>
+            <w:tcW w:w="2448" w:type="dxa"/>
+            <w:vAlign w:val="center"/>
+          </w:tcPr>
+          <w:p>
+            <w:pPr>
+              <w:jc w:val="left"/>
+              <w:rPr>
+                <w:sz w:val="20"/>
+              </w:rPr>
+            </w:pPr>
+            <w:r>
+              <w:rPr>
+                <w:sz w:val="20"/>
+              </w:rPr>
+              <w:t>Run a script you wrote directly from a command prompt</w:t>
+            </w:r>
+          </w:p>
+        </w:tc>
+      </w:tr>
+      <w:tr>
+        <w:trPr>
+          <w:cantSplit/>
+        </w:trPr>
+        <w:tc>
+          <w:tcPr>
+            <w:tcW w:w="2538" w:type="dxa"/>
+            <w:vAlign w:val="center"/>
+          </w:tcPr>
+          <w:p>
+            <w:pPr>
+              <w:jc w:val="left"/>
+              <w:rPr>
+                <w:rFonts w:ascii="Consolas" w:hAnsi="Consolas" w:cs="Consolas"/>
+                <w:sz w:val="20"/>
+              </w:rPr>
+            </w:pPr>
+            <w:r>
+              <w:rPr>
+                <w:rFonts w:ascii="Consolas" w:hAnsi="Consolas" w:cs="Consolas"/>
+                <w:sz w:val="20"/>
+              </w:rPr>
+              <w:t>SEQUOIA&gt; COMMENT This is a comment</w:t>
+            </w:r>
+          </w:p>
+        </w:tc>
+        <w:tc>
+          <w:tcPr>
+            <w:tcW w:w="4230" w:type="dxa"/>
+            <w:vAlign w:val="center"/>
+          </w:tcPr>
+          <w:p>
+            <w:pPr>
+              <w:jc w:val="left"/>
+              <w:rPr>
+                <w:rFonts w:ascii="Consolas" w:hAnsi="Consolas" w:cs="Consolas"/>
+                <w:sz w:val="20"/>
+              </w:rPr>
+            </w:pPr>
+            <w:r>
+              <w:rPr>
+                <w:rFonts w:ascii="Consolas" w:hAnsi="Consolas" w:cs="Consolas"/>
+                <w:sz w:val="20"/>
+              </w:rPr>
+              <w:t>&gt;&gt;&gt; # This is a comment</w:t>
+            </w:r>
+          </w:p>
+        </w:tc>
+        <w:tc>
+          <w:tcPr>
+            <w:tcW w:w="2448" w:type="dxa"/>
+            <w:vAlign w:val="center"/>
+          </w:tcPr>
+          <w:p>
+            <w:pPr>
+              <w:jc w:val="left"/>
+              <w:rPr>
+                <w:sz w:val="20"/>
+              </w:rPr>
+            </w:pPr>
+            <w:r>
+              <w:rPr>
+                <w:sz w:val="20"/>
+              </w:rPr>
+              <w:t>Statement is ignored</w:t>
+            </w:r>
+          </w:p>
+        </w:tc>
+      </w:tr>
+      <w:tr>
+        <w:trPr>
+          <w:cantSplit/>
+        </w:trPr>
+        <w:tc>
+          <w:tcPr>
+            <w:tcW w:w="2538" w:type="dxa"/>
+            <w:vAlign w:val="center"/>
+          </w:tcPr>
+          <w:p>
+            <w:pPr>
+              <w:jc w:val="left"/>
+              <w:rPr>
+                <w:rFonts w:ascii="Consolas" w:hAnsi="Consolas" w:cs="Consolas"/>
+                <w:sz w:val="20"/>
+              </w:rPr>
+            </w:pPr>
+            <w:r>
+              <w:rPr>
+                <w:rFonts w:ascii="Consolas" w:hAnsi="Consolas" w:cs="Consolas"/>
+                <w:sz w:val="20"/>
+              </w:rPr>
+              <w:t>SEQUOIA&gt; help &lt;command&gt;</w:t>
+            </w:r>
+          </w:p>
+        </w:tc>
+        <w:tc>
+          <w:tcPr>
+            <w:tcW w:w="4230" w:type="dxa"/>
+            <w:vAlign w:val="center"/>
+          </w:tcPr>
+          <w:p>
+            <w:pPr>
+              <w:jc w:val="left"/>
+              <w:rPr>
+                <w:rFonts w:ascii="Consolas" w:hAnsi="Consolas" w:cs="Consolas"/>
+                <w:sz w:val="20"/>
+              </w:rPr>
+            </w:pPr>
+            <w:r>
+              <w:rPr>
+                <w:rFonts w:ascii="Consolas" w:hAnsi="Consolas" w:cs="Consolas"/>
+                <w:sz w:val="20"/>
+              </w:rPr>
+              <w:t>&gt;&gt;&gt; help(&lt;command&gt;)</w:t>
+            </w:r>
+          </w:p>
+        </w:tc>
+        <w:tc>
+          <w:tcPr>
+            <w:tcW w:w="2448" w:type="dxa"/>
+            <w:vAlign w:val="center"/>
+          </w:tcPr>
+          <w:p>
+            <w:pPr>
+              <w:jc w:val="left"/>
+              <w:rPr>
+                <w:sz w:val="20"/>
+              </w:rPr>
+            </w:pPr>
+            <w:r>
+              <w:rPr>
+                <w:sz w:val="20"/>
+              </w:rPr>
+              <w:t>Access documentation about a command</w:t>
+            </w:r>
+          </w:p>
+        </w:tc>
+      </w:tr>
+      <w:tr>
+        <w:trPr>
+          <w:cantSplit/>
+        </w:trPr>
+        <w:tc>
+          <w:tcPr>
+            <w:tcW w:w="2538" w:type="dxa"/>
+            <w:vAlign w:val="center"/>
+          </w:tcPr>
+          <w:p>
+            <w:pPr>
+              <w:jc w:val="left"/>
+              <w:rPr>
+                <w:rFonts w:ascii="Consolas" w:hAnsi="Consolas" w:cs="Consolas"/>
+                <w:sz w:val="20"/>
+              </w:rPr>
+            </w:pPr>
+            <w:r>
+              <w:rPr>
+                <w:rFonts w:ascii="Consolas" w:hAnsi="Consolas" w:cs="Consolas"/>
+                <w:sz w:val="20"/>
+              </w:rPr>
+              <w:t>SEQUOIA&gt; system &lt;command&gt;</w:t>
+            </w:r>
+          </w:p>
+        </w:tc>
+        <w:tc>
+          <w:tcPr>
+            <w:tcW w:w="4230" w:type="dxa"/>
+            <w:vAlign w:val="center"/>
+          </w:tcPr>
+          <w:p>
+            <w:pPr>
+              <w:jc w:val="left"/>
+              <w:rPr>
+                <w:rFonts w:ascii="Consolas" w:hAnsi="Consolas" w:cs="Consolas"/>
+                <w:sz w:val="20"/>
+              </w:rPr>
+            </w:pPr>
+            <w:r>
+              <w:rPr>
+                <w:rFonts w:ascii="Consolas" w:hAnsi="Consolas" w:cs="Consolas"/>
+                <w:sz w:val="20"/>
+              </w:rPr>
+              <w:t xml:space="preserve">&gt;&gt;&gt; import </w:t>
+            </w:r>
+            <w:proofErr w:type="spellStart"/>
+            <w:r>
+              <w:rPr>
+                <w:rFonts w:ascii="Consolas" w:hAnsi="Consolas" w:cs="Consolas"/>
+                <w:sz w:val="20"/>
+              </w:rPr>
+              <w:t>os</w:t>
+            </w:r>
+            <w:proofErr w:type="spellEnd"/>
+          </w:p>
+          <w:p>
+            <w:pPr>
+              <w:jc w:val="left"/>
+              <w:rPr>
+                <w:rFonts w:ascii="Consolas" w:hAnsi="Consolas" w:cs="Consolas"/>
+                <w:sz w:val="20"/>
+              </w:rPr>
+            </w:pPr>
+            <w:r>
+              <w:rPr>
+                <w:rFonts w:ascii="Consolas" w:hAnsi="Consolas" w:cs="Consolas"/>
+                <w:sz w:val="20"/>
+              </w:rPr>
+              <w:t xml:space="preserve">&gt;&gt;&gt; </w:t>
+            </w:r>
+            <w:proofErr w:type="spellStart"/>
+            <w:r>
+              <w:rPr>
+                <w:rFonts w:ascii="Consolas" w:hAnsi="Consolas" w:cs="Consolas"/>
+                <w:sz w:val="20"/>
+              </w:rPr>
+              <w:t>os.system</w:t>
+            </w:r>
+            <w:proofErr w:type="spellEnd"/>
+            <w:r>
+              <w:rPr>
+                <w:rFonts w:ascii="Consolas" w:hAnsi="Consolas" w:cs="Consolas"/>
+                <w:sz w:val="20"/>
+              </w:rPr>
+              <w:t>(“&lt;commands&gt;”)</w:t>
+            </w:r>
+          </w:p>
+        </w:tc>
+        <w:tc>
+          <w:tcPr>
+            <w:tcW w:w="2448" w:type="dxa"/>
+            <w:vAlign w:val="center"/>
+          </w:tcPr>
+          <w:p>
+            <w:pPr>
+              <w:jc w:val="left"/>
+              <w:rPr>
+                <w:sz w:val="20"/>
+              </w:rPr>
+            </w:pPr>
+            <w:r>
+              <w:rPr>
+                <w:sz w:val="20"/>
+              </w:rPr>
+              <w:t>Issue an operating system command</w:t>
+            </w:r>
+          </w:p>
+        </w:tc>
+      </w:tr>
+      <w:tr>
+        <w:trPr>
+          <w:cantSplit/>
+        </w:trPr>
+        <w:tc>
+          <w:tcPr>
+            <w:tcW w:w="2538" w:type="dxa"/>
+            <w:vAlign w:val="center"/>
+          </w:tcPr>
+          <w:p>
+            <w:pPr>
+              <w:jc w:val="left"/>
+              <w:rPr>
+                <w:rFonts w:ascii="Consolas" w:hAnsi="Consolas" w:cs="Consolas"/>
+                <w:sz w:val="20"/>
+              </w:rPr>
+            </w:pPr>
+            <w:r>
+              <w:rPr>
+                <w:rFonts w:ascii="Consolas" w:hAnsi="Consolas" w:cs="Consolas"/>
+                <w:sz w:val="20"/>
+              </w:rPr>
+              <w:t>SEQUOIA&gt; consensus &lt;sigma&gt;</w:t>
+            </w:r>
+          </w:p>
+        </w:tc>
+        <w:tc>
+          <w:tcPr>
+            <w:tcW w:w="4230" w:type="dxa"/>
+            <w:vAlign w:val="center"/>
+          </w:tcPr>
+          <w:p>
+            <w:pPr>
+              <w:jc w:val="left"/>
+              <w:rPr>
+                <w:rFonts w:ascii="Consolas" w:hAnsi="Consolas" w:cs="Consolas"/>
+                <w:sz w:val="20"/>
+              </w:rPr>
+            </w:pPr>
+          </w:p>
+        </w:tc>
+        <w:tc>
+          <w:tcPr>
+            <w:tcW w:w="2448" w:type="dxa"/>
+            <w:vAlign w:val="center"/>
+          </w:tcPr>
+          <w:p>
+            <w:pPr>
+              <w:jc w:val="left"/>
+              <w:rPr>
+                <w:sz w:val="20"/>
+              </w:rPr>
+            </w:pPr>
+            <w:r>
+              <w:rPr>
+                <w:sz w:val="20"/>
+              </w:rPr>
+              <w:t>Create a consensus sequences with X’s at non-conserved positions</w:t>
+            </w:r>
+          </w:p>
+        </w:tc>
+      </w:tr>
+      <w:tr>
+        <w:trPr>
+          <w:cantSplit/>
+        </w:trPr>
+        <w:tc>
+          <w:tcPr>
+            <w:tcW w:w="2538" w:type="dxa"/>
+            <w:vAlign w:val="center"/>
+          </w:tcPr>
+          <w:p>
+            <w:pPr>
+              <w:jc w:val="left"/>
+              <w:rPr>
+                <w:rFonts w:ascii="Consolas" w:hAnsi="Consolas" w:cs="Consolas"/>
+                <w:sz w:val="20"/>
+              </w:rPr>
+            </w:pPr>
+            <w:r>
+              <w:rPr>
+                <w:rFonts w:ascii="Consolas" w:hAnsi="Consolas" w:cs="Consolas"/>
+                <w:sz w:val="20"/>
+              </w:rPr>
+              <w:t>SEQUOIA&gt; optimize</w:t>
+            </w:r>
+          </w:p>
+        </w:tc>
+        <w:tc>
+          <w:tcPr>
+            <w:tcW w:w="4230" w:type="dxa"/>
+            <w:vAlign w:val="center"/>
+          </w:tcPr>
+          <w:p>
+            <w:pPr>
+              <w:jc w:val="left"/>
+              <w:rPr>
+                <w:rFonts w:ascii="Consolas" w:hAnsi="Consolas" w:cs="Consolas"/>
+                <w:sz w:val="20"/>
+              </w:rPr>
+            </w:pPr>
+          </w:p>
+        </w:tc>
+        <w:tc>
+          <w:tcPr>
+            <w:tcW w:w="2448" w:type="dxa"/>
+            <w:vAlign w:val="center"/>
+          </w:tcPr>
+          <w:p>
+            <w:pPr>
+              <w:jc w:val="left"/>
+              <w:rPr>
+                <w:sz w:val="20"/>
+              </w:rPr>
+            </w:pPr>
+            <w:r>
+              <w:rPr>
+                <w:sz w:val="20"/>
+              </w:rPr>
+              <w:t>Improve an alignment by successively removing and realigning sequences</w:t>
+            </w:r>
+          </w:p>
+        </w:tc>
+      </w:tr>
+      <w:tr>
+        <w:trPr>
+          <w:cantSplit/>
+        </w:trPr>
+        <w:tc>
+          <w:tcPr>
+            <w:tcW w:w="2538" w:type="dxa"/>
+            <w:vAlign w:val="center"/>
+          </w:tcPr>
+          <w:p>
+            <w:pPr>
+              <w:jc w:val="left"/>
+              <w:rPr>
+                <w:rFonts w:ascii="Consolas" w:hAnsi="Consolas" w:cs="Consolas"/>
+                <w:sz w:val="20"/>
+              </w:rPr>
+            </w:pPr>
+            <w:r>
+              <w:rPr>
+                <w:rFonts w:ascii="Consolas" w:hAnsi="Consolas" w:cs="Consolas"/>
+                <w:sz w:val="20"/>
+              </w:rPr>
+              <w:t>SEQUOIA&gt;</w:t>
+            </w:r>
+            <w:r>
+              <w:rPr>
+                <w:rFonts w:ascii="Consolas" w:hAnsi="Consolas" w:cs="Consolas"/>
+                <w:sz w:val="20"/>
+              </w:rPr>
+              <w:t xml:space="preserve"> print matrix</w:t>
+            </w:r>
+          </w:p>
+        </w:tc>
+        <w:tc>
+          <w:tcPr>
+            <w:tcW w:w="4230" w:type="dxa"/>
+            <w:vAlign w:val="center"/>
+          </w:tcPr>
+          <w:p>
+            <w:pPr>
+              <w:jc w:val="left"/>
+              <w:rPr>
+                <w:rFonts w:ascii="Consolas" w:hAnsi="Consolas" w:cs="Consolas"/>
+                <w:sz w:val="20"/>
+              </w:rPr>
+            </w:pPr>
+          </w:p>
+        </w:tc>
+        <w:tc>
+          <w:tcPr>
+            <w:tcW w:w="2448" w:type="dxa"/>
+            <w:vAlign w:val="center"/>
+          </w:tcPr>
+          <w:p>
+            <w:pPr>
+              <w:jc w:val="left"/>
+              <w:rPr>
+                <w:sz w:val="20"/>
+              </w:rPr>
+            </w:pPr>
+            <w:r>
+              <w:rPr>
+                <w:sz w:val="20"/>
+              </w:rPr>
+              <w:t>Display the current scoring matrix</w:t>
+            </w:r>
+          </w:p>
+        </w:tc>
+      </w:tr>
+      <w:tr>
+        <w:trPr>
+          <w:cantSplit/>
+        </w:trPr>
+        <w:tc>
+          <w:tcPr>
+            <w:tcW w:w="2538" w:type="dxa"/>
+            <w:vAlign w:val="center"/>
+          </w:tcPr>
+          <w:p>
+            <w:pPr>
+              <w:jc w:val="left"/>
+              <w:rPr>
+                <w:rFonts w:ascii="Consolas" w:hAnsi="Consolas" w:cs="Consolas"/>
+                <w:sz w:val="20"/>
+              </w:rPr>
+            </w:pPr>
+            <w:r>
+              <w:rPr>
+                <w:rFonts w:ascii="Consolas" w:hAnsi="Consolas" w:cs="Consolas"/>
+                <w:sz w:val="20"/>
+              </w:rPr>
+              <w:t>SEQUOIA&gt;</w:t>
+            </w:r>
+            <w:r>
+              <w:rPr>
+                <w:rFonts w:ascii="Consolas" w:hAnsi="Consolas" w:cs="Consolas"/>
+                <w:sz w:val="20"/>
+              </w:rPr>
+              <w:t xml:space="preserve"> read matrix </w:t>
+            </w:r>
+            <w:proofErr w:type="spellStart"/>
+            <w:r>
+              <w:rPr>
+                <w:rFonts w:ascii="Consolas" w:hAnsi="Consolas" w:cs="Consolas"/>
+                <w:sz w:val="20"/>
+              </w:rPr>
+              <w:t>test.mat</w:t>
+            </w:r>
+            <w:proofErr w:type="spellEnd"/>
+          </w:p>
+        </w:tc>
+        <w:tc>
+          <w:tcPr>
+            <w:tcW w:w="4230" w:type="dxa"/>
+            <w:vAlign w:val="center"/>
+          </w:tcPr>
+          <w:p>
+            <w:pPr>
+              <w:jc w:val="left"/>
+              <w:rPr>
+                <w:rFonts w:ascii="Consolas" w:hAnsi="Consolas" w:cs="Consolas"/>
+                <w:sz w:val="20"/>
+              </w:rPr>
+            </w:pPr>
+          </w:p>
+        </w:tc>
+        <w:tc>
+          <w:tcPr>
+            <w:tcW w:w="2448" w:type="dxa"/>
+            <w:vAlign w:val="center"/>
+          </w:tcPr>
+          <w:p>
+            <w:pPr>
+              <w:jc w:val="left"/>
+              <w:rPr>
+                <w:sz w:val="20"/>
+              </w:rPr>
+            </w:pPr>
+            <w:r>
+              <w:rPr>
+                <w:sz w:val="20"/>
+              </w:rPr>
+              <w:t>Load a scoring matrix</w:t>
+            </w:r>
+          </w:p>
+        </w:tc>
+      </w:tr>
+      <w:tr>
+        <w:trPr>
+          <w:cantSplit/>
+        </w:trPr>
+        <w:tc>
+          <w:tcPr>
+            <w:tcW w:w="2538" w:type="dxa"/>
+            <w:vAlign w:val="center"/>
+          </w:tcPr>
+          <w:p>
+            <w:pPr>
+              <w:jc w:val="left"/>
+              <w:rPr>
+                <w:rFonts w:ascii="Consolas" w:hAnsi="Consolas" w:cs="Consolas"/>
+                <w:sz w:val="20"/>
+              </w:rPr>
+            </w:pPr>
+            <w:r>
+              <w:rPr>
+                <w:rFonts w:ascii="Consolas" w:hAnsi="Consolas" w:cs="Consolas"/>
+                <w:sz w:val="20"/>
+              </w:rPr>
+              <w:t>SEQUOIA&gt;</w:t>
+            </w:r>
+            <w:r>
+              <w:rPr>
+                <w:rFonts w:ascii="Consolas" w:hAnsi="Consolas" w:cs="Consolas"/>
+                <w:sz w:val="20"/>
+              </w:rPr>
+              <w:t xml:space="preserve"> random 5</w:t>
+            </w:r>
+          </w:p>
+        </w:tc>
+        <w:tc>
+          <w:tcPr>
+            <w:tcW w:w="4230" w:type="dxa"/>
+            <w:vAlign w:val="center"/>
+          </w:tcPr>
+          <w:p>
+            <w:pPr>
+              <w:jc w:val="left"/>
+              <w:rPr>
+                <w:rFonts w:ascii="Consolas" w:hAnsi="Consolas" w:cs="Consolas"/>
+                <w:sz w:val="20"/>
+              </w:rPr>
+            </w:pPr>
+          </w:p>
+        </w:tc>
+        <w:tc>
+          <w:tcPr>
+            <w:tcW w:w="2448" w:type="dxa"/>
+            <w:vAlign w:val="center"/>
+          </w:tcPr>
+          <w:p>
+            <w:pPr>
+              <w:jc w:val="left"/>
+              <w:rPr>
+                <w:sz w:val="20"/>
+              </w:rPr>
+            </w:pPr>
+            <w:r>
+              <w:rPr>
+                <w:sz w:val="20"/>
+              </w:rPr>
+              <w:t>Calculate 5 alignment scores with SEQ2 randomly shuffled</w:t>
+            </w:r>
+          </w:p>
+        </w:tc>
+      </w:tr>
+      <w:tr>
+        <w:trPr>
+          <w:cantSplit/>
+        </w:trPr>
+        <w:tc>
+          <w:tcPr>
+            <w:tcW w:w="2538" w:type="dxa"/>
+            <w:vAlign w:val="center"/>
+          </w:tcPr>
+          <w:p>
+            <w:pPr>
+              <w:jc w:val="left"/>
+              <w:rPr>
+                <w:rFonts w:ascii="Consolas" w:hAnsi="Consolas" w:cs="Consolas"/>
+                <w:sz w:val="20"/>
+              </w:rPr>
+            </w:pPr>
+            <w:r>
+              <w:rPr>
+                <w:rFonts w:ascii="Consolas" w:hAnsi="Consolas" w:cs="Consolas"/>
+                <w:sz w:val="20"/>
+              </w:rPr>
+              <w:t>SEQUOIA&gt;</w:t>
+            </w:r>
+            <w:r>
+              <w:rPr>
+                <w:rFonts w:ascii="Consolas" w:hAnsi="Consolas" w:cs="Consolas"/>
+                <w:sz w:val="20"/>
+              </w:rPr>
+              <w:t xml:space="preserve"> split 5</w:t>
+            </w:r>
+          </w:p>
+        </w:tc>
+        <w:tc>
+          <w:tcPr>
+            <w:tcW w:w="4230" w:type="dxa"/>
+            <w:vAlign w:val="center"/>
+          </w:tcPr>
+          <w:p>
+            <w:pPr>
+              <w:jc w:val="left"/>
+              <w:rPr>
+                <w:rFonts w:ascii="Consolas" w:hAnsi="Consolas" w:cs="Consolas"/>
+                <w:sz w:val="20"/>
+              </w:rPr>
+            </w:pPr>
+          </w:p>
+        </w:tc>
+        <w:tc>
+          <w:tcPr>
+            <w:tcW w:w="2448" w:type="dxa"/>
+            <w:vAlign w:val="center"/>
+          </w:tcPr>
+          <w:p>
+            <w:pPr>
+              <w:jc w:val="left"/>
+              <w:rPr>
+                <w:sz w:val="20"/>
+              </w:rPr>
+            </w:pPr>
+            <w:r>
+              <w:rPr>
+                <w:sz w:val="20"/>
+              </w:rPr>
+              <w:t>Remove sequence 5 from alignment and place it in seq1</w:t>
+            </w:r>
+          </w:p>
+        </w:tc>
+      </w:tr>
+      <w:tr>
+        <w:trPr>
+          <w:cantSplit/>
+        </w:trPr>
+        <w:tc>
+          <w:tcPr>
+            <w:tcW w:w="2538" w:type="dxa"/>
+            <w:vAlign w:val="center"/>
+          </w:tcPr>
+          <w:p>
+            <w:pPr>
+              <w:jc w:val="left"/>
+              <w:rPr>
+                <w:rFonts w:ascii="Consolas" w:hAnsi="Consolas" w:cs="Consolas"/>
+                <w:sz w:val="20"/>
+              </w:rPr>
+            </w:pPr>
+            <w:r>
+              <w:rPr>
+                <w:rFonts w:ascii="Consolas" w:hAnsi="Consolas" w:cs="Consolas"/>
+                <w:sz w:val="20"/>
+              </w:rPr>
+              <w:lastRenderedPageBreak/>
+              <w:t>SEQUOIA&gt;</w:t>
+            </w:r>
+            <w:r>
+              <w:rPr>
+                <w:rFonts w:ascii="Consolas" w:hAnsi="Consolas" w:cs="Consolas"/>
+                <w:sz w:val="20"/>
+              </w:rPr>
+              <w:t xml:space="preserve"> weight</w:t>
+            </w:r>
+          </w:p>
+        </w:tc>
+        <w:tc>
+          <w:tcPr>
+            <w:tcW w:w="4230" w:type="dxa"/>
+            <w:vAlign w:val="center"/>
+          </w:tcPr>
+          <w:p>
+            <w:pPr>
+              <w:jc w:val="left"/>
+              <w:rPr>
+                <w:rFonts w:ascii="Consolas" w:hAnsi="Consolas" w:cs="Consolas"/>
+                <w:sz w:val="20"/>
+              </w:rPr>
+            </w:pPr>
+          </w:p>
+        </w:tc>
+        <w:tc>
+          <w:tcPr>
+            <w:tcW w:w="2448" w:type="dxa"/>
+            <w:vAlign w:val="center"/>
+          </w:tcPr>
+          <w:p>
+            <w:pPr>
+              <w:jc w:val="left"/>
+              <w:rPr>
+                <w:sz w:val="20"/>
+              </w:rPr>
+            </w:pPr>
+            <w:r>
+              <w:rPr>
+                <w:sz w:val="20"/>
+              </w:rPr>
+              <w:t>Apply sequence weights to alignment</w:t>
+            </w:r>
+          </w:p>
+        </w:tc>
+      </w:tr>
+      <w:tr>
+        <w:trPr>
+          <w:cantSplit/>
+        </w:trPr>
+        <w:tc>
+          <w:tcPr>
+            <w:tcW w:w="2538" w:type="dxa"/>
+            <w:vAlign w:val="center"/>
+          </w:tcPr>
+          <w:p>
+            <w:pPr>
+              <w:jc w:val="left"/>
+              <w:rPr>
+                <w:rFonts w:ascii="Consolas" w:hAnsi="Consolas" w:cs="Consolas"/>
+                <w:sz w:val="20"/>
+              </w:rPr>
+            </w:pPr>
+            <w:r>
+              <w:rPr>
+                <w:rFonts w:ascii="Consolas" w:hAnsi="Consolas" w:cs="Consolas"/>
+                <w:sz w:val="20"/>
+              </w:rPr>
+              <w:t>SEQUOIA&gt;</w:t>
+            </w:r>
+            <w:r>
+              <w:rPr>
+                <w:rFonts w:ascii="Consolas" w:hAnsi="Consolas" w:cs="Consolas"/>
+                <w:sz w:val="20"/>
+              </w:rPr>
+              <w:t xml:space="preserve"> set </w:t>
+            </w:r>
+            <w:proofErr w:type="spellStart"/>
+            <w:r>
+              <w:rPr>
+                <w:rFonts w:ascii="Consolas" w:hAnsi="Consolas" w:cs="Consolas"/>
+                <w:sz w:val="20"/>
+              </w:rPr>
+              <w:t>epen</w:t>
+            </w:r>
+            <w:proofErr w:type="spellEnd"/>
+            <w:r>
+              <w:rPr>
+                <w:rFonts w:ascii="Consolas" w:hAnsi="Consolas" w:cs="Consolas"/>
+                <w:sz w:val="20"/>
+              </w:rPr>
+              <w:t xml:space="preserve"> 0.5</w:t>
+            </w:r>
+          </w:p>
+        </w:tc>
+        <w:tc>
+          <w:tcPr>
+            <w:tcW w:w="4230" w:type="dxa"/>
+            <w:vAlign w:val="center"/>
+          </w:tcPr>
+          <w:p>
+            <w:pPr>
+              <w:jc w:val="left"/>
+              <w:rPr>
+                <w:rFonts w:ascii="Consolas" w:hAnsi="Consolas" w:cs="Consolas"/>
+                <w:sz w:val="20"/>
+              </w:rPr>
+            </w:pPr>
+          </w:p>
+        </w:tc>
+        <w:tc>
+          <w:tcPr>
+            <w:tcW w:w="2448" w:type="dxa"/>
+            <w:vAlign w:val="center"/>
+          </w:tcPr>
+          <w:p>
+            <w:pPr>
+              <w:jc w:val="left"/>
+              <w:rPr>
+                <w:sz w:val="20"/>
+              </w:rPr>
+            </w:pPr>
+            <w:r>
+              <w:rPr>
+                <w:sz w:val="20"/>
+              </w:rPr>
+              <w:t>Set gap extension penalty</w:t>
+            </w:r>
+          </w:p>
+        </w:tc>
+      </w:tr>
+      <w:tr>
+        <w:trPr>
+          <w:cantSplit/>
+        </w:trPr>
+        <w:tc>
+          <w:tcPr>
+            <w:tcW w:w="2538" w:type="dxa"/>
+            <w:vAlign w:val="center"/>
+          </w:tcPr>
+          <w:p>
+            <w:pPr>
+              <w:jc w:val="left"/>
+              <w:rPr>
+                <w:rFonts w:ascii="Consolas" w:hAnsi="Consolas" w:cs="Consolas"/>
+                <w:sz w:val="20"/>
+              </w:rPr>
+            </w:pPr>
+            <w:r>
+              <w:rPr>
+                <w:rFonts w:ascii="Consolas" w:hAnsi="Consolas" w:cs="Consolas"/>
+                <w:sz w:val="20"/>
+              </w:rPr>
+              <w:t>SEQUOIA&gt;</w:t>
+            </w:r>
+            <w:r>
+              <w:rPr>
+                <w:rFonts w:ascii="Consolas" w:hAnsi="Consolas" w:cs="Consolas"/>
+                <w:sz w:val="20"/>
+              </w:rPr>
+              <w:t xml:space="preserve"> set </w:t>
+            </w:r>
+            <w:proofErr w:type="spellStart"/>
+            <w:r>
+              <w:rPr>
+                <w:rFonts w:ascii="Consolas" w:hAnsi="Consolas" w:cs="Consolas"/>
+                <w:sz w:val="20"/>
+              </w:rPr>
+              <w:t>gpen</w:t>
+            </w:r>
+            <w:proofErr w:type="spellEnd"/>
+            <w:r>
+              <w:rPr>
+                <w:rFonts w:ascii="Consolas" w:hAnsi="Consolas" w:cs="Consolas"/>
+                <w:sz w:val="20"/>
+              </w:rPr>
+              <w:t xml:space="preserve"> 10</w:t>
+            </w:r>
+          </w:p>
+        </w:tc>
+        <w:tc>
+          <w:tcPr>
+            <w:tcW w:w="4230" w:type="dxa"/>
+            <w:vAlign w:val="center"/>
+          </w:tcPr>
+          <w:p>
+            <w:pPr>
+              <w:jc w:val="left"/>
+              <w:rPr>
+                <w:rFonts w:ascii="Consolas" w:hAnsi="Consolas" w:cs="Consolas"/>
+                <w:sz w:val="20"/>
+              </w:rPr>
+            </w:pPr>
+          </w:p>
+        </w:tc>
+        <w:tc>
+          <w:tcPr>
+            <w:tcW w:w="2448" w:type="dxa"/>
+            <w:vAlign w:val="center"/>
+          </w:tcPr>
+          <w:p>
+            <w:pPr>
+              <w:jc w:val="left"/>
+              <w:rPr>
+                <w:sz w:val="20"/>
+              </w:rPr>
+            </w:pPr>
+            <w:r>
+              <w:rPr>
+                <w:sz w:val="20"/>
+              </w:rPr>
+              <w:t>Set gap opening penalty</w:t>
+            </w:r>
+          </w:p>
+        </w:tc>
+      </w:tr>
+      <w:tr>
+        <w:trPr>
+          <w:cantSplit/>
+        </w:trPr>
+        <w:tc>
+          <w:tcPr>
+            <w:tcW w:w="2538" w:type="dxa"/>
+            <w:vAlign w:val="center"/>
+          </w:tcPr>
+          <w:p>
+            <w:pPr>
+              <w:jc w:val="left"/>
+              <w:rPr>
+                <w:rFonts w:ascii="Consolas" w:hAnsi="Consolas" w:cs="Consolas"/>
+                <w:sz w:val="20"/>
+              </w:rPr>
+            </w:pPr>
+            <w:r>
+              <w:rPr>
+                <w:rFonts w:ascii="Consolas" w:hAnsi="Consolas" w:cs="Consolas"/>
+                <w:sz w:val="20"/>
+              </w:rPr>
+              <w:t>SEQUOIA&gt;</w:t>
+            </w:r>
+            <w:r>
+              <w:rPr>
+                <w:rFonts w:ascii="Consolas" w:hAnsi="Consolas" w:cs="Consolas"/>
+                <w:sz w:val="20"/>
+              </w:rPr>
+              <w:t xml:space="preserve"> set </w:t>
+            </w:r>
+            <w:proofErr w:type="spellStart"/>
+            <w:r>
+              <w:rPr>
+                <w:rFonts w:ascii="Consolas" w:hAnsi="Consolas" w:cs="Consolas"/>
+                <w:sz w:val="20"/>
+              </w:rPr>
+              <w:t>pretty_length</w:t>
+            </w:r>
+            <w:proofErr w:type="spellEnd"/>
+            <w:r>
+              <w:rPr>
+                <w:rFonts w:ascii="Consolas" w:hAnsi="Consolas" w:cs="Consolas"/>
+                <w:sz w:val="20"/>
+              </w:rPr>
+              <w:t xml:space="preserve"> 50</w:t>
+            </w:r>
+          </w:p>
+        </w:tc>
+        <w:tc>
+          <w:tcPr>
+            <w:tcW w:w="4230" w:type="dxa"/>
+            <w:vAlign w:val="center"/>
+          </w:tcPr>
+          <w:p>
+            <w:pPr>
+              <w:jc w:val="left"/>
+              <w:rPr>
+                <w:rFonts w:ascii="Consolas" w:hAnsi="Consolas" w:cs="Consolas"/>
+                <w:sz w:val="20"/>
+              </w:rPr>
+            </w:pPr>
+          </w:p>
+        </w:tc>
+        <w:tc>
+          <w:tcPr>
+            <w:tcW w:w="2448" w:type="dxa"/>
+            <w:vAlign w:val="center"/>
+          </w:tcPr>
+          <w:p>
+            <w:pPr>
+              <w:jc w:val="left"/>
+              <w:rPr>
+                <w:sz w:val="20"/>
+              </w:rPr>
+            </w:pPr>
+            <w:r>
+              <w:rPr>
+                <w:sz w:val="20"/>
+              </w:rPr>
+              <w:t>Set sequence width of formatted alignments</w:t>
+            </w:r>
+          </w:p>
+        </w:tc>
+      </w:tr>
+      <w:tr>
+        <w:trPr>
+          <w:cantSplit/>
+        </w:trPr>
+        <w:tc>
+          <w:tcPr>
+            <w:tcW w:w="2538" w:type="dxa"/>
+            <w:vAlign w:val="center"/>
+          </w:tcPr>
+          <w:p>
+            <w:pPr>
+              <w:jc w:val="left"/>
+              <w:rPr>
+                <w:rFonts w:ascii="Consolas" w:hAnsi="Consolas" w:cs="Consolas"/>
+                <w:sz w:val="20"/>
+              </w:rPr>
+            </w:pPr>
+            <w:r>
+              <w:rPr>
+                <w:rFonts w:ascii="Consolas" w:hAnsi="Consolas" w:cs="Consolas"/>
+                <w:sz w:val="20"/>
+              </w:rPr>
+              <w:t>SEQUOIA&gt;</w:t>
+            </w:r>
+            <w:r>
+              <w:rPr>
+                <w:rFonts w:ascii="Consolas" w:hAnsi="Consolas" w:cs="Consolas"/>
+                <w:sz w:val="20"/>
+              </w:rPr>
+              <w:t xml:space="preserve"> set </w:t>
+            </w:r>
+            <w:proofErr w:type="spellStart"/>
+            <w:r>
+              <w:rPr>
+                <w:rFonts w:ascii="Consolas" w:hAnsi="Consolas" w:cs="Consolas"/>
+                <w:sz w:val="20"/>
+              </w:rPr>
+              <w:t>random_seed</w:t>
+            </w:r>
+            <w:proofErr w:type="spellEnd"/>
+            <w:r>
+              <w:rPr>
+                <w:rFonts w:ascii="Consolas" w:hAnsi="Consolas" w:cs="Consolas"/>
+                <w:sz w:val="20"/>
+              </w:rPr>
+              <w:t xml:space="preserve"> 1</w:t>
+            </w:r>
+          </w:p>
+        </w:tc>
+        <w:tc>
+          <w:tcPr>
+            <w:tcW w:w="4230" w:type="dxa"/>
+            <w:vAlign w:val="center"/>
+          </w:tcPr>
+          <w:p>
+            <w:pPr>
+              <w:jc w:val="left"/>
+              <w:rPr>
+                <w:rFonts w:ascii="Consolas" w:hAnsi="Consolas" w:cs="Consolas"/>
+                <w:sz w:val="20"/>
+              </w:rPr>
+            </w:pPr>
+          </w:p>
+        </w:tc>
+        <w:tc>
+          <w:tcPr>
+            <w:tcW w:w="2448" w:type="dxa"/>
+            <w:vAlign w:val="center"/>
+          </w:tcPr>
+          <w:p>
+            <w:pPr>
+              <w:jc w:val="left"/>
+              <w:rPr>
+                <w:sz w:val="20"/>
+              </w:rPr>
+            </w:pPr>
+            <w:r>
+              <w:rPr>
+                <w:sz w:val="20"/>
+              </w:rPr>
+              <w:t>C</w:t>
+            </w:r>
+            <w:r>
+              <w:rPr>
+                <w:sz w:val="20"/>
+              </w:rPr>
+              <w:t>hange seed for RANDOM command</w:t>
+            </w:r>
+          </w:p>
+        </w:tc>
+      </w:tr>
+      <w:tr>
+        <w:trPr>
+          <w:cantSplit/>
+        </w:trPr>
+        <w:tc>
+          <w:tcPr>
+            <w:tcW w:w="2538" w:type="dxa"/>
+            <w:vAlign w:val="center"/>
+          </w:tcPr>
+          <w:p>
+            <w:pPr>
+              <w:jc w:val="left"/>
+              <w:rPr>
+                <w:rFonts w:ascii="Consolas" w:hAnsi="Consolas" w:cs="Consolas"/>
+                <w:sz w:val="20"/>
+              </w:rPr>
+            </w:pPr>
+            <w:r>
+              <w:rPr>
+                <w:rFonts w:ascii="Consolas" w:hAnsi="Consolas" w:cs="Consolas"/>
+                <w:sz w:val="20"/>
+              </w:rPr>
+              <w:t>SEQUOIA&gt;</w:t>
+            </w:r>
+            <w:r>
+              <w:rPr>
+                <w:rFonts w:ascii="Consolas" w:hAnsi="Consolas" w:cs="Consolas"/>
+                <w:sz w:val="20"/>
+              </w:rPr>
+              <w:t xml:space="preserve"> set suboptimal 0.1</w:t>
+            </w:r>
+          </w:p>
+        </w:tc>
+        <w:tc>
+          <w:tcPr>
+            <w:tcW w:w="4230" w:type="dxa"/>
+            <w:vAlign w:val="center"/>
+          </w:tcPr>
+          <w:p>
+            <w:pPr>
+              <w:jc w:val="left"/>
+              <w:rPr>
+                <w:rFonts w:ascii="Consolas" w:hAnsi="Consolas" w:cs="Consolas"/>
+                <w:sz w:val="20"/>
+              </w:rPr>
+            </w:pPr>
+          </w:p>
+        </w:tc>
+        <w:tc>
+          <w:tcPr>
+            <w:tcW w:w="2448" w:type="dxa"/>
+            <w:vAlign w:val="center"/>
+          </w:tcPr>
+          <w:p>
+            <w:pPr>
+              <w:jc w:val="left"/>
+              <w:rPr>
+                <w:sz w:val="20"/>
+              </w:rPr>
+            </w:pPr>
+            <w:r>
+              <w:rPr>
+                <w:sz w:val="20"/>
+              </w:rPr>
+              <w:t>P</w:t>
+            </w:r>
+            <w:r>
+              <w:rPr>
+                <w:sz w:val="20"/>
+              </w:rPr>
+              <w:t>arameter for allowing suboptimal alignments</w:t>
+            </w:r>
+          </w:p>
+        </w:tc>
+      </w:tr>
+      <w:tr>
+        <w:trPr>
+          <w:cantSplit/>
+        </w:trPr>
+        <w:tc>
+          <w:tcPr>
+            <w:tcW w:w="2538" w:type="dxa"/>
+            <w:vAlign w:val="center"/>
+          </w:tcPr>
+          <w:p>
+            <w:pPr>
+              <w:jc w:val="left"/>
+              <w:rPr>
+                <w:rFonts w:ascii="Consolas" w:hAnsi="Consolas" w:cs="Consolas"/>
+                <w:sz w:val="20"/>
+              </w:rPr>
+            </w:pPr>
+            <w:r>
+              <w:rPr>
+                <w:rFonts w:ascii="Consolas" w:hAnsi="Consolas" w:cs="Consolas"/>
+                <w:sz w:val="20"/>
+              </w:rPr>
+              <w:t>SEQUOIA&gt;</w:t>
+            </w:r>
+            <w:r>
+              <w:rPr>
+                <w:rFonts w:ascii="Consolas" w:hAnsi="Consolas" w:cs="Consolas"/>
+                <w:sz w:val="20"/>
+              </w:rPr>
+              <w:t xml:space="preserve"> read STRUCT1 test1.pdb</w:t>
+            </w:r>
+          </w:p>
+        </w:tc>
+        <w:tc>
+          <w:tcPr>
+            <w:tcW w:w="4230" w:type="dxa"/>
+            <w:vAlign w:val="center"/>
+          </w:tcPr>
+          <w:p>
+            <w:pPr>
+              <w:jc w:val="left"/>
+              <w:rPr>
+                <w:rFonts w:ascii="Consolas" w:hAnsi="Consolas" w:cs="Consolas"/>
+                <w:sz w:val="20"/>
+              </w:rPr>
+            </w:pPr>
+          </w:p>
+        </w:tc>
+        <w:tc>
+          <w:tcPr>
+            <w:tcW w:w="2448" w:type="dxa"/>
+            <w:vAlign w:val="center"/>
+          </w:tcPr>
+          <w:p>
+            <w:pPr>
+              <w:jc w:val="left"/>
+              <w:rPr>
+                <w:sz w:val="20"/>
+              </w:rPr>
+            </w:pPr>
+            <w:r>
+              <w:rPr>
+                <w:sz w:val="20"/>
+              </w:rPr>
+              <w:t>Load a structure into struct1</w:t>
+            </w:r>
+          </w:p>
+        </w:tc>
+      </w:tr>
+      <w:tr>
+        <w:trPr>
+          <w:cantSplit/>
+        </w:trPr>
+        <w:tc>
+          <w:tcPr>
+            <w:tcW w:w="2538" w:type="dxa"/>
+            <w:vAlign w:val="center"/>
+          </w:tcPr>
+          <w:p>
+            <w:pPr>
+              <w:jc w:val="left"/>
+              <w:rPr>
+                <w:rFonts w:ascii="Consolas" w:hAnsi="Consolas" w:cs="Consolas"/>
+                <w:sz w:val="20"/>
+              </w:rPr>
+            </w:pPr>
+            <w:r>
+              <w:rPr>
+                <w:rFonts w:ascii="Consolas" w:hAnsi="Consolas" w:cs="Consolas"/>
+                <w:sz w:val="20"/>
+              </w:rPr>
+              <w:t>SEQUOIA&gt;</w:t>
+            </w:r>
+            <w:r>
+              <w:rPr>
+                <w:rFonts w:ascii="Consolas" w:hAnsi="Consolas" w:cs="Consolas"/>
+                <w:sz w:val="20"/>
+              </w:rPr>
+              <w:t xml:space="preserve"> </w:t>
+            </w:r>
+            <w:proofErr w:type="spellStart"/>
+            <w:r>
+              <w:rPr>
+                <w:rFonts w:ascii="Consolas" w:hAnsi="Consolas" w:cs="Consolas"/>
+                <w:sz w:val="20"/>
+              </w:rPr>
+              <w:t>salign</w:t>
+            </w:r>
+            <w:proofErr w:type="spellEnd"/>
+          </w:p>
+        </w:tc>
+        <w:tc>
+          <w:tcPr>
+            <w:tcW w:w="4230" w:type="dxa"/>
+            <w:vAlign w:val="center"/>
+          </w:tcPr>
+          <w:p>
+            <w:pPr>
+              <w:jc w:val="left"/>
+              <w:rPr>
+                <w:rFonts w:ascii="Consolas" w:hAnsi="Consolas" w:cs="Consolas"/>
+                <w:sz w:val="20"/>
+              </w:rPr>
+            </w:pPr>
+          </w:p>
+        </w:tc>
+        <w:tc>
+          <w:tcPr>
+            <w:tcW w:w="2448" w:type="dxa"/>
+            <w:vAlign w:val="center"/>
+          </w:tcPr>
+          <w:p>
+            <w:pPr>
+              <w:jc w:val="left"/>
+              <w:rPr>
+                <w:sz w:val="20"/>
+              </w:rPr>
+            </w:pPr>
+            <w:r>
+              <w:rPr>
+                <w:sz w:val="20"/>
+              </w:rPr>
+              <w:t>Create a structure based alignment</w:t>
+            </w:r>
+          </w:p>
+        </w:tc>
+      </w:tr>
+      <w:tr>
+        <w:trPr>
+          <w:cantSplit/>
+        </w:trPr>
+        <w:tc>
+          <w:tcPr>
+            <w:tcW w:w="2538" w:type="dxa"/>
+            <w:vAlign w:val="center"/>
+          </w:tcPr>
+          <w:p>
+            <w:pPr>
+              <w:jc w:val="left"/>
+              <w:rPr>
+                <w:rFonts w:ascii="Consolas" w:hAnsi="Consolas" w:cs="Consolas"/>
+                <w:sz w:val="20"/>
+              </w:rPr>
+            </w:pPr>
+            <w:r>
+              <w:rPr>
+                <w:rFonts w:ascii="Consolas" w:hAnsi="Consolas" w:cs="Consolas"/>
+                <w:sz w:val="20"/>
+              </w:rPr>
+              <w:t>SEQUOIA&gt;</w:t>
+            </w:r>
+            <w:r>
+              <w:rPr>
+                <w:rFonts w:ascii="Consolas" w:hAnsi="Consolas" w:cs="Consolas"/>
+                <w:sz w:val="20"/>
+              </w:rPr>
+              <w:t xml:space="preserve"> overlay</w:t>
+            </w:r>
+          </w:p>
+        </w:tc>
+        <w:tc>
+          <w:tcPr>
+            <w:tcW w:w="4230" w:type="dxa"/>
+            <w:vAlign w:val="center"/>
+          </w:tcPr>
+          <w:p>
+            <w:pPr>
+              <w:jc w:val="left"/>
+              <w:rPr>
+                <w:rFonts w:ascii="Consolas" w:hAnsi="Consolas" w:cs="Consolas"/>
+                <w:sz w:val="20"/>
+              </w:rPr>
+            </w:pPr>
+          </w:p>
+        </w:tc>
+        <w:tc>
+          <w:tcPr>
+            <w:tcW w:w="2448" w:type="dxa"/>
+            <w:vAlign w:val="center"/>
+          </w:tcPr>
+          <w:p>
+            <w:pPr>
+              <w:jc w:val="left"/>
+              <w:rPr>
+                <w:sz w:val="20"/>
+              </w:rPr>
+            </w:pPr>
+            <w:r>
+              <w:rPr>
+                <w:sz w:val="20"/>
+              </w:rPr>
+              <w:t>Superpose two structures</w:t>
+            </w:r>
+          </w:p>
+        </w:tc>
+      </w:tr>
+      <w:tr>
+        <w:trPr>
+          <w:cantSplit/>
+        </w:trPr>
+        <w:tc>
+          <w:tcPr>
+            <w:tcW w:w="2538" w:type="dxa"/>
+            <w:vAlign w:val="center"/>
+          </w:tcPr>
+          <w:p>
+            <w:pPr>
+              <w:jc w:val="left"/>
+              <w:rPr>
+                <w:rFonts w:ascii="Consolas" w:hAnsi="Consolas" w:cs="Consolas"/>
+                <w:sz w:val="20"/>
+              </w:rPr>
+            </w:pPr>
+            <w:r>
+              <w:rPr>
+                <w:rFonts w:ascii="Consolas" w:hAnsi="Consolas" w:cs="Consolas"/>
+                <w:sz w:val="20"/>
+              </w:rPr>
+              <w:t>SEQUOIA&gt;</w:t>
+            </w:r>
+            <w:r>
+              <w:rPr>
+                <w:rFonts w:ascii="Consolas" w:hAnsi="Consolas" w:cs="Consolas"/>
+                <w:sz w:val="20"/>
+              </w:rPr>
+              <w:t xml:space="preserve"> equivalence</w:t>
+            </w:r>
+          </w:p>
+        </w:tc>
+        <w:tc>
+          <w:tcPr>
+            <w:tcW w:w="4230" w:type="dxa"/>
+            <w:vAlign w:val="center"/>
+          </w:tcPr>
+          <w:p>
+            <w:pPr>
+              <w:jc w:val="left"/>
+              <w:rPr>
+                <w:rFonts w:ascii="Consolas" w:hAnsi="Consolas" w:cs="Consolas"/>
+                <w:sz w:val="20"/>
+              </w:rPr>
+            </w:pPr>
+          </w:p>
+        </w:tc>
+        <w:tc>
+          <w:tcPr>
+            <w:tcW w:w="2448" w:type="dxa"/>
+            <w:vAlign w:val="center"/>
+          </w:tcPr>
+          <w:p>
+            <w:pPr>
+              <w:jc w:val="left"/>
+              <w:rPr>
+                <w:sz w:val="20"/>
+              </w:rPr>
+            </w:pPr>
+            <w:r>
+              <w:rPr>
+                <w:sz w:val="20"/>
+              </w:rPr>
+              <w:t>Assign equivalent residues between 2 structures</w:t>
+            </w:r>
+          </w:p>
+        </w:tc>
+      </w:tr>
+      <w:tr>
+        <w:trPr>
+          <w:cantSplit/>
+        </w:trPr>
+        <w:tc>
+          <w:tcPr>
+            <w:tcW w:w="2538" w:type="dxa"/>
+            <w:vAlign w:val="center"/>
+          </w:tcPr>
+          <w:p>
+            <w:pPr>
+              <w:jc w:val="left"/>
+              <w:rPr>
+                <w:rFonts w:ascii="Consolas" w:hAnsi="Consolas" w:cs="Consolas"/>
+                <w:sz w:val="20"/>
+              </w:rPr>
+            </w:pPr>
+            <w:r>
+              <w:rPr>
+                <w:rFonts w:ascii="Consolas" w:hAnsi="Consolas" w:cs="Consolas"/>
+                <w:sz w:val="20"/>
+              </w:rPr>
+              <w:t>SEQUOIA&gt;</w:t>
+            </w:r>
+            <w:r>
+              <w:rPr>
+                <w:rFonts w:ascii="Consolas" w:hAnsi="Consolas" w:cs="Consolas"/>
+                <w:sz w:val="20"/>
+              </w:rPr>
+              <w:t xml:space="preserve">set </w:t>
+            </w:r>
+            <w:proofErr w:type="spellStart"/>
+            <w:r>
+              <w:rPr>
+                <w:rFonts w:ascii="Consolas" w:hAnsi="Consolas" w:cs="Consolas"/>
+                <w:sz w:val="20"/>
+              </w:rPr>
+              <w:t>acutoff</w:t>
+            </w:r>
+            <w:proofErr w:type="spellEnd"/>
+            <w:r>
+              <w:rPr>
+                <w:rFonts w:ascii="Consolas" w:hAnsi="Consolas" w:cs="Consolas"/>
+                <w:sz w:val="20"/>
+              </w:rPr>
+              <w:t xml:space="preserve"> 45</w:t>
+            </w:r>
+          </w:p>
+        </w:tc>
+        <w:tc>
+          <w:tcPr>
+            <w:tcW w:w="4230" w:type="dxa"/>
+            <w:vAlign w:val="center"/>
+          </w:tcPr>
+          <w:p>
+            <w:pPr>
+              <w:jc w:val="left"/>
+              <w:rPr>
+                <w:rFonts w:ascii="Consolas" w:hAnsi="Consolas" w:cs="Consolas"/>
+                <w:sz w:val="20"/>
+              </w:rPr>
+            </w:pPr>
+          </w:p>
+        </w:tc>
+        <w:tc>
+          <w:tcPr>
+            <w:tcW w:w="2448" w:type="dxa"/>
+            <w:vAlign w:val="center"/>
+          </w:tcPr>
+          <w:p>
+            <w:pPr>
+              <w:jc w:val="left"/>
+              <w:rPr>
+                <w:sz w:val="20"/>
+              </w:rPr>
+            </w:pPr>
+            <w:r>
+              <w:rPr>
+                <w:sz w:val="20"/>
+              </w:rPr>
+              <w:t>Max rotation difference for structure alignment in degrees</w:t>
+            </w:r>
+          </w:p>
+        </w:tc>
+      </w:tr>
+      <w:tr>
+        <w:trPr>
+          <w:cantSplit/>
+        </w:trPr>
+        <w:tc>
+          <w:tcPr>
+            <w:tcW w:w="2538" w:type="dxa"/>
+            <w:vAlign w:val="center"/>
+          </w:tcPr>
+          <w:p>
+            <w:pPr>
+              <w:jc w:val="left"/>
+              <w:rPr>
+                <w:rFonts w:ascii="Consolas" w:hAnsi="Consolas" w:cs="Consolas"/>
+                <w:sz w:val="20"/>
+              </w:rPr>
+            </w:pPr>
+            <w:r>
+              <w:rPr>
+                <w:rFonts w:ascii="Consolas" w:hAnsi="Consolas" w:cs="Consolas"/>
+                <w:sz w:val="20"/>
+              </w:rPr>
+              <w:t>SEQUOIA&gt;</w:t>
+            </w:r>
+            <w:r>
+              <w:rPr>
+                <w:rFonts w:ascii="Consolas" w:hAnsi="Consolas" w:cs="Consolas"/>
+                <w:sz w:val="20"/>
+              </w:rPr>
+              <w:t xml:space="preserve">set </w:t>
+            </w:r>
+            <w:proofErr w:type="spellStart"/>
+            <w:r>
+              <w:rPr>
+                <w:rFonts w:ascii="Consolas" w:hAnsi="Consolas" w:cs="Consolas"/>
+                <w:sz w:val="20"/>
+              </w:rPr>
+              <w:t>dcutoff</w:t>
+            </w:r>
+            <w:proofErr w:type="spellEnd"/>
+            <w:r>
+              <w:rPr>
+                <w:rFonts w:ascii="Consolas" w:hAnsi="Consolas" w:cs="Consolas"/>
+                <w:sz w:val="20"/>
+              </w:rPr>
+              <w:t xml:space="preserve"> 4.5</w:t>
+            </w:r>
+          </w:p>
+        </w:tc>
+        <w:tc>
+          <w:tcPr>
+            <w:tcW w:w="4230" w:type="dxa"/>
+            <w:vAlign w:val="center"/>
+          </w:tcPr>
+          <w:p>
+            <w:pPr>
+              <w:jc w:val="left"/>
+              <w:rPr>
+                <w:rFonts w:ascii="Consolas" w:hAnsi="Consolas" w:cs="Consolas"/>
+                <w:sz w:val="20"/>
+              </w:rPr>
+            </w:pPr>
+          </w:p>
+        </w:tc>
+        <w:tc>
+          <w:tcPr>
+            <w:tcW w:w="2448" w:type="dxa"/>
+            <w:vAlign w:val="center"/>
+          </w:tcPr>
+          <w:p>
+            <w:pPr>
+              <w:jc w:val="left"/>
+              <w:rPr>
+                <w:sz w:val="20"/>
+              </w:rPr>
+            </w:pPr>
+            <w:r>
+              <w:rPr>
+                <w:sz w:val="20"/>
+              </w:rPr>
+              <w:t>Max distance difference for structure alignment in angstroms</w:t>
+            </w:r>
+          </w:p>
+        </w:tc>
+      </w:tr>
+      <w:tr>
+        <w:trPr>
+          <w:cantSplit/>
+        </w:trPr>
+        <w:tc>
+          <w:tcPr>
+            <w:tcW w:w="2538" w:type="dxa"/>
+            <w:vAlign w:val="center"/>
+          </w:tcPr>
+          <w:p>
+            <w:pPr>
+              <w:jc w:val="left"/>
+              <w:rPr>
+                <w:rFonts w:ascii="Consolas" w:hAnsi="Consolas" w:cs="Consolas"/>
+                <w:sz w:val="20"/>
+              </w:rPr>
+            </w:pPr>
+            <w:r>
+              <w:rPr>
+                <w:rFonts w:ascii="Consolas" w:hAnsi="Consolas" w:cs="Consolas"/>
+                <w:sz w:val="20"/>
+              </w:rPr>
+              <w:t>SEQUOIA&gt;</w:t>
+            </w:r>
+            <w:r>
+              <w:rPr>
+                <w:rFonts w:ascii="Consolas" w:hAnsi="Consolas" w:cs="Consolas"/>
+                <w:sz w:val="20"/>
+              </w:rPr>
+              <w:t xml:space="preserve"> set </w:t>
+            </w:r>
+            <w:proofErr w:type="spellStart"/>
+            <w:r>
+              <w:rPr>
+                <w:rFonts w:ascii="Consolas" w:hAnsi="Consolas" w:cs="Consolas"/>
+                <w:sz w:val="20"/>
+              </w:rPr>
+              <w:t>runlength</w:t>
+            </w:r>
+            <w:proofErr w:type="spellEnd"/>
+            <w:r>
+              <w:rPr>
+                <w:rFonts w:ascii="Consolas" w:hAnsi="Consolas" w:cs="Consolas"/>
+                <w:sz w:val="20"/>
+              </w:rPr>
+              <w:t xml:space="preserve"> 4.5</w:t>
+            </w:r>
+          </w:p>
+        </w:tc>
+        <w:tc>
+          <w:tcPr>
+            <w:tcW w:w="4230" w:type="dxa"/>
+            <w:vAlign w:val="center"/>
+          </w:tcPr>
+          <w:p>
+            <w:pPr>
+              <w:jc w:val="left"/>
+              <w:rPr>
+                <w:rFonts w:ascii="Consolas" w:hAnsi="Consolas" w:cs="Consolas"/>
+                <w:sz w:val="20"/>
+              </w:rPr>
+            </w:pPr>
+          </w:p>
+        </w:tc>
+        <w:tc>
+          <w:tcPr>
+            <w:tcW w:w="2448" w:type="dxa"/>
+            <w:vAlign w:val="center"/>
+          </w:tcPr>
+          <w:p>
+            <w:pPr>
+              <w:jc w:val="left"/>
+              <w:rPr>
+                <w:sz w:val="20"/>
+              </w:rPr>
+            </w:pPr>
+            <w:r>
+              <w:rPr>
+                <w:sz w:val="20"/>
+              </w:rPr>
+              <w:t>Min length required for a run of structurally equivalent residues</w:t>
+            </w:r>
+          </w:p>
+        </w:tc>
+      </w:tr>
+      <w:tr>
+        <w:trPr>
+          <w:cantSplit/>
+        </w:trPr>
+        <w:tc>
+          <w:tcPr>
+            <w:tcW w:w="2538" w:type="dxa"/>
+            <w:vAlign w:val="center"/>
+          </w:tcPr>
+          <w:p>
+            <w:pPr>
+              <w:jc w:val="left"/>
+              <w:rPr>
+                <w:rFonts w:ascii="Consolas" w:hAnsi="Consolas" w:cs="Consolas"/>
+                <w:sz w:val="20"/>
+              </w:rPr>
+            </w:pPr>
+            <w:r>
+              <w:rPr>
+                <w:rFonts w:ascii="Consolas" w:hAnsi="Consolas" w:cs="Consolas"/>
+                <w:sz w:val="20"/>
+              </w:rPr>
+              <w:t>SEQUOIA&gt;</w:t>
+            </w:r>
+            <w:r>
+              <w:rPr>
+                <w:rFonts w:ascii="Consolas" w:hAnsi="Consolas" w:cs="Consolas"/>
+                <w:sz w:val="20"/>
+              </w:rPr>
+              <w:t xml:space="preserve"> set </w:t>
+            </w:r>
+            <w:proofErr w:type="spellStart"/>
+            <w:r>
+              <w:rPr>
+                <w:rFonts w:ascii="Consolas" w:hAnsi="Consolas" w:cs="Consolas"/>
+                <w:sz w:val="20"/>
+              </w:rPr>
+              <w:t>useangle</w:t>
+            </w:r>
+            <w:proofErr w:type="spellEnd"/>
+            <w:r>
+              <w:rPr>
+                <w:rFonts w:ascii="Consolas" w:hAnsi="Consolas" w:cs="Consolas"/>
+                <w:sz w:val="20"/>
+              </w:rPr>
+              <w:t xml:space="preserve"> 0</w:t>
+            </w:r>
+          </w:p>
+        </w:tc>
+        <w:tc>
+          <w:tcPr>
+            <w:tcW w:w="4230" w:type="dxa"/>
+            <w:vAlign w:val="center"/>
+          </w:tcPr>
+          <w:p>
+            <w:pPr>
+              <w:jc w:val="left"/>
+              <w:rPr>
+                <w:rFonts w:ascii="Consolas" w:hAnsi="Consolas" w:cs="Consolas"/>
+                <w:sz w:val="20"/>
+              </w:rPr>
+            </w:pPr>
+          </w:p>
+        </w:tc>
+        <w:tc>
+          <w:tcPr>
+            <w:tcW w:w="2448" w:type="dxa"/>
+            <w:vAlign w:val="center"/>
+          </w:tcPr>
+          <w:p>
+            <w:pPr>
+              <w:jc w:val="left"/>
+              <w:rPr>
+                <w:sz w:val="20"/>
+              </w:rPr>
+            </w:pPr>
+            <w:r>
+              <w:rPr>
+                <w:sz w:val="20"/>
+              </w:rPr>
+              <w:t>Whether to use rotation similarity in structure alignment</w:t>
+            </w:r>
+          </w:p>
+        </w:tc>
+      </w:tr>
+      <w:tr>
+        <w:trPr>
+          <w:cantSplit/>
+        </w:trPr>
+        <w:tc>
+          <w:tcPr>
+            <w:tcW w:w="2538" w:type="dxa"/>
+            <w:vAlign w:val="center"/>
+          </w:tcPr>
+          <w:p>
+            <w:pPr>
+              <w:jc w:val="left"/>
+              <w:rPr>
+                <w:rFonts w:ascii="Consolas" w:hAnsi="Consolas" w:cs="Consolas"/>
+                <w:sz w:val="20"/>
+              </w:rPr>
+            </w:pPr>
+            <w:r>
+              <w:rPr>
+                <w:rFonts w:ascii="Consolas" w:hAnsi="Consolas" w:cs="Consolas"/>
+                <w:sz w:val="20"/>
+              </w:rPr>
+              <w:t>SEQUOIA&gt;</w:t>
+            </w:r>
+            <w:r>
+              <w:rPr>
+                <w:rFonts w:ascii="Consolas" w:hAnsi="Consolas" w:cs="Consolas"/>
+                <w:sz w:val="20"/>
+              </w:rPr>
+              <w:t xml:space="preserve"> tabulate</w:t>
+            </w:r>
+          </w:p>
+        </w:tc>
+        <w:tc>
+          <w:tcPr>
+            <w:tcW w:w="4230" w:type="dxa"/>
+            <w:vAlign w:val="center"/>
+          </w:tcPr>
+          <w:p>
+            <w:pPr>
+              <w:jc w:val="left"/>
+              <w:rPr>
+                <w:rFonts w:cs="Consolas"/>
+                <w:sz w:val="20"/>
+              </w:rPr>
+            </w:pPr>
+            <w:r>
+              <w:rPr>
+                <w:rFonts w:cs="Consolas"/>
+                <w:sz w:val="20"/>
+              </w:rPr>
+              <w:t xml:space="preserve">There is no tabulate command in </w:t>
+            </w:r>
+            <w:proofErr w:type="spellStart"/>
+            <w:r>
+              <w:rPr>
+                <w:rFonts w:cs="Consolas"/>
+                <w:sz w:val="20"/>
+              </w:rPr>
+              <w:t>MolTK</w:t>
+            </w:r>
+            <w:proofErr w:type="spellEnd"/>
+          </w:p>
+        </w:tc>
+        <w:tc>
+          <w:tcPr>
+            <w:tcW w:w="2448" w:type="dxa"/>
+            <w:vAlign w:val="center"/>
+          </w:tcPr>
+          <w:p>
+            <w:pPr>
+              <w:jc w:val="left"/>
+              <w:rPr>
+                <w:sz w:val="20"/>
+              </w:rPr>
+            </w:pPr>
+            <w:r>
+              <w:rPr>
+                <w:sz w:val="20"/>
+              </w:rPr>
+              <w:t>Populate pairwise residue scores before aligning (seldom used)</w:t>
+            </w:r>
+          </w:p>
+        </w:tc>
+      </w:tr>
+      <w:tr>
+        <w:trPr>
+          <w:cantSplit/>
+        </w:trPr>
+        <w:tc>
+          <w:tcPr>
+            <w:tcW w:w="2538" w:type="dxa"/>
+            <w:vAlign w:val="center"/>
+          </w:tcPr>
+          <w:p>
+            <w:pPr>
+              <w:jc w:val="left"/>
+              <w:rPr>
+                <w:rFonts w:ascii="Consolas" w:hAnsi="Consolas" w:cs="Consolas"/>
+                <w:sz w:val="20"/>
+              </w:rPr>
+            </w:pPr>
+            <w:r>
+              <w:rPr>
+                <w:rFonts w:ascii="Consolas" w:hAnsi="Consolas" w:cs="Consolas"/>
+                <w:sz w:val="20"/>
+              </w:rPr>
+              <w:lastRenderedPageBreak/>
+              <w:t>SEQUOIA&gt;</w:t>
+            </w:r>
+            <w:r>
+              <w:rPr>
+                <w:rFonts w:ascii="Consolas" w:hAnsi="Consolas" w:cs="Consolas"/>
+                <w:sz w:val="20"/>
+              </w:rPr>
+              <w:t xml:space="preserve"> </w:t>
+            </w:r>
+            <w:proofErr w:type="spellStart"/>
+            <w:r>
+              <w:rPr>
+                <w:rFonts w:ascii="Consolas" w:hAnsi="Consolas" w:cs="Consolas"/>
+                <w:sz w:val="20"/>
+              </w:rPr>
+              <w:t>stabulate</w:t>
+            </w:r>
+            <w:proofErr w:type="spellEnd"/>
+          </w:p>
+        </w:tc>
+        <w:tc>
+          <w:tcPr>
+            <w:tcW w:w="4230" w:type="dxa"/>
+            <w:vAlign w:val="center"/>
+          </w:tcPr>
+          <w:p>
+            <w:pPr>
+              <w:jc w:val="left"/>
+              <w:rPr>
+                <w:rFonts w:cs="Consolas"/>
+                <w:sz w:val="20"/>
+              </w:rPr>
+            </w:pPr>
+            <w:r>
+              <w:rPr>
+                <w:rFonts w:cs="Consolas"/>
+                <w:sz w:val="20"/>
+              </w:rPr>
+              <w:t xml:space="preserve">There is no </w:t>
+            </w:r>
+            <w:proofErr w:type="spellStart"/>
+            <w:r>
+              <w:rPr>
+                <w:rFonts w:cs="Consolas"/>
+                <w:sz w:val="20"/>
+              </w:rPr>
+              <w:t>stabulate</w:t>
+            </w:r>
+            <w:proofErr w:type="spellEnd"/>
+            <w:r>
+              <w:rPr>
+                <w:rFonts w:cs="Consolas"/>
+                <w:sz w:val="20"/>
+              </w:rPr>
+              <w:t xml:space="preserve"> command in </w:t>
+            </w:r>
+            <w:proofErr w:type="spellStart"/>
+            <w:r>
+              <w:rPr>
+                <w:rFonts w:cs="Consolas"/>
+                <w:sz w:val="20"/>
+              </w:rPr>
+              <w:t>MolTK</w:t>
+            </w:r>
+            <w:proofErr w:type="spellEnd"/>
+          </w:p>
+        </w:tc>
+        <w:tc>
+          <w:tcPr>
+            <w:tcW w:w="2448" w:type="dxa"/>
+            <w:vAlign w:val="center"/>
+          </w:tcPr>
+          <w:p>
+            <w:pPr>
+              <w:jc w:val="left"/>
+              <w:rPr>
+                <w:sz w:val="20"/>
+              </w:rPr>
+            </w:pPr>
+            <w:r>
+              <w:rPr>
+                <w:sz w:val="20"/>
+              </w:rPr>
+              <w:t>Populate pairwise residue structure scores before aligning (seldom used)</w:t>
+            </w:r>
+          </w:p>
+        </w:tc>
+      </w:tr>
+      <w:tr>
+        <w:trPr>
+          <w:cantSplit/>
+        </w:trPr>
+        <w:tc>
+          <w:tcPr>
+            <w:tcW w:w="2538" w:type="dxa"/>
+            <w:vAlign w:val="center"/>
+          </w:tcPr>
+          <w:p>
+            <w:pPr>
+              <w:jc w:val="left"/>
+              <w:rPr>
+                <w:rFonts w:ascii="Consolas" w:hAnsi="Consolas" w:cs="Consolas"/>
+                <w:sz w:val="20"/>
+              </w:rPr>
+            </w:pPr>
+            <w:r>
+              <w:rPr>
+                <w:rFonts w:ascii="Consolas" w:hAnsi="Consolas" w:cs="Consolas"/>
+                <w:sz w:val="20"/>
+              </w:rPr>
+              <w:t>SEQUOIA&gt;</w:t>
+            </w:r>
+            <w:r>
+              <w:rPr>
+                <w:rFonts w:ascii="Consolas" w:hAnsi="Consolas" w:cs="Consolas"/>
+                <w:sz w:val="20"/>
+              </w:rPr>
+              <w:t xml:space="preserve"> set echo 1</w:t>
+            </w:r>
+          </w:p>
+        </w:tc>
+        <w:tc>
+          <w:tcPr>
+            <w:tcW w:w="4230" w:type="dxa"/>
+            <w:vAlign w:val="center"/>
+          </w:tcPr>
+          <w:p>
+            <w:pPr>
+              <w:jc w:val="left"/>
+              <w:rPr>
+                <w:rFonts w:cs="Consolas"/>
+                <w:sz w:val="20"/>
+              </w:rPr>
+            </w:pPr>
+            <w:r>
+              <w:rPr>
+                <w:rFonts w:cs="Consolas"/>
+                <w:sz w:val="20"/>
+              </w:rPr>
+              <w:t>Don’t know how to do this in python</w:t>
+            </w:r>
+          </w:p>
+        </w:tc>
+        <w:tc>
+          <w:tcPr>
+            <w:tcW w:w="2448" w:type="dxa"/>
+            <w:vAlign w:val="center"/>
+          </w:tcPr>
+          <w:p>
+            <w:pPr>
+              <w:jc w:val="left"/>
+              <w:rPr>
+                <w:sz w:val="20"/>
+              </w:rPr>
+            </w:pPr>
+            <w:r>
+              <w:rPr>
+                <w:sz w:val="20"/>
+              </w:rPr>
+              <w:t>Output a copy of user’s commands</w:t>
+            </w:r>
+          </w:p>
+        </w:tc>
+      </w:tr>
+    </w:tbl>
+    <w:p/>
     <w:p>
       <w:pPr>
         <w:pStyle w:val="Heading2"/>
@@ -4718,6 +7984,7 @@
     <w:p/>
     <w:p>
       <w:r>
+        <w:lastRenderedPageBreak/>
         <w:t>Begin method and function names with a verb.</w:t>
       </w:r>
     </w:p>
@@ -5399,7 +8666,7 @@
         <w:rStyle w:val="PageNumber"/>
         <w:noProof/>
       </w:rPr>
-      <w:t>8</w:t>
+      <w:t>10</w:t>
     </w:r>
     <w:r>
       <w:rPr>
@@ -5572,7 +8839,7 @@
         <w:rStyle w:val="PageNumber"/>
         <w:noProof/>
       </w:rPr>
-      <w:t>3</w:t>
+      <w:t>9</w:t>
     </w:r>
     <w:r>
       <w:rPr>
@@ -5723,7 +8990,7 @@
         <w:i/>
         <w:noProof/>
       </w:rPr>
-      <w:t>Resources</w:t>
+      <w:t>Python</w:t>
     </w:r>
     <w:r>
       <w:rPr>
@@ -9851,7 +13118,7 @@
 </file>
 
 <file path=customXml/itemProps1.xml><?xml version="1.0" encoding="utf-8"?>
-<ds:datastoreItem xmlns:ds="http://schemas.openxmlformats.org/officeDocument/2006/customXml" ds:itemID="{0451A01F-46E2-4960-96F8-D3DC78F95514}">
+<ds:datastoreItem xmlns:ds="http://schemas.openxmlformats.org/officeDocument/2006/customXml" ds:itemID="{C2B80EF3-64BA-4583-B145-B319ED64E45D}">
   <ds:schemaRefs>
     <ds:schemaRef ds:uri="http://schemas.openxmlformats.org/officeDocument/2006/bibliography"/>
   </ds:schemaRefs>

</xml_diff>

<commit_message>
Added specific download filenames of FASTA sequences to MolTK tutorial webpage and User's Guide.
</commit_message>
<xml_diff>
--- a/doc/MolTKUsersManual.docx
+++ b/doc/MolTKUsersManual.docx
@@ -3421,79 +3421,96 @@
     </w:p>
     <w:p>
       <w:r>
-        <w:t>In this example, the files test1.fasta, test2.fasta</w:t>
-      </w:r>
+        <w:t xml:space="preserve">In this example, the </w:t>
+      </w:r>
+      <w:r>
+        <w:t>insulin_shark_v1.fasta, insulin_pig_v1.fasta, and insulin_human_v1.fasta</w:t>
+      </w:r>
+      <w:r>
+        <w:t xml:space="preserve"> </w:t>
+      </w:r>
+      <w:r>
+        <w:t>are sequences in the FASTA format. Information about the FASTA format can be found at</w:t>
+      </w:r>
+      <w:r>
+        <w:t xml:space="preserve"> </w:t>
+      </w:r>
+      <w:bookmarkStart w:id="19" w:name="_GoBack"/>
+      <w:bookmarkEnd w:id="19"/>
+      <w:r>
+        <w:fldChar w:fldCharType="begin"/>
+      </w:r>
+      <w:r>
+        <w:instrText xml:space="preserve"> HYPERLINK "http://www.ncbi.nlm.nih.gov/BLAST/blastcgihelp.shtml" </w:instrText>
+      </w:r>
+      <w:r>
+        <w:fldChar w:fldCharType="separate"/>
+      </w:r>
+      <w:r>
+        <w:rPr>
+          <w:rStyle w:val="Hyperlink"/>
+        </w:rPr>
+        <w:t>http://www.ncbi.nlm.nih.gov/BLAST/blastcgihelp.shtml</w:t>
+      </w:r>
+      <w:r>
+        <w:rPr>
+          <w:rStyle w:val="Hyperlink"/>
+        </w:rPr>
+        <w:fldChar w:fldCharType="end"/>
+      </w:r>
+      <w:r>
+        <w:t xml:space="preserve">. A file called </w:t>
+      </w:r>
+      <w:proofErr w:type="spellStart"/>
+      <w:r>
+        <w:t>test.fasta</w:t>
+      </w:r>
+      <w:proofErr w:type="spellEnd"/>
+      <w:r>
+        <w:t xml:space="preserve"> can be saved with the alignment. The alignment can be also saved as </w:t>
+      </w:r>
+      <w:proofErr w:type="spellStart"/>
+      <w:r>
+        <w:t>test.pretty</w:t>
+      </w:r>
+      <w:proofErr w:type="spellEnd"/>
+      <w:r>
+        <w:t xml:space="preserve"> which is a nicely </w:t>
+      </w:r>
+      <w:r>
+        <w:t xml:space="preserve">formatted but not computer </w:t>
+      </w:r>
+      <w:proofErr w:type="spellStart"/>
+      <w:r>
+        <w:t>pars</w:t>
+      </w:r>
+      <w:r>
+        <w:t>able</w:t>
+      </w:r>
+      <w:proofErr w:type="spellEnd"/>
+      <w:r>
+        <w:t xml:space="preserve"> version of the alignment. What follows is an example of performing an alignment of three sequences.</w:t>
+      </w:r>
+    </w:p>
+    <w:p/>
+    <w:p>
+      <w:pPr>
+        <w:pStyle w:val="Heading5"/>
+      </w:pPr>
       <w:proofErr w:type="gramStart"/>
       <w:r>
-        <w:t>,  and</w:t>
+        <w:t>Step 1.</w:t>
       </w:r>
       <w:proofErr w:type="gramEnd"/>
       <w:r>
-        <w:t xml:space="preserve"> test3.fasta are sequences in the FASTA format. Information about the FASTA format can be found at</w:t>
-      </w:r>
-    </w:p>
-    <w:p>
+        <w:t xml:space="preserve"> Download FASTA Test Sequences </w:t>
+      </w:r>
+    </w:p>
+    <w:p>
+      <w:r>
+        <w:t xml:space="preserve">Go to download page </w:t>
+      </w:r>
       <w:hyperlink r:id="rId23" w:history="1">
-        <w:r>
-          <w:rPr>
-            <w:rStyle w:val="Hyperlink"/>
-          </w:rPr>
-          <w:t>http://www.ncbi.nlm.nih.gov/BLAST/blastcgihelp.shtml</w:t>
-        </w:r>
-      </w:hyperlink>
-      <w:r>
-        <w:t xml:space="preserve">. A file called </w:t>
-      </w:r>
-      <w:proofErr w:type="spellStart"/>
-      <w:r>
-        <w:t>test.fasta</w:t>
-      </w:r>
-      <w:proofErr w:type="spellEnd"/>
-      <w:r>
-        <w:t xml:space="preserve"> can be saved with the alignment. The alignment can be also saved as </w:t>
-      </w:r>
-      <w:proofErr w:type="spellStart"/>
-      <w:r>
-        <w:t>test.pretty</w:t>
-      </w:r>
-      <w:proofErr w:type="spellEnd"/>
-      <w:r>
-        <w:t xml:space="preserve"> which is a nicely </w:t>
-      </w:r>
-      <w:r>
-        <w:t xml:space="preserve">formatted but not computer </w:t>
-      </w:r>
-      <w:proofErr w:type="spellStart"/>
-      <w:r>
-        <w:t>pars</w:t>
-      </w:r>
-      <w:r>
-        <w:t>able</w:t>
-      </w:r>
-      <w:proofErr w:type="spellEnd"/>
-      <w:r>
-        <w:t xml:space="preserve"> version of the alignment. What follows is an example of performing an alignment of three sequences.</w:t>
-      </w:r>
-    </w:p>
-    <w:p/>
-    <w:p>
-      <w:pPr>
-        <w:pStyle w:val="Heading5"/>
-      </w:pPr>
-      <w:proofErr w:type="gramStart"/>
-      <w:r>
-        <w:t>Step 1.</w:t>
-      </w:r>
-      <w:proofErr w:type="gramEnd"/>
-      <w:r>
-        <w:t xml:space="preserve"> Download FASTA Test Sequences </w:t>
-      </w:r>
-    </w:p>
-    <w:p>
-      <w:r>
-        <w:t xml:space="preserve">Go to download page </w:t>
-      </w:r>
-      <w:hyperlink r:id="rId24" w:history="1">
         <w:r>
           <w:rPr>
             <w:rStyle w:val="Hyperlink"/>
@@ -4531,7 +4548,7 @@
       <w:pPr>
         <w:pStyle w:val="Heading3"/>
       </w:pPr>
-      <w:bookmarkStart w:id="19" w:name="_Toc307944257"/>
+      <w:bookmarkStart w:id="20" w:name="_Toc307944257"/>
       <w:proofErr w:type="spellStart"/>
       <w:r>
         <w:t>MolTK</w:t>
@@ -4540,7 +4557,7 @@
       <w:r>
         <w:t xml:space="preserve"> for SEQUOIA Users</w:t>
       </w:r>
-      <w:bookmarkEnd w:id="19"/>
+      <w:bookmarkEnd w:id="20"/>
     </w:p>
     <w:p/>
     <w:tbl>
@@ -4892,14 +4909,7 @@
                 <w:rFonts w:ascii="Consolas" w:hAnsi="Consolas" w:cs="Consolas"/>
                 <w:sz w:val="20"/>
               </w:rPr>
-              <w:t>test2</w:t>
-            </w:r>
-            <w:r>
-              <w:rPr>
-                <w:rFonts w:ascii="Consolas" w:hAnsi="Consolas" w:cs="Consolas"/>
-                <w:sz w:val="20"/>
-              </w:rPr>
-              <w:t>.fasta</w:t>
+              <w:t>test2.fasta</w:t>
             </w:r>
           </w:p>
         </w:tc>
@@ -4921,14 +4931,7 @@
                 <w:rFonts w:ascii="Consolas" w:hAnsi="Consolas" w:cs="Consolas"/>
                 <w:sz w:val="20"/>
               </w:rPr>
-              <w:t>&gt;&gt;&gt; seq2</w:t>
-            </w:r>
-            <w:r>
-              <w:rPr>
-                <w:rFonts w:ascii="Consolas" w:hAnsi="Consolas" w:cs="Consolas"/>
-                <w:sz w:val="20"/>
-              </w:rPr>
-              <w:t xml:space="preserve"> =</w:t>
+              <w:t>&gt;&gt;&gt; seq2 =</w:t>
             </w:r>
             <w:r>
               <w:rPr>
@@ -4951,21 +4954,7 @@
                 <w:rFonts w:ascii="Consolas" w:hAnsi="Consolas" w:cs="Consolas"/>
                 <w:sz w:val="20"/>
               </w:rPr>
-              <w:t>(“</w:t>
-            </w:r>
-            <w:r>
-              <w:rPr>
-                <w:rFonts w:ascii="Consolas" w:hAnsi="Consolas" w:cs="Consolas"/>
-                <w:sz w:val="20"/>
-              </w:rPr>
-              <w:t>test2</w:t>
-            </w:r>
-            <w:r>
-              <w:rPr>
-                <w:rFonts w:ascii="Consolas" w:hAnsi="Consolas" w:cs="Consolas"/>
-                <w:sz w:val="20"/>
-              </w:rPr>
-              <w:t>.fasta”)</w:t>
+              <w:t>(“test2.fasta”)</w:t>
             </w:r>
           </w:p>
         </w:tc>
@@ -4985,13 +4974,7 @@
               <w:rPr>
                 <w:sz w:val="20"/>
               </w:rPr>
-              <w:t>Load a</w:t>
-            </w:r>
-            <w:r>
-              <w:rPr>
-                <w:sz w:val="20"/>
-              </w:rPr>
-              <w:t xml:space="preserve"> sequence or alignment into seq2</w:t>
+              <w:t>Load a sequence or alignment into seq2</w:t>
             </w:r>
           </w:p>
         </w:tc>
@@ -5461,15 +5444,7 @@
               <w:rPr>
                 <w:sz w:val="20"/>
               </w:rPr>
-              <w:t xml:space="preserve">, version of </w:t>
-            </w:r>
-            <w:bookmarkStart w:id="20" w:name="_GoBack"/>
-            <w:bookmarkEnd w:id="20"/>
-            <w:r>
-              <w:rPr>
-                <w:sz w:val="20"/>
-              </w:rPr>
-              <w:t>alignment to a file</w:t>
+              <w:t>, version of alignment to a file</w:t>
             </w:r>
           </w:p>
         </w:tc>
@@ -6192,14 +6167,7 @@
                 <w:rFonts w:ascii="Consolas" w:hAnsi="Consolas" w:cs="Consolas"/>
                 <w:sz w:val="20"/>
               </w:rPr>
-              <w:t>SEQUOIA&gt;</w:t>
-            </w:r>
-            <w:r>
-              <w:rPr>
-                <w:rFonts w:ascii="Consolas" w:hAnsi="Consolas" w:cs="Consolas"/>
-                <w:sz w:val="20"/>
-              </w:rPr>
-              <w:t xml:space="preserve"> print matrix</w:t>
+              <w:t>SEQUOIA&gt; print matrix</w:t>
             </w:r>
           </w:p>
         </w:tc>
@@ -6261,14 +6229,7 @@
                 <w:rFonts w:ascii="Consolas" w:hAnsi="Consolas" w:cs="Consolas"/>
                 <w:sz w:val="20"/>
               </w:rPr>
-              <w:t>SEQUOIA&gt;</w:t>
-            </w:r>
-            <w:r>
-              <w:rPr>
-                <w:rFonts w:ascii="Consolas" w:hAnsi="Consolas" w:cs="Consolas"/>
-                <w:sz w:val="20"/>
-              </w:rPr>
-              <w:t xml:space="preserve"> read matrix </w:t>
+              <w:t xml:space="preserve">SEQUOIA&gt; read matrix </w:t>
             </w:r>
             <w:proofErr w:type="spellStart"/>
             <w:r>
@@ -6339,14 +6300,7 @@
                 <w:rFonts w:ascii="Consolas" w:hAnsi="Consolas" w:cs="Consolas"/>
                 <w:sz w:val="20"/>
               </w:rPr>
-              <w:t>SEQUOIA&gt;</w:t>
-            </w:r>
-            <w:r>
-              <w:rPr>
-                <w:rFonts w:ascii="Consolas" w:hAnsi="Consolas" w:cs="Consolas"/>
-                <w:sz w:val="20"/>
-              </w:rPr>
-              <w:t xml:space="preserve"> random 5</w:t>
+              <w:t>SEQUOIA&gt; random 5</w:t>
             </w:r>
           </w:p>
         </w:tc>
@@ -6408,14 +6362,7 @@
                 <w:rFonts w:ascii="Consolas" w:hAnsi="Consolas" w:cs="Consolas"/>
                 <w:sz w:val="20"/>
               </w:rPr>
-              <w:t>SEQUOIA&gt;</w:t>
-            </w:r>
-            <w:r>
-              <w:rPr>
-                <w:rFonts w:ascii="Consolas" w:hAnsi="Consolas" w:cs="Consolas"/>
-                <w:sz w:val="20"/>
-              </w:rPr>
-              <w:t xml:space="preserve"> split 5</w:t>
+              <w:t>SEQUOIA&gt; split 5</w:t>
             </w:r>
           </w:p>
         </w:tc>
@@ -6478,14 +6425,7 @@
                 <w:sz w:val="20"/>
               </w:rPr>
               <w:lastRenderedPageBreak/>
-              <w:t>SEQUOIA&gt;</w:t>
-            </w:r>
-            <w:r>
-              <w:rPr>
-                <w:rFonts w:ascii="Consolas" w:hAnsi="Consolas" w:cs="Consolas"/>
-                <w:sz w:val="20"/>
-              </w:rPr>
-              <w:t xml:space="preserve"> weight</w:t>
+              <w:t>SEQUOIA&gt; weight</w:t>
             </w:r>
           </w:p>
         </w:tc>
@@ -6547,14 +6487,7 @@
                 <w:rFonts w:ascii="Consolas" w:hAnsi="Consolas" w:cs="Consolas"/>
                 <w:sz w:val="20"/>
               </w:rPr>
-              <w:t>SEQUOIA&gt;</w:t>
-            </w:r>
-            <w:r>
-              <w:rPr>
-                <w:rFonts w:ascii="Consolas" w:hAnsi="Consolas" w:cs="Consolas"/>
-                <w:sz w:val="20"/>
-              </w:rPr>
-              <w:t xml:space="preserve"> set </w:t>
+              <w:t xml:space="preserve">SEQUOIA&gt; set </w:t>
             </w:r>
             <w:proofErr w:type="spellStart"/>
             <w:r>
@@ -6632,14 +6565,7 @@
                 <w:rFonts w:ascii="Consolas" w:hAnsi="Consolas" w:cs="Consolas"/>
                 <w:sz w:val="20"/>
               </w:rPr>
-              <w:t>SEQUOIA&gt;</w:t>
-            </w:r>
-            <w:r>
-              <w:rPr>
-                <w:rFonts w:ascii="Consolas" w:hAnsi="Consolas" w:cs="Consolas"/>
-                <w:sz w:val="20"/>
-              </w:rPr>
-              <w:t xml:space="preserve"> set </w:t>
+              <w:t xml:space="preserve">SEQUOIA&gt; set </w:t>
             </w:r>
             <w:proofErr w:type="spellStart"/>
             <w:r>
@@ -6717,14 +6643,7 @@
                 <w:rFonts w:ascii="Consolas" w:hAnsi="Consolas" w:cs="Consolas"/>
                 <w:sz w:val="20"/>
               </w:rPr>
-              <w:t>SEQUOIA&gt;</w:t>
-            </w:r>
-            <w:r>
-              <w:rPr>
-                <w:rFonts w:ascii="Consolas" w:hAnsi="Consolas" w:cs="Consolas"/>
-                <w:sz w:val="20"/>
-              </w:rPr>
-              <w:t xml:space="preserve"> set </w:t>
+              <w:t xml:space="preserve">SEQUOIA&gt; set </w:t>
             </w:r>
             <w:proofErr w:type="spellStart"/>
             <w:r>
@@ -6802,14 +6721,7 @@
                 <w:rFonts w:ascii="Consolas" w:hAnsi="Consolas" w:cs="Consolas"/>
                 <w:sz w:val="20"/>
               </w:rPr>
-              <w:t>SEQUOIA&gt;</w:t>
-            </w:r>
-            <w:r>
-              <w:rPr>
-                <w:rFonts w:ascii="Consolas" w:hAnsi="Consolas" w:cs="Consolas"/>
-                <w:sz w:val="20"/>
-              </w:rPr>
-              <w:t xml:space="preserve"> set </w:t>
+              <w:t xml:space="preserve">SEQUOIA&gt; set </w:t>
             </w:r>
             <w:proofErr w:type="spellStart"/>
             <w:r>
@@ -6893,14 +6805,7 @@
                 <w:rFonts w:ascii="Consolas" w:hAnsi="Consolas" w:cs="Consolas"/>
                 <w:sz w:val="20"/>
               </w:rPr>
-              <w:t>SEQUOIA&gt;</w:t>
-            </w:r>
-            <w:r>
-              <w:rPr>
-                <w:rFonts w:ascii="Consolas" w:hAnsi="Consolas" w:cs="Consolas"/>
-                <w:sz w:val="20"/>
-              </w:rPr>
-              <w:t xml:space="preserve"> set suboptimal 0.1</w:t>
+              <w:t>SEQUOIA&gt; set suboptimal 0.1</w:t>
             </w:r>
           </w:p>
         </w:tc>
@@ -6968,14 +6873,7 @@
                 <w:rFonts w:ascii="Consolas" w:hAnsi="Consolas" w:cs="Consolas"/>
                 <w:sz w:val="20"/>
               </w:rPr>
-              <w:t>SEQUOIA&gt;</w:t>
-            </w:r>
-            <w:r>
-              <w:rPr>
-                <w:rFonts w:ascii="Consolas" w:hAnsi="Consolas" w:cs="Consolas"/>
-                <w:sz w:val="20"/>
-              </w:rPr>
-              <w:t xml:space="preserve"> read STRUCT1 test1.pdb</w:t>
+              <w:t>SEQUOIA&gt; read STRUCT1 test1.pdb</w:t>
             </w:r>
           </w:p>
         </w:tc>
@@ -7037,14 +6935,7 @@
                 <w:rFonts w:ascii="Consolas" w:hAnsi="Consolas" w:cs="Consolas"/>
                 <w:sz w:val="20"/>
               </w:rPr>
-              <w:t>SEQUOIA&gt;</w:t>
-            </w:r>
-            <w:r>
-              <w:rPr>
-                <w:rFonts w:ascii="Consolas" w:hAnsi="Consolas" w:cs="Consolas"/>
-                <w:sz w:val="20"/>
-              </w:rPr>
-              <w:t xml:space="preserve"> </w:t>
+              <w:t xml:space="preserve">SEQUOIA&gt; </w:t>
             </w:r>
             <w:proofErr w:type="spellStart"/>
             <w:r>
@@ -7115,14 +7006,7 @@
                 <w:rFonts w:ascii="Consolas" w:hAnsi="Consolas" w:cs="Consolas"/>
                 <w:sz w:val="20"/>
               </w:rPr>
-              <w:t>SEQUOIA&gt;</w:t>
-            </w:r>
-            <w:r>
-              <w:rPr>
-                <w:rFonts w:ascii="Consolas" w:hAnsi="Consolas" w:cs="Consolas"/>
-                <w:sz w:val="20"/>
-              </w:rPr>
-              <w:t xml:space="preserve"> overlay</w:t>
+              <w:t>SEQUOIA&gt; overlay</w:t>
             </w:r>
           </w:p>
         </w:tc>
@@ -7184,14 +7068,7 @@
                 <w:rFonts w:ascii="Consolas" w:hAnsi="Consolas" w:cs="Consolas"/>
                 <w:sz w:val="20"/>
               </w:rPr>
-              <w:t>SEQUOIA&gt;</w:t>
-            </w:r>
-            <w:r>
-              <w:rPr>
-                <w:rFonts w:ascii="Consolas" w:hAnsi="Consolas" w:cs="Consolas"/>
-                <w:sz w:val="20"/>
-              </w:rPr>
-              <w:t xml:space="preserve"> equivalence</w:t>
+              <w:t>SEQUOIA&gt; equivalence</w:t>
             </w:r>
           </w:p>
         </w:tc>
@@ -7253,14 +7130,7 @@
                 <w:rFonts w:ascii="Consolas" w:hAnsi="Consolas" w:cs="Consolas"/>
                 <w:sz w:val="20"/>
               </w:rPr>
-              <w:t>SEQUOIA&gt;</w:t>
-            </w:r>
-            <w:r>
-              <w:rPr>
-                <w:rFonts w:ascii="Consolas" w:hAnsi="Consolas" w:cs="Consolas"/>
-                <w:sz w:val="20"/>
-              </w:rPr>
-              <w:t xml:space="preserve">set </w:t>
+              <w:t xml:space="preserve">SEQUOIA&gt;set </w:t>
             </w:r>
             <w:proofErr w:type="spellStart"/>
             <w:r>
@@ -7338,14 +7208,7 @@
                 <w:rFonts w:ascii="Consolas" w:hAnsi="Consolas" w:cs="Consolas"/>
                 <w:sz w:val="20"/>
               </w:rPr>
-              <w:t>SEQUOIA&gt;</w:t>
-            </w:r>
-            <w:r>
-              <w:rPr>
-                <w:rFonts w:ascii="Consolas" w:hAnsi="Consolas" w:cs="Consolas"/>
-                <w:sz w:val="20"/>
-              </w:rPr>
-              <w:t xml:space="preserve">set </w:t>
+              <w:t xml:space="preserve">SEQUOIA&gt;set </w:t>
             </w:r>
             <w:proofErr w:type="spellStart"/>
             <w:r>
@@ -7423,14 +7286,7 @@
                 <w:rFonts w:ascii="Consolas" w:hAnsi="Consolas" w:cs="Consolas"/>
                 <w:sz w:val="20"/>
               </w:rPr>
-              <w:t>SEQUOIA&gt;</w:t>
-            </w:r>
-            <w:r>
-              <w:rPr>
-                <w:rFonts w:ascii="Consolas" w:hAnsi="Consolas" w:cs="Consolas"/>
-                <w:sz w:val="20"/>
-              </w:rPr>
-              <w:t xml:space="preserve"> set </w:t>
+              <w:t xml:space="preserve">SEQUOIA&gt; set </w:t>
             </w:r>
             <w:proofErr w:type="spellStart"/>
             <w:r>
@@ -7508,14 +7364,7 @@
                 <w:rFonts w:ascii="Consolas" w:hAnsi="Consolas" w:cs="Consolas"/>
                 <w:sz w:val="20"/>
               </w:rPr>
-              <w:t>SEQUOIA&gt;</w:t>
-            </w:r>
-            <w:r>
-              <w:rPr>
-                <w:rFonts w:ascii="Consolas" w:hAnsi="Consolas" w:cs="Consolas"/>
-                <w:sz w:val="20"/>
-              </w:rPr>
-              <w:t xml:space="preserve"> set </w:t>
+              <w:t xml:space="preserve">SEQUOIA&gt; set </w:t>
             </w:r>
             <w:proofErr w:type="spellStart"/>
             <w:r>
@@ -7593,14 +7442,7 @@
                 <w:rFonts w:ascii="Consolas" w:hAnsi="Consolas" w:cs="Consolas"/>
                 <w:sz w:val="20"/>
               </w:rPr>
-              <w:t>SEQUOIA&gt;</w:t>
-            </w:r>
-            <w:r>
-              <w:rPr>
-                <w:rFonts w:ascii="Consolas" w:hAnsi="Consolas" w:cs="Consolas"/>
-                <w:sz w:val="20"/>
-              </w:rPr>
-              <w:t xml:space="preserve"> tabulate</w:t>
+              <w:t>SEQUOIA&gt; tabulate</w:t>
             </w:r>
           </w:p>
         </w:tc>
@@ -7679,14 +7521,7 @@
                 <w:sz w:val="20"/>
               </w:rPr>
               <w:lastRenderedPageBreak/>
-              <w:t>SEQUOIA&gt;</w:t>
-            </w:r>
-            <w:r>
-              <w:rPr>
-                <w:rFonts w:ascii="Consolas" w:hAnsi="Consolas" w:cs="Consolas"/>
-                <w:sz w:val="20"/>
-              </w:rPr>
-              <w:t xml:space="preserve"> </w:t>
+              <w:t xml:space="preserve">SEQUOIA&gt; </w:t>
             </w:r>
             <w:proofErr w:type="spellStart"/>
             <w:r>
@@ -7789,14 +7624,7 @@
                 <w:rFonts w:ascii="Consolas" w:hAnsi="Consolas" w:cs="Consolas"/>
                 <w:sz w:val="20"/>
               </w:rPr>
-              <w:t>SEQUOIA&gt;</w:t>
-            </w:r>
-            <w:r>
-              <w:rPr>
-                <w:rFonts w:ascii="Consolas" w:hAnsi="Consolas" w:cs="Consolas"/>
-                <w:sz w:val="20"/>
-              </w:rPr>
-              <w:t xml:space="preserve"> set echo 1</w:t>
+              <w:t>SEQUOIA&gt; set echo 1</w:t>
             </w:r>
           </w:p>
         </w:tc>
@@ -8666,7 +8494,7 @@
         <w:rStyle w:val="PageNumber"/>
         <w:noProof/>
       </w:rPr>
-      <w:t>10</w:t>
+      <w:t>8</w:t>
     </w:r>
     <w:r>
       <w:rPr>
@@ -13118,7 +12946,7 @@
 </file>
 
 <file path=customXml/itemProps1.xml><?xml version="1.0" encoding="utf-8"?>
-<ds:datastoreItem xmlns:ds="http://schemas.openxmlformats.org/officeDocument/2006/customXml" ds:itemID="{C2B80EF3-64BA-4583-B145-B319ED64E45D}">
+<ds:datastoreItem xmlns:ds="http://schemas.openxmlformats.org/officeDocument/2006/customXml" ds:itemID="{3D67C9C9-91D9-4A41-95D9-6324B2048A75}">
   <ds:schemaRefs>
     <ds:schemaRef ds:uri="http://schemas.openxmlformats.org/officeDocument/2006/bibliography"/>
   </ds:schemaRefs>

</xml_diff>

<commit_message>
Performed release 0.4.0 checklist items 1-6.
</commit_message>
<xml_diff>
--- a/doc/MolTKUsersManual.docx
+++ b/doc/MolTKUsersManual.docx
@@ -254,7 +254,10 @@
               <w:pStyle w:val="Cover-DocVersion"/>
             </w:pPr>
             <w:r>
-              <w:t>Release 0.3.4</w:t>
+              <w:t>Release 0.</w:t>
+            </w:r>
+            <w:r>
+              <w:t>4.0</w:t>
             </w:r>
           </w:p>
           <w:p>
@@ -265,14 +268,10 @@
               </w:rPr>
             </w:pPr>
             <w:r>
-              <w:t>December 20</w:t>
-            </w:r>
-            <w:r>
-              <w:t>, 200</w:t>
-            </w:r>
-            <w:r>
-              <w:t>7</w:t>
-            </w:r>
+              <w:t>November 4, 2011</w:t>
+            </w:r>
+            <w:bookmarkStart w:id="0" w:name="_GoBack"/>
+            <w:bookmarkEnd w:id="0"/>
           </w:p>
         </w:tc>
       </w:tr>
@@ -2199,7 +2198,7 @@
             <w:noProof/>
             <w:webHidden/>
           </w:rPr>
-          <w:t>9</w:t>
+          <w:t>12</w:t>
         </w:r>
         <w:r>
           <w:rPr>
@@ -2287,7 +2286,7 @@
             <w:noProof/>
             <w:webHidden/>
           </w:rPr>
-          <w:t>9</w:t>
+          <w:t>12</w:t>
         </w:r>
         <w:r>
           <w:rPr>
@@ -2375,7 +2374,7 @@
             <w:noProof/>
             <w:webHidden/>
           </w:rPr>
-          <w:t>11</w:t>
+          <w:t>15</w:t>
         </w:r>
         <w:r>
           <w:rPr>
@@ -2652,20 +2651,20 @@
           <w:numId w:val="0"/>
         </w:numPr>
       </w:pPr>
-      <w:bookmarkStart w:id="0" w:name="_Ref185670316"/>
-      <w:bookmarkStart w:id="1" w:name="_Ref185671637"/>
-      <w:bookmarkStart w:id="2" w:name="_Ref185671652"/>
-      <w:bookmarkStart w:id="3" w:name="_Ref185671714"/>
+      <w:bookmarkStart w:id="1" w:name="_Ref185670316"/>
+      <w:bookmarkStart w:id="2" w:name="_Ref185671637"/>
+      <w:bookmarkStart w:id="3" w:name="_Ref185671652"/>
+      <w:bookmarkStart w:id="4" w:name="_Ref185671714"/>
     </w:p>
     <w:p>
       <w:pPr>
         <w:pStyle w:val="Heading1"/>
       </w:pPr>
-      <w:bookmarkStart w:id="4" w:name="_Toc307944242"/>
-      <w:bookmarkEnd w:id="0"/>
+      <w:bookmarkStart w:id="5" w:name="_Toc307944242"/>
       <w:bookmarkEnd w:id="1"/>
       <w:bookmarkEnd w:id="2"/>
       <w:bookmarkEnd w:id="3"/>
+      <w:bookmarkEnd w:id="4"/>
       <w:r>
         <w:t xml:space="preserve">Introduction to </w:t>
       </w:r>
@@ -2673,7 +2672,7 @@
       <w:r>
         <w:t>MolTK</w:t>
       </w:r>
-      <w:bookmarkEnd w:id="4"/>
+      <w:bookmarkEnd w:id="5"/>
       <w:proofErr w:type="spellEnd"/>
     </w:p>
     <w:p/>
@@ -2681,17 +2680,17 @@
       <w:pPr>
         <w:pStyle w:val="Heading2"/>
       </w:pPr>
-      <w:bookmarkStart w:id="5" w:name="_Toc307944243"/>
+      <w:bookmarkStart w:id="6" w:name="_Toc307944243"/>
       <w:r>
         <w:t>Overview</w:t>
       </w:r>
-      <w:bookmarkEnd w:id="5"/>
+      <w:bookmarkEnd w:id="6"/>
     </w:p>
     <w:p>
       <w:pPr>
         <w:pStyle w:val="Heading3"/>
       </w:pPr>
-      <w:bookmarkStart w:id="6" w:name="_Toc307944244"/>
+      <w:bookmarkStart w:id="7" w:name="_Toc307944244"/>
       <w:r>
         <w:t xml:space="preserve">What is </w:t>
       </w:r>
@@ -2703,7 +2702,7 @@
       <w:r>
         <w:t>?</w:t>
       </w:r>
-      <w:bookmarkEnd w:id="6"/>
+      <w:bookmarkEnd w:id="7"/>
     </w:p>
     <w:p>
       <w:r>
@@ -2781,7 +2780,7 @@
       <w:pPr>
         <w:pStyle w:val="Heading3"/>
       </w:pPr>
-      <w:bookmarkStart w:id="7" w:name="_Toc307944245"/>
+      <w:bookmarkStart w:id="8" w:name="_Toc307944245"/>
       <w:r>
         <w:t xml:space="preserve">Design Goals of </w:t>
       </w:r>
@@ -2789,7 +2788,7 @@
       <w:r>
         <w:t>MolTK</w:t>
       </w:r>
-      <w:bookmarkEnd w:id="7"/>
+      <w:bookmarkEnd w:id="8"/>
       <w:proofErr w:type="spellEnd"/>
     </w:p>
     <w:p>
@@ -2909,7 +2908,7 @@
       <w:pPr>
         <w:pStyle w:val="Heading2"/>
       </w:pPr>
-      <w:bookmarkStart w:id="8" w:name="_Toc307944246"/>
+      <w:bookmarkStart w:id="9" w:name="_Toc307944246"/>
       <w:r>
         <w:t xml:space="preserve">Installing </w:t>
       </w:r>
@@ -2917,7 +2916,7 @@
       <w:r>
         <w:t>MolTK</w:t>
       </w:r>
-      <w:bookmarkEnd w:id="8"/>
+      <w:bookmarkEnd w:id="9"/>
       <w:proofErr w:type="spellEnd"/>
     </w:p>
     <w:p>
@@ -2943,7 +2942,7 @@
       <w:pPr>
         <w:pStyle w:val="Heading3"/>
       </w:pPr>
-      <w:bookmarkStart w:id="9" w:name="_Toc307944247"/>
+      <w:bookmarkStart w:id="10" w:name="_Toc307944247"/>
       <w:r>
         <w:t xml:space="preserve">Installing the </w:t>
       </w:r>
@@ -2955,13 +2954,13 @@
       <w:r>
         <w:t xml:space="preserve"> Application</w:t>
       </w:r>
-      <w:bookmarkEnd w:id="9"/>
+      <w:bookmarkEnd w:id="10"/>
     </w:p>
     <w:p>
       <w:pPr>
         <w:pStyle w:val="Heading3"/>
       </w:pPr>
-      <w:bookmarkStart w:id="10" w:name="_Toc307944248"/>
+      <w:bookmarkStart w:id="11" w:name="_Toc307944248"/>
       <w:r>
         <w:t xml:space="preserve">Installing the </w:t>
       </w:r>
@@ -2973,13 +2972,13 @@
       <w:r>
         <w:t xml:space="preserve"> Python Module</w:t>
       </w:r>
-      <w:bookmarkEnd w:id="10"/>
+      <w:bookmarkEnd w:id="11"/>
     </w:p>
     <w:p>
       <w:pPr>
         <w:pStyle w:val="Heading3"/>
       </w:pPr>
-      <w:bookmarkStart w:id="11" w:name="_Toc307944249"/>
+      <w:bookmarkStart w:id="12" w:name="_Toc307944249"/>
       <w:r>
         <w:t xml:space="preserve">Installing the </w:t>
       </w:r>
@@ -2991,13 +2990,13 @@
       <w:r>
         <w:t xml:space="preserve"> C++ SDK</w:t>
       </w:r>
-      <w:bookmarkEnd w:id="11"/>
+      <w:bookmarkEnd w:id="12"/>
     </w:p>
     <w:p>
       <w:pPr>
         <w:pStyle w:val="Heading3"/>
       </w:pPr>
-      <w:bookmarkStart w:id="12" w:name="_Toc307944250"/>
+      <w:bookmarkStart w:id="13" w:name="_Toc307944250"/>
       <w:r>
         <w:t xml:space="preserve">Building </w:t>
       </w:r>
@@ -3009,17 +3008,17 @@
       <w:r>
         <w:t xml:space="preserve"> from Source Code</w:t>
       </w:r>
-      <w:bookmarkEnd w:id="12"/>
+      <w:bookmarkEnd w:id="13"/>
     </w:p>
     <w:p>
       <w:pPr>
         <w:pStyle w:val="Heading2"/>
       </w:pPr>
-      <w:bookmarkStart w:id="13" w:name="_Toc307944251"/>
+      <w:bookmarkStart w:id="14" w:name="_Toc307944251"/>
       <w:r>
         <w:t>Software License</w:t>
       </w:r>
-      <w:bookmarkEnd w:id="13"/>
+      <w:bookmarkEnd w:id="14"/>
     </w:p>
     <w:p>
       <w:r>
@@ -3123,11 +3122,11 @@
       <w:pPr>
         <w:pStyle w:val="Heading2"/>
       </w:pPr>
-      <w:bookmarkStart w:id="14" w:name="_Toc307944252"/>
+      <w:bookmarkStart w:id="15" w:name="_Toc307944252"/>
       <w:r>
         <w:t>Resources</w:t>
       </w:r>
-      <w:bookmarkEnd w:id="14"/>
+      <w:bookmarkEnd w:id="15"/>
     </w:p>
     <w:p>
       <w:r>
@@ -3298,7 +3297,7 @@
       <w:pPr>
         <w:pStyle w:val="Heading1"/>
       </w:pPr>
-      <w:bookmarkStart w:id="15" w:name="_Toc307944253"/>
+      <w:bookmarkStart w:id="16" w:name="_Toc307944253"/>
       <w:r>
         <w:lastRenderedPageBreak/>
         <w:t xml:space="preserve">The </w:t>
@@ -3311,7 +3310,7 @@
       <w:r>
         <w:t xml:space="preserve"> Application</w:t>
       </w:r>
-      <w:bookmarkEnd w:id="15"/>
+      <w:bookmarkEnd w:id="16"/>
     </w:p>
     <w:p/>
     <w:p>
@@ -3329,7 +3328,7 @@
       <w:pPr>
         <w:pStyle w:val="Heading1"/>
       </w:pPr>
-      <w:bookmarkStart w:id="16" w:name="_Toc307944254"/>
+      <w:bookmarkStart w:id="17" w:name="_Toc307944254"/>
       <w:r>
         <w:lastRenderedPageBreak/>
         <w:t xml:space="preserve">Programming </w:t>
@@ -3338,7 +3337,7 @@
       <w:r>
         <w:t>MolTK</w:t>
       </w:r>
-      <w:bookmarkEnd w:id="16"/>
+      <w:bookmarkEnd w:id="17"/>
       <w:proofErr w:type="spellEnd"/>
     </w:p>
     <w:p/>
@@ -3347,21 +3346,21 @@
       <w:pPr>
         <w:pStyle w:val="Heading2"/>
       </w:pPr>
-      <w:bookmarkStart w:id="17" w:name="_Toc307944255"/>
+      <w:bookmarkStart w:id="18" w:name="_Toc307944255"/>
       <w:r>
         <w:t>Python</w:t>
       </w:r>
-      <w:bookmarkEnd w:id="17"/>
+      <w:bookmarkEnd w:id="18"/>
     </w:p>
     <w:p>
       <w:pPr>
         <w:pStyle w:val="Heading3"/>
       </w:pPr>
-      <w:bookmarkStart w:id="18" w:name="_Toc307944256"/>
+      <w:bookmarkStart w:id="19" w:name="_Toc307944256"/>
       <w:r>
         <w:t>Tutorial</w:t>
       </w:r>
-      <w:bookmarkEnd w:id="18"/>
+      <w:bookmarkEnd w:id="19"/>
     </w:p>
     <w:p>
       <w:r>
@@ -3424,40 +3423,22 @@
         <w:t xml:space="preserve">In this example, the </w:t>
       </w:r>
       <w:r>
-        <w:t>insulin_shark_v1.fasta, insulin_pig_v1.fasta, and insulin_human_v1.fasta</w:t>
+        <w:t xml:space="preserve">insulin_shark_v1.fasta, insulin_pig_v1.fasta, and insulin_human_v1.fasta </w:t>
+      </w:r>
+      <w:r>
+        <w:t>are sequences in the FASTA format. Information about the FASTA format can be found at</w:t>
       </w:r>
       <w:r>
         <w:t xml:space="preserve"> </w:t>
       </w:r>
-      <w:r>
-        <w:t>are sequences in the FASTA format. Information about the FASTA format can be found at</w:t>
-      </w:r>
-      <w:r>
-        <w:t xml:space="preserve"> </w:t>
-      </w:r>
-      <w:bookmarkStart w:id="19" w:name="_GoBack"/>
-      <w:bookmarkEnd w:id="19"/>
-      <w:r>
-        <w:fldChar w:fldCharType="begin"/>
-      </w:r>
-      <w:r>
-        <w:instrText xml:space="preserve"> HYPERLINK "http://www.ncbi.nlm.nih.gov/BLAST/blastcgihelp.shtml" </w:instrText>
-      </w:r>
-      <w:r>
-        <w:fldChar w:fldCharType="separate"/>
-      </w:r>
-      <w:r>
-        <w:rPr>
-          <w:rStyle w:val="Hyperlink"/>
-        </w:rPr>
-        <w:t>http://www.ncbi.nlm.nih.gov/BLAST/blastcgihelp.shtml</w:t>
-      </w:r>
-      <w:r>
-        <w:rPr>
-          <w:rStyle w:val="Hyperlink"/>
-        </w:rPr>
-        <w:fldChar w:fldCharType="end"/>
-      </w:r>
+      <w:hyperlink r:id="rId23" w:history="1">
+        <w:r>
+          <w:rPr>
+            <w:rStyle w:val="Hyperlink"/>
+          </w:rPr>
+          <w:t>http://www.ncbi.nlm.nih.gov/BLAST/blastcgihelp.shtml</w:t>
+        </w:r>
+      </w:hyperlink>
       <w:r>
         <w:t xml:space="preserve">. A file called </w:t>
       </w:r>
@@ -3510,7 +3491,7 @@
       <w:r>
         <w:t xml:space="preserve">Go to download page </w:t>
       </w:r>
-      <w:hyperlink r:id="rId23" w:history="1">
+      <w:hyperlink r:id="rId24" w:history="1">
         <w:r>
           <w:rPr>
             <w:rStyle w:val="Hyperlink"/>
@@ -8220,7 +8201,7 @@
         <w:rStyle w:val="PageNumber"/>
         <w:noProof/>
       </w:rPr>
-      <w:t>7</w:t>
+      <w:t>15</w:t>
     </w:r>
     <w:r>
       <w:rPr>
@@ -8494,7 +8475,7 @@
         <w:rStyle w:val="PageNumber"/>
         <w:noProof/>
       </w:rPr>
-      <w:t>8</w:t>
+      <w:t>12</w:t>
     </w:r>
     <w:r>
       <w:rPr>
@@ -8520,7 +8501,7 @@
       <mc:AlternateContent>
         <mc:Choice Requires="wps">
           <w:drawing>
-            <wp:anchor distT="0" distB="0" distL="114300" distR="114300" simplePos="0" relativeHeight="251657216" behindDoc="0" locked="1" layoutInCell="1" allowOverlap="0">
+            <wp:anchor distT="0" distB="0" distL="114300" distR="114300" simplePos="0" relativeHeight="251657216" behindDoc="0" locked="1" layoutInCell="1" allowOverlap="0" wp14:anchorId="5296FDEC" wp14:editId="05983422">
               <wp:simplePos x="0" y="0"/>
               <wp:positionH relativeFrom="margin">
                 <wp:posOffset>6350</wp:posOffset>
@@ -8667,7 +8648,7 @@
         <w:rStyle w:val="PageNumber"/>
         <w:noProof/>
       </w:rPr>
-      <w:t>9</w:t>
+      <w:t>13</w:t>
     </w:r>
     <w:r>
       <w:rPr>
@@ -8716,7 +8697,7 @@
       <mc:AlternateContent>
         <mc:Choice Requires="wps">
           <w:drawing>
-            <wp:anchor distT="0" distB="0" distL="114300" distR="114300" simplePos="0" relativeHeight="251658240" behindDoc="0" locked="1" layoutInCell="1" allowOverlap="0">
+            <wp:anchor distT="0" distB="0" distL="114300" distR="114300" simplePos="0" relativeHeight="251658240" behindDoc="0" locked="1" layoutInCell="1" allowOverlap="0" wp14:anchorId="4C7D9F04" wp14:editId="0A4A47AE">
               <wp:simplePos x="0" y="0"/>
               <wp:positionH relativeFrom="margin">
                 <wp:align>outside</wp:align>
@@ -8818,7 +8799,7 @@
         <w:i/>
         <w:noProof/>
       </w:rPr>
-      <w:t>Python</w:t>
+      <w:t>C++</w:t>
     </w:r>
     <w:r>
       <w:rPr>
@@ -12946,7 +12927,7 @@
 </file>
 
 <file path=customXml/itemProps1.xml><?xml version="1.0" encoding="utf-8"?>
-<ds:datastoreItem xmlns:ds="http://schemas.openxmlformats.org/officeDocument/2006/customXml" ds:itemID="{3D67C9C9-91D9-4A41-95D9-6324B2048A75}">
+<ds:datastoreItem xmlns:ds="http://schemas.openxmlformats.org/officeDocument/2006/customXml" ds:itemID="{B04ADF84-07A0-4D94-B666-4F7E746D077A}">
   <ds:schemaRefs>
     <ds:schemaRef ds:uri="http://schemas.openxmlformats.org/officeDocument/2006/bibliography"/>
   </ds:schemaRefs>

</xml_diff>

<commit_message>
Updated MolTK tutorial after testing tutorial in release 0.4.1. Added install information to MolTK User's Manual and install.txt.
</commit_message>
<xml_diff>
--- a/doc/MolTKUsersManual.docx
+++ b/doc/MolTKUsersManual.docx
@@ -270,8 +270,6 @@
             <w:r>
               <w:t>November 4, 2011</w:t>
             </w:r>
-            <w:bookmarkStart w:id="0" w:name="_GoBack"/>
-            <w:bookmarkEnd w:id="0"/>
           </w:p>
         </w:tc>
       </w:tr>
@@ -2651,58 +2649,58 @@
           <w:numId w:val="0"/>
         </w:numPr>
       </w:pPr>
-      <w:bookmarkStart w:id="1" w:name="_Ref185670316"/>
-      <w:bookmarkStart w:id="2" w:name="_Ref185671637"/>
-      <w:bookmarkStart w:id="3" w:name="_Ref185671652"/>
-      <w:bookmarkStart w:id="4" w:name="_Ref185671714"/>
+      <w:bookmarkStart w:id="0" w:name="_Ref185670316"/>
+      <w:bookmarkStart w:id="1" w:name="_Ref185671637"/>
+      <w:bookmarkStart w:id="2" w:name="_Ref185671652"/>
+      <w:bookmarkStart w:id="3" w:name="_Ref185671714"/>
     </w:p>
     <w:p>
       <w:pPr>
         <w:pStyle w:val="Heading1"/>
       </w:pPr>
-      <w:bookmarkStart w:id="5" w:name="_Toc307944242"/>
+      <w:bookmarkStart w:id="4" w:name="_Toc307944242"/>
+      <w:bookmarkEnd w:id="0"/>
       <w:bookmarkEnd w:id="1"/>
       <w:bookmarkEnd w:id="2"/>
       <w:bookmarkEnd w:id="3"/>
+      <w:r>
+        <w:t xml:space="preserve">Introduction to </w:t>
+      </w:r>
+      <w:proofErr w:type="spellStart"/>
+      <w:r>
+        <w:t>MolTK</w:t>
+      </w:r>
       <w:bookmarkEnd w:id="4"/>
-      <w:r>
-        <w:t xml:space="preserve">Introduction to </w:t>
+      <w:proofErr w:type="spellEnd"/>
+    </w:p>
+    <w:p/>
+    <w:p>
+      <w:pPr>
+        <w:pStyle w:val="Heading2"/>
+      </w:pPr>
+      <w:bookmarkStart w:id="5" w:name="_Toc307944243"/>
+      <w:r>
+        <w:t>Overview</w:t>
+      </w:r>
+      <w:bookmarkEnd w:id="5"/>
+    </w:p>
+    <w:p>
+      <w:pPr>
+        <w:pStyle w:val="Heading3"/>
+      </w:pPr>
+      <w:bookmarkStart w:id="6" w:name="_Toc307944244"/>
+      <w:r>
+        <w:t xml:space="preserve">What is </w:t>
       </w:r>
       <w:proofErr w:type="spellStart"/>
       <w:r>
         <w:t>MolTK</w:t>
       </w:r>
-      <w:bookmarkEnd w:id="5"/>
       <w:proofErr w:type="spellEnd"/>
-    </w:p>
-    <w:p/>
-    <w:p>
-      <w:pPr>
-        <w:pStyle w:val="Heading2"/>
-      </w:pPr>
-      <w:bookmarkStart w:id="6" w:name="_Toc307944243"/>
-      <w:r>
-        <w:t>Overview</w:t>
+      <w:r>
+        <w:t>?</w:t>
       </w:r>
       <w:bookmarkEnd w:id="6"/>
-    </w:p>
-    <w:p>
-      <w:pPr>
-        <w:pStyle w:val="Heading3"/>
-      </w:pPr>
-      <w:bookmarkStart w:id="7" w:name="_Toc307944244"/>
-      <w:r>
-        <w:t xml:space="preserve">What is </w:t>
-      </w:r>
-      <w:proofErr w:type="spellStart"/>
-      <w:r>
-        <w:t>MolTK</w:t>
-      </w:r>
-      <w:proofErr w:type="spellEnd"/>
-      <w:r>
-        <w:t>?</w:t>
-      </w:r>
-      <w:bookmarkEnd w:id="7"/>
     </w:p>
     <w:p>
       <w:r>
@@ -2780,7 +2778,7 @@
       <w:pPr>
         <w:pStyle w:val="Heading3"/>
       </w:pPr>
-      <w:bookmarkStart w:id="8" w:name="_Toc307944245"/>
+      <w:bookmarkStart w:id="7" w:name="_Toc307944245"/>
       <w:r>
         <w:t xml:space="preserve">Design Goals of </w:t>
       </w:r>
@@ -2788,7 +2786,7 @@
       <w:r>
         <w:t>MolTK</w:t>
       </w:r>
-      <w:bookmarkEnd w:id="8"/>
+      <w:bookmarkEnd w:id="7"/>
       <w:proofErr w:type="spellEnd"/>
     </w:p>
     <w:p>
@@ -2908,7 +2906,7 @@
       <w:pPr>
         <w:pStyle w:val="Heading2"/>
       </w:pPr>
-      <w:bookmarkStart w:id="9" w:name="_Toc307944246"/>
+      <w:bookmarkStart w:id="8" w:name="_Toc307944246"/>
       <w:r>
         <w:t xml:space="preserve">Installing </w:t>
       </w:r>
@@ -2916,24 +2914,668 @@
       <w:r>
         <w:t>MolTK</w:t>
       </w:r>
+      <w:bookmarkEnd w:id="8"/>
+      <w:proofErr w:type="spellEnd"/>
+    </w:p>
+    <w:p>
+      <w:proofErr w:type="spellStart"/>
+      <w:r>
+        <w:t>MolTK</w:t>
+      </w:r>
+      <w:proofErr w:type="spellEnd"/>
+      <w:r>
+        <w:t xml:space="preserve"> download site: </w:t>
+      </w:r>
+      <w:hyperlink r:id="rId16" w:history="1">
+        <w:r>
+          <w:rPr>
+            <w:rStyle w:val="Hyperlink"/>
+          </w:rPr>
+          <w:t>http://code.google.com/p/moltk/downloads/list</w:t>
+        </w:r>
+      </w:hyperlink>
+    </w:p>
+    <w:p/>
+    <w:p>
+      <w:pPr>
+        <w:pStyle w:val="Heading3"/>
+      </w:pPr>
+      <w:bookmarkStart w:id="9" w:name="_Toc307944247"/>
+      <w:r>
+        <w:t xml:space="preserve">Installing the </w:t>
+      </w:r>
+      <w:proofErr w:type="spellStart"/>
+      <w:r>
+        <w:t>MolTK</w:t>
+      </w:r>
+      <w:proofErr w:type="spellEnd"/>
+      <w:r>
+        <w:t xml:space="preserve"> Application</w:t>
+      </w:r>
       <w:bookmarkEnd w:id="9"/>
+    </w:p>
+    <w:p>
+      <w:r>
+        <w:t xml:space="preserve">The </w:t>
+      </w:r>
+      <w:proofErr w:type="spellStart"/>
+      <w:r>
+        <w:t>MolTK</w:t>
+      </w:r>
       <w:proofErr w:type="spellEnd"/>
-    </w:p>
-    <w:p>
+      <w:r>
+        <w:t xml:space="preserve"> application won’t be released until </w:t>
+      </w:r>
       <w:proofErr w:type="spellStart"/>
       <w:r>
         <w:t>MolTK</w:t>
       </w:r>
       <w:proofErr w:type="spellEnd"/>
       <w:r>
-        <w:t xml:space="preserve"> download site: </w:t>
-      </w:r>
-      <w:hyperlink r:id="rId16" w:history="1">
+        <w:t xml:space="preserve"> version 0.7.</w:t>
+      </w:r>
+    </w:p>
+    <w:p/>
+    <w:p>
+      <w:pPr>
+        <w:pStyle w:val="Heading3"/>
+      </w:pPr>
+      <w:bookmarkStart w:id="10" w:name="_Toc307944248"/>
+      <w:r>
+        <w:t xml:space="preserve">Installing the </w:t>
+      </w:r>
+      <w:proofErr w:type="spellStart"/>
+      <w:r>
+        <w:t>MolTK</w:t>
+      </w:r>
+      <w:proofErr w:type="spellEnd"/>
+      <w:r>
+        <w:t xml:space="preserve"> Python Module</w:t>
+      </w:r>
+      <w:bookmarkEnd w:id="10"/>
+    </w:p>
+    <w:p>
+      <w:pPr>
+        <w:pStyle w:val="Heading4"/>
+      </w:pPr>
+      <w:r>
+        <w:t>Windows</w:t>
+      </w:r>
+    </w:p>
+    <w:p>
+      <w:pPr>
+        <w:pStyle w:val="Heading5"/>
+      </w:pPr>
+      <w:r>
+        <w:t>Install 32-bit Python 2.7</w:t>
+      </w:r>
+    </w:p>
+    <w:p>
+      <w:r>
+        <w:t>http://www.python.org/download/</w:t>
+      </w:r>
+    </w:p>
+    <w:p>
+      <w:r>
+        <w:t>Python 2.7.2 Windows Installer (current version on November 5, 2011)</w:t>
+      </w:r>
+    </w:p>
+    <w:p>
+      <w:pPr>
+        <w:pStyle w:val="Heading5"/>
+      </w:pPr>
+      <w:r>
+        <w:t>Put Python on your Path</w:t>
+      </w:r>
+    </w:p>
+    <w:p>
+      <w:r>
+        <w:t xml:space="preserve">Start -&gt; Control Panel -&gt; (System and Security) -&gt; System -&gt; Advanced System Settings -&gt; </w:t>
+      </w:r>
+    </w:p>
+    <w:p>
+      <w:r>
+        <w:t xml:space="preserve">Environment Variables (in </w:t>
+      </w:r>
+      <w:proofErr w:type="gramStart"/>
+      <w:r>
+        <w:t>Advanced</w:t>
+      </w:r>
+      <w:proofErr w:type="gramEnd"/>
+      <w:r>
+        <w:t xml:space="preserve"> tab) -&gt; Edit "Path" in System variables -&gt; </w:t>
+      </w:r>
+    </w:p>
+    <w:p>
+      <w:r>
+        <w:t>Add "</w:t>
+      </w:r>
+      <w:proofErr w:type="gramStart"/>
+      <w:r>
+        <w:t>;C</w:t>
+      </w:r>
+      <w:proofErr w:type="gramEnd"/>
+      <w:r>
+        <w:t xml:space="preserve">:\Python27" (without the quotation marks) onto the end of the current text in the </w:t>
+      </w:r>
+    </w:p>
+    <w:p>
+      <w:r>
+        <w:t>Variable value field -&gt; Click OK</w:t>
+      </w:r>
+    </w:p>
+    <w:p>
+      <w:pPr>
+        <w:pStyle w:val="Heading5"/>
+      </w:pPr>
+      <w:r>
+        <w:t xml:space="preserve">Install the </w:t>
+      </w:r>
+      <w:proofErr w:type="spellStart"/>
+      <w:r>
+        <w:t>MolTK</w:t>
+      </w:r>
+      <w:proofErr w:type="spellEnd"/>
+      <w:r>
+        <w:t xml:space="preserve"> Python module for windows</w:t>
+      </w:r>
+    </w:p>
+    <w:p>
+      <w:r>
+        <w:t>http://code.google.com/p/moltk/downloads/list</w:t>
+      </w:r>
+    </w:p>
+    <w:p>
+      <w:r>
+        <w:t>MolTK-0.4.1.win32-py2.7.msi (</w:t>
+      </w:r>
+      <w:proofErr w:type="spellStart"/>
+      <w:r>
+        <w:t>curren</w:t>
+      </w:r>
+      <w:proofErr w:type="spellEnd"/>
+      <w:r>
+        <w:t xml:space="preserve"> version on November 5, 2011)</w:t>
+      </w:r>
+    </w:p>
+    <w:p>
+      <w:r>
+        <w:lastRenderedPageBreak/>
+        <w:t xml:space="preserve">            </w:t>
+      </w:r>
+    </w:p>
+    <w:p>
+      <w:pPr>
+        <w:pStyle w:val="Heading4"/>
+      </w:pPr>
+      <w:r>
+        <w:t>Macintosh</w:t>
+      </w:r>
+    </w:p>
+    <w:p>
+      <w:r>
+        <w:t xml:space="preserve">TODO in </w:t>
+      </w:r>
+      <w:proofErr w:type="spellStart"/>
+      <w:r>
+        <w:t>MolTK</w:t>
+      </w:r>
+      <w:proofErr w:type="spellEnd"/>
+      <w:r>
+        <w:t xml:space="preserve"> version 0.6</w:t>
+      </w:r>
+    </w:p>
+    <w:p>
+      <w:r>
+        <w:t>Install Python 2.6</w:t>
+      </w:r>
+    </w:p>
+    <w:p/>
+    <w:p>
+      <w:pPr>
+        <w:pStyle w:val="Heading4"/>
+      </w:pPr>
+      <w:r>
+        <w:t>Linux</w:t>
+      </w:r>
+    </w:p>
+    <w:p>
+      <w:r>
+        <w:t xml:space="preserve">TODO in </w:t>
+      </w:r>
+      <w:proofErr w:type="spellStart"/>
+      <w:r>
+        <w:t>MolTK</w:t>
+      </w:r>
+      <w:proofErr w:type="spellEnd"/>
+      <w:r>
+        <w:t xml:space="preserve"> version 0.6</w:t>
+      </w:r>
+    </w:p>
+    <w:p/>
+    <w:p>
+      <w:pPr>
+        <w:pStyle w:val="Heading3"/>
+      </w:pPr>
+      <w:bookmarkStart w:id="11" w:name="_Toc307944249"/>
+      <w:r>
+        <w:t xml:space="preserve">Installing the </w:t>
+      </w:r>
+      <w:proofErr w:type="spellStart"/>
+      <w:r>
+        <w:t>MolTK</w:t>
+      </w:r>
+      <w:proofErr w:type="spellEnd"/>
+      <w:r>
+        <w:t xml:space="preserve"> C++ SDK</w:t>
+      </w:r>
+      <w:bookmarkEnd w:id="11"/>
+    </w:p>
+    <w:p>
+      <w:r>
+        <w:t xml:space="preserve">TODO in </w:t>
+      </w:r>
+      <w:proofErr w:type="spellStart"/>
+      <w:r>
+        <w:t>MolTK</w:t>
+      </w:r>
+      <w:proofErr w:type="spellEnd"/>
+      <w:r>
+        <w:t xml:space="preserve"> version 0.5</w:t>
+      </w:r>
+    </w:p>
+    <w:p/>
+    <w:p>
+      <w:pPr>
+        <w:pStyle w:val="Heading3"/>
+      </w:pPr>
+      <w:bookmarkStart w:id="12" w:name="_Toc307944250"/>
+      <w:r>
+        <w:t xml:space="preserve">Building </w:t>
+      </w:r>
+      <w:proofErr w:type="spellStart"/>
+      <w:r>
+        <w:t>MolTK</w:t>
+      </w:r>
+      <w:proofErr w:type="spellEnd"/>
+      <w:r>
+        <w:t xml:space="preserve"> from Source Code</w:t>
+      </w:r>
+      <w:bookmarkEnd w:id="12"/>
+    </w:p>
+    <w:p>
+      <w:r>
+        <w:t>Build from source if you cannot find a binary installer for your system.</w:t>
+      </w:r>
+    </w:p>
+    <w:p>
+      <w:pPr>
+        <w:pStyle w:val="Heading4"/>
+      </w:pPr>
+      <w:r>
+        <w:t xml:space="preserve">Additional </w:t>
+      </w:r>
+      <w:r>
+        <w:t>P</w:t>
+      </w:r>
+      <w:r>
+        <w:t>rerequisites</w:t>
+      </w:r>
+      <w:r>
+        <w:t xml:space="preserve"> for </w:t>
+      </w:r>
+      <w:r>
+        <w:t>B</w:t>
+      </w:r>
+      <w:r>
+        <w:t xml:space="preserve">uilding </w:t>
+      </w:r>
+      <w:proofErr w:type="spellStart"/>
+      <w:r>
+        <w:t>MolTK</w:t>
+      </w:r>
+      <w:proofErr w:type="spellEnd"/>
+      <w:r>
+        <w:t xml:space="preserve"> from </w:t>
+      </w:r>
+      <w:r>
+        <w:t>S</w:t>
+      </w:r>
+      <w:r>
+        <w:t>ource</w:t>
+      </w:r>
+    </w:p>
+    <w:p/>
+    <w:p>
+      <w:pPr>
+        <w:pStyle w:val="ListParagraph"/>
+        <w:numPr>
+          <w:ilvl w:val="0"/>
+          <w:numId w:val="27"/>
+        </w:numPr>
+      </w:pPr>
+      <w:r>
+        <w:t xml:space="preserve">C++ </w:t>
+      </w:r>
+      <w:r>
+        <w:t>compiler</w:t>
+      </w:r>
+    </w:p>
+    <w:p>
+      <w:pPr>
+        <w:pStyle w:val="ListParagraph"/>
+        <w:numPr>
+          <w:ilvl w:val="1"/>
+          <w:numId w:val="27"/>
+        </w:numPr>
+      </w:pPr>
+      <w:r>
+        <w:t>W</w:t>
+      </w:r>
+      <w:r>
+        <w:t>indows</w:t>
+      </w:r>
+    </w:p>
+    <w:p>
+      <w:pPr>
+        <w:ind w:left="1440"/>
+      </w:pPr>
+      <w:r>
+        <w:t>U</w:t>
+      </w:r>
+      <w:r>
+        <w:t>se Visual Studio 9 (2008), if you intend to use the standard python 2.7 install.</w:t>
+      </w:r>
+    </w:p>
+    <w:p>
+      <w:r>
+        <w:t xml:space="preserve">          </w:t>
+      </w:r>
+      <w:r>
+        <w:tab/>
+      </w:r>
+      <w:r>
+        <w:tab/>
+      </w:r>
+      <w:r>
+        <w:t>http://www.microsoft.com/express/downloads/</w:t>
+      </w:r>
+    </w:p>
+    <w:p>
+      <w:pPr>
+        <w:pStyle w:val="ListParagraph"/>
+        <w:numPr>
+          <w:ilvl w:val="1"/>
+          <w:numId w:val="27"/>
+        </w:numPr>
+      </w:pPr>
+      <w:r>
+        <w:t>Mac</w:t>
+      </w:r>
+    </w:p>
+    <w:p>
+      <w:pPr>
+        <w:pStyle w:val="ListParagraph"/>
+        <w:ind w:left="1440"/>
+      </w:pPr>
+      <w:r>
+        <w:t xml:space="preserve">Use </w:t>
+      </w:r>
+      <w:proofErr w:type="spellStart"/>
+      <w:r>
+        <w:t>gcc</w:t>
+      </w:r>
+      <w:proofErr w:type="spellEnd"/>
+      <w:r>
+        <w:t>.</w:t>
+      </w:r>
+    </w:p>
+    <w:p>
+      <w:pPr>
+        <w:pStyle w:val="ListParagraph"/>
+        <w:ind w:left="1440"/>
+      </w:pPr>
+      <w:r>
+        <w:t xml:space="preserve">You might need to install </w:t>
+      </w:r>
+      <w:proofErr w:type="spellStart"/>
+      <w:r>
+        <w:t>XCode</w:t>
+      </w:r>
+      <w:proofErr w:type="spellEnd"/>
+      <w:r>
+        <w:t xml:space="preserve"> developer tools to get </w:t>
+      </w:r>
+      <w:proofErr w:type="spellStart"/>
+      <w:r>
+        <w:t>gcc</w:t>
+      </w:r>
+      <w:proofErr w:type="spellEnd"/>
+      <w:r>
+        <w:t>.</w:t>
+      </w:r>
+    </w:p>
+    <w:p>
+      <w:pPr>
+        <w:pStyle w:val="ListParagraph"/>
+        <w:numPr>
+          <w:ilvl w:val="1"/>
+          <w:numId w:val="27"/>
+        </w:numPr>
+      </w:pPr>
+      <w:r>
+        <w:t>Linux</w:t>
+      </w:r>
+    </w:p>
+    <w:p>
+      <w:pPr>
+        <w:pStyle w:val="ListParagraph"/>
+        <w:ind w:left="1440"/>
+      </w:pPr>
+      <w:r>
+        <w:t xml:space="preserve">Use </w:t>
+      </w:r>
+      <w:proofErr w:type="spellStart"/>
+      <w:r>
+        <w:t>gcc</w:t>
+      </w:r>
+      <w:proofErr w:type="spellEnd"/>
+      <w:r>
+        <w:t>.</w:t>
+      </w:r>
+    </w:p>
+    <w:p>
+      <w:pPr>
+        <w:pStyle w:val="ListParagraph"/>
+        <w:numPr>
+          <w:ilvl w:val="0"/>
+          <w:numId w:val="27"/>
+        </w:numPr>
+      </w:pPr>
+      <w:r>
+        <w:t xml:space="preserve">Boost, including </w:t>
+      </w:r>
+      <w:proofErr w:type="spellStart"/>
+      <w:r>
+        <w:t>iostreams</w:t>
+      </w:r>
+      <w:proofErr w:type="spellEnd"/>
+      <w:r>
+        <w:t xml:space="preserve"> and python libraries</w:t>
+      </w:r>
+    </w:p>
+    <w:p>
+      <w:pPr>
+        <w:pStyle w:val="ListParagraph"/>
+        <w:numPr>
+          <w:ilvl w:val="1"/>
+          <w:numId w:val="27"/>
+        </w:numPr>
+      </w:pPr>
+      <w:r>
+        <w:t>W</w:t>
+      </w:r>
+      <w:r>
+        <w:t xml:space="preserve">indows </w:t>
+      </w:r>
+    </w:p>
+    <w:p>
+      <w:pPr>
+        <w:ind w:left="1440"/>
+      </w:pPr>
+      <w:r>
+        <w:t>G</w:t>
+      </w:r>
+      <w:r>
+        <w:t>et it from http://www.boostpro.com/download/ to get prebuilt binary libraries.</w:t>
+      </w:r>
+    </w:p>
+    <w:p>
+      <w:pPr>
+        <w:ind w:left="1440"/>
+      </w:pPr>
+      <w:r>
+        <w:lastRenderedPageBreak/>
+        <w:t xml:space="preserve">Be sure to select the </w:t>
+      </w:r>
+      <w:proofErr w:type="spellStart"/>
+      <w:r>
+        <w:t>iostream</w:t>
+      </w:r>
+      <w:proofErr w:type="spellEnd"/>
+      <w:r>
+        <w:t xml:space="preserve"> and python libraries, and to select Visual Studio 9.  It might take several tries for the install to complete successfully.</w:t>
+      </w:r>
+    </w:p>
+    <w:p>
+      <w:pPr>
+        <w:pStyle w:val="ListParagraph"/>
+        <w:numPr>
+          <w:ilvl w:val="1"/>
+          <w:numId w:val="27"/>
+        </w:numPr>
+      </w:pPr>
+      <w:r>
+        <w:t>Mac</w:t>
+      </w:r>
+    </w:p>
+    <w:p>
+      <w:pPr>
+        <w:ind w:left="1440"/>
+      </w:pPr>
+      <w:r>
+        <w:t>I like to build fat binaries supporting both 32-bit and 64-bit architectures.  So I build boost like:</w:t>
+      </w:r>
+    </w:p>
+    <w:p>
+      <w:pPr>
+        <w:ind w:left="720" w:firstLine="720"/>
+      </w:pPr>
+      <w:r>
+        <w:t>./bootstrap.sh --prefix=/</w:t>
+      </w:r>
+      <w:proofErr w:type="spellStart"/>
+      <w:r>
+        <w:t>usr</w:t>
+      </w:r>
+      <w:proofErr w:type="spellEnd"/>
+      <w:r>
+        <w:t>/local</w:t>
+      </w:r>
+    </w:p>
+    <w:p>
+      <w:pPr>
+        <w:ind w:left="1440"/>
+      </w:pPr>
+      <w:proofErr w:type="spellStart"/>
+      <w:proofErr w:type="gramStart"/>
+      <w:r>
+        <w:t>sudo</w:t>
+      </w:r>
+      <w:proofErr w:type="spellEnd"/>
+      <w:proofErr w:type="gramEnd"/>
+      <w:r>
+        <w:t xml:space="preserve"> ./b2 address-model=32_64 architecture=x86 variant=release link=</w:t>
+      </w:r>
+      <w:proofErr w:type="spellStart"/>
+      <w:r>
+        <w:t>shared,static</w:t>
+      </w:r>
+      <w:proofErr w:type="spellEnd"/>
+      <w:r>
+        <w:t xml:space="preserve"> install</w:t>
+      </w:r>
+    </w:p>
+    <w:p>
+      <w:r>
+        <w:t xml:space="preserve">        </w:t>
+      </w:r>
+      <w:r>
+        <w:tab/>
+      </w:r>
+      <w:r>
+        <w:tab/>
+      </w:r>
+      <w:r>
+        <w:t>&lt;</w:t>
+      </w:r>
+      <w:proofErr w:type="gramStart"/>
+      <w:r>
+        <w:t>or</w:t>
+      </w:r>
+      <w:proofErr w:type="gramEnd"/>
+      <w:r>
+        <w:t xml:space="preserve"> to include PowerPC, which Python still does&gt;</w:t>
+      </w:r>
+    </w:p>
+    <w:p>
+      <w:pPr>
+        <w:ind w:left="1440"/>
+      </w:pPr>
+      <w:proofErr w:type="spellStart"/>
+      <w:proofErr w:type="gramStart"/>
+      <w:r>
+        <w:t>sudo</w:t>
+      </w:r>
+      <w:proofErr w:type="spellEnd"/>
+      <w:proofErr w:type="gramEnd"/>
+      <w:r>
+        <w:t xml:space="preserve"> ./b2 address-model=32_64 architecture=combined variant=release link=</w:t>
+      </w:r>
+      <w:proofErr w:type="spellStart"/>
+      <w:r>
+        <w:t>shared,static</w:t>
+      </w:r>
+      <w:proofErr w:type="spellEnd"/>
+      <w:r>
+        <w:t xml:space="preserve"> install</w:t>
+      </w:r>
+    </w:p>
+    <w:p/>
+    <w:p>
+      <w:pPr>
+        <w:pStyle w:val="ListParagraph"/>
+        <w:numPr>
+          <w:ilvl w:val="0"/>
+          <w:numId w:val="27"/>
+        </w:numPr>
+      </w:pPr>
+      <w:proofErr w:type="spellStart"/>
+      <w:r>
+        <w:t>CMake</w:t>
+      </w:r>
+      <w:proofErr w:type="spellEnd"/>
+    </w:p>
+    <w:p>
+      <w:pPr>
+        <w:ind w:firstLine="360"/>
+      </w:pPr>
+      <w:hyperlink r:id="rId17" w:history="1">
         <w:r>
           <w:rPr>
             <w:rStyle w:val="Hyperlink"/>
           </w:rPr>
-          <w:t>http://code.google.com/p/moltk/downloads/list</w:t>
+          <w:t>http://www.cmake.org</w:t>
         </w:r>
       </w:hyperlink>
     </w:p>
@@ -2942,9 +3584,8 @@
       <w:pPr>
         <w:pStyle w:val="Heading3"/>
       </w:pPr>
-      <w:bookmarkStart w:id="10" w:name="_Toc307944247"/>
-      <w:r>
-        <w:t xml:space="preserve">Installing the </w:t>
+      <w:r>
+        <w:t xml:space="preserve">Extend </w:t>
       </w:r>
       <w:proofErr w:type="spellStart"/>
       <w:r>
@@ -2952,62 +3593,509 @@
       </w:r>
       <w:proofErr w:type="spellEnd"/>
       <w:r>
-        <w:t xml:space="preserve"> Application</w:t>
-      </w:r>
-      <w:bookmarkEnd w:id="10"/>
-    </w:p>
-    <w:p>
-      <w:pPr>
-        <w:pStyle w:val="Heading3"/>
-      </w:pPr>
-      <w:bookmarkStart w:id="11" w:name="_Toc307944248"/>
-      <w:r>
-        <w:t xml:space="preserve">Installing the </w:t>
+        <w:t>/Regenerate Python Bindings</w:t>
+      </w:r>
+    </w:p>
+    <w:p>
+      <w:r>
+        <w:t xml:space="preserve">Only regenerate python bindings if you have changed the </w:t>
       </w:r>
       <w:proofErr w:type="spellStart"/>
       <w:r>
-        <w:t>MolTK</w:t>
+        <w:t>moltk</w:t>
       </w:r>
       <w:proofErr w:type="spellEnd"/>
       <w:r>
-        <w:t xml:space="preserve"> Python Module</w:t>
-      </w:r>
-      <w:bookmarkEnd w:id="11"/>
-    </w:p>
-    <w:p>
-      <w:pPr>
-        <w:pStyle w:val="Heading3"/>
-      </w:pPr>
-      <w:bookmarkStart w:id="12" w:name="_Toc307944249"/>
-      <w:r>
-        <w:t xml:space="preserve">Installing the </w:t>
-      </w:r>
+        <w:t xml:space="preserve"> API.</w:t>
+      </w:r>
+    </w:p>
+    <w:p>
+      <w:pPr>
+        <w:pStyle w:val="Heading4"/>
+      </w:pPr>
+      <w:r>
+        <w:t xml:space="preserve">Additional </w:t>
+      </w:r>
+      <w:r>
+        <w:t>P</w:t>
+      </w:r>
+      <w:r>
+        <w:t xml:space="preserve">rerequisites for </w:t>
+      </w:r>
+      <w:r>
+        <w:t>R</w:t>
+      </w:r>
+      <w:r>
+        <w:t xml:space="preserve">egenerating </w:t>
+      </w:r>
+      <w:r>
+        <w:t>P</w:t>
+      </w:r>
+      <w:r>
+        <w:t xml:space="preserve">ython </w:t>
+      </w:r>
+      <w:r>
+        <w:t>B</w:t>
+      </w:r>
+      <w:r>
+        <w:t>indings</w:t>
+      </w:r>
+    </w:p>
+    <w:p>
+      <w:pPr>
+        <w:pStyle w:val="ListParagraph"/>
+        <w:numPr>
+          <w:ilvl w:val="0"/>
+          <w:numId w:val="26"/>
+        </w:numPr>
+      </w:pPr>
       <w:proofErr w:type="spellStart"/>
       <w:r>
-        <w:t>MolTK</w:t>
+        <w:t>gccxml</w:t>
       </w:r>
       <w:proofErr w:type="spellEnd"/>
-      <w:r>
-        <w:t xml:space="preserve"> C++ SDK</w:t>
-      </w:r>
-      <w:bookmarkEnd w:id="12"/>
-    </w:p>
-    <w:p>
-      <w:pPr>
-        <w:pStyle w:val="Heading3"/>
-      </w:pPr>
-      <w:bookmarkStart w:id="13" w:name="_Toc307944250"/>
-      <w:r>
-        <w:t xml:space="preserve">Building </w:t>
+    </w:p>
+    <w:p>
+      <w:pPr>
+        <w:ind w:firstLine="720"/>
+      </w:pPr>
+      <w:r>
+        <w:t xml:space="preserve"> (</w:t>
+      </w:r>
+      <w:proofErr w:type="gramStart"/>
+      <w:r>
+        <w:t>you</w:t>
+      </w:r>
+      <w:proofErr w:type="gramEnd"/>
+      <w:r>
+        <w:t xml:space="preserve"> might need to install </w:t>
       </w:r>
       <w:proofErr w:type="spellStart"/>
       <w:r>
-        <w:t>MolTK</w:t>
+        <w:t>cvs</w:t>
       </w:r>
       <w:proofErr w:type="spellEnd"/>
       <w:r>
-        <w:t xml:space="preserve"> from Source Code</w:t>
-      </w:r>
+        <w:t xml:space="preserve"> first)</w:t>
+      </w:r>
+    </w:p>
+    <w:p>
+      <w:pPr>
+        <w:ind w:firstLine="720"/>
+      </w:pPr>
+      <w:proofErr w:type="spellStart"/>
+      <w:proofErr w:type="gramStart"/>
+      <w:r>
+        <w:t>cvs</w:t>
+      </w:r>
+      <w:proofErr w:type="spellEnd"/>
+      <w:proofErr w:type="gramEnd"/>
+      <w:r>
+        <w:t xml:space="preserve"> -d :pserver:anonymous@www.gccxml.org:/cvsroot/GCC_XML login</w:t>
+      </w:r>
+    </w:p>
+    <w:p>
+      <w:r>
+        <w:t xml:space="preserve">            </w:t>
+      </w:r>
+      <w:r>
+        <w:tab/>
+      </w:r>
+      <w:r>
+        <w:tab/>
+        <w:t>(</w:t>
+      </w:r>
+      <w:proofErr w:type="gramStart"/>
+      <w:r>
+        <w:t>respond</w:t>
+      </w:r>
+      <w:proofErr w:type="gramEnd"/>
+      <w:r>
+        <w:t xml:space="preserve"> with password </w:t>
+      </w:r>
+      <w:proofErr w:type="spellStart"/>
+      <w:r>
+        <w:t>gccxml</w:t>
+      </w:r>
+      <w:proofErr w:type="spellEnd"/>
+      <w:r>
+        <w:t xml:space="preserve">) </w:t>
+      </w:r>
+    </w:p>
+    <w:p>
+      <w:pPr>
+        <w:ind w:firstLine="720"/>
+      </w:pPr>
+      <w:proofErr w:type="spellStart"/>
+      <w:proofErr w:type="gramStart"/>
+      <w:r>
+        <w:t>cvs</w:t>
+      </w:r>
+      <w:proofErr w:type="spellEnd"/>
+      <w:proofErr w:type="gramEnd"/>
+      <w:r>
+        <w:t xml:space="preserve"> -d :pserver:anonymous@www.gccxml.org:/cvsroot/GCC_XML co </w:t>
+      </w:r>
+      <w:proofErr w:type="spellStart"/>
+      <w:r>
+        <w:t>gccxml</w:t>
+      </w:r>
+      <w:proofErr w:type="spellEnd"/>
+    </w:p>
+    <w:p>
+      <w:pPr>
+        <w:ind w:firstLine="720"/>
+      </w:pPr>
+      <w:r>
+        <w:t xml:space="preserve"> (</w:t>
+      </w:r>
+      <w:proofErr w:type="gramStart"/>
+      <w:r>
+        <w:t>install</w:t>
+      </w:r>
+      <w:proofErr w:type="gramEnd"/>
+      <w:r>
+        <w:t xml:space="preserve"> using </w:t>
+      </w:r>
+      <w:proofErr w:type="spellStart"/>
+      <w:r>
+        <w:t>cmake</w:t>
+      </w:r>
+      <w:proofErr w:type="spellEnd"/>
+      <w:r>
+        <w:t>)</w:t>
+      </w:r>
+    </w:p>
+    <w:p>
+      <w:pPr>
+        <w:ind w:firstLine="720"/>
+      </w:pPr>
+      <w:r>
+        <w:t xml:space="preserve"> (</w:t>
+      </w:r>
+      <w:proofErr w:type="gramStart"/>
+      <w:r>
+        <w:t>add</w:t>
+      </w:r>
+      <w:proofErr w:type="gramEnd"/>
+      <w:r>
+        <w:t xml:space="preserve"> location of gccxml.exe to your PATH)</w:t>
+      </w:r>
+    </w:p>
+    <w:p>
+      <w:pPr>
+        <w:ind w:firstLine="720"/>
+      </w:pPr>
+      <w:r>
+        <w:t xml:space="preserve"> (</w:t>
+      </w:r>
+      <w:proofErr w:type="gramStart"/>
+      <w:r>
+        <w:t>on</w:t>
+      </w:r>
+      <w:proofErr w:type="gramEnd"/>
+      <w:r>
+        <w:t xml:space="preserve"> windows: run gccxml_vcconfig.bat from install area)</w:t>
+      </w:r>
+    </w:p>
+    <w:p>
+      <w:pPr>
+        <w:ind w:left="720"/>
+      </w:pPr>
+      <w:r>
+        <w:t xml:space="preserve">On Windows, install to a directory without any space characters, i.e. NOT c:/Program </w:t>
+      </w:r>
+      <w:r>
+        <w:t>Files</w:t>
+      </w:r>
+      <w:r>
+        <w:t>/whatever</w:t>
+      </w:r>
+    </w:p>
+    <w:p>
+      <w:pPr>
+        <w:pStyle w:val="ListParagraph"/>
+        <w:numPr>
+          <w:ilvl w:val="0"/>
+          <w:numId w:val="26"/>
+        </w:numPr>
+      </w:pPr>
+      <w:proofErr w:type="spellStart"/>
+      <w:r>
+        <w:t>pygccxml</w:t>
+      </w:r>
+      <w:proofErr w:type="spellEnd"/>
+    </w:p>
+    <w:p>
+      <w:pPr>
+        <w:ind w:firstLine="720"/>
+      </w:pPr>
+      <w:proofErr w:type="spellStart"/>
+      <w:proofErr w:type="gramStart"/>
+      <w:r>
+        <w:t>svn</w:t>
+      </w:r>
+      <w:proofErr w:type="spellEnd"/>
+      <w:proofErr w:type="gramEnd"/>
+      <w:r>
+        <w:t xml:space="preserve"> checkout:</w:t>
+      </w:r>
+    </w:p>
+    <w:p>
+      <w:pPr>
+        <w:ind w:firstLine="720"/>
+      </w:pPr>
+      <w:r>
+        <w:t xml:space="preserve"> https://pygccxml.svn.sourceforge.net/svnroot/pygccxml/pygccxml_dev </w:t>
+      </w:r>
+      <w:proofErr w:type="spellStart"/>
+      <w:r>
+        <w:t>pygccxml</w:t>
+      </w:r>
+      <w:proofErr w:type="spellEnd"/>
+    </w:p>
+    <w:p>
+      <w:pPr>
+        <w:ind w:firstLine="720"/>
+      </w:pPr>
+      <w:proofErr w:type="gramStart"/>
+      <w:r>
+        <w:lastRenderedPageBreak/>
+        <w:t>cd</w:t>
+      </w:r>
+      <w:proofErr w:type="gramEnd"/>
+      <w:r>
+        <w:t xml:space="preserve"> </w:t>
+      </w:r>
+      <w:proofErr w:type="spellStart"/>
+      <w:r>
+        <w:t>pygccxml</w:t>
+      </w:r>
+      <w:proofErr w:type="spellEnd"/>
+    </w:p>
+    <w:p>
+      <w:pPr>
+        <w:ind w:firstLine="720"/>
+      </w:pPr>
+      <w:proofErr w:type="gramStart"/>
+      <w:r>
+        <w:t>python</w:t>
+      </w:r>
+      <w:proofErr w:type="gramEnd"/>
+      <w:r>
+        <w:t xml:space="preserve"> setup.py build</w:t>
+      </w:r>
+    </w:p>
+    <w:p>
+      <w:pPr>
+        <w:ind w:firstLine="720"/>
+      </w:pPr>
+      <w:proofErr w:type="gramStart"/>
+      <w:r>
+        <w:t>python</w:t>
+      </w:r>
+      <w:proofErr w:type="gramEnd"/>
+      <w:r>
+        <w:t xml:space="preserve"> setup.py install</w:t>
+      </w:r>
+    </w:p>
+    <w:p>
+      <w:pPr>
+        <w:ind w:firstLine="720"/>
+      </w:pPr>
+      <w:r>
+        <w:t xml:space="preserve">On windows, patch pygccxml/parser/source_reader.py method </w:t>
+      </w:r>
+    </w:p>
+    <w:p>
+      <w:pPr>
+        <w:ind w:firstLine="720"/>
+      </w:pPr>
+      <w:proofErr w:type="gramStart"/>
+      <w:r>
+        <w:t>__</w:t>
+      </w:r>
+      <w:proofErr w:type="spellStart"/>
+      <w:r>
+        <w:t>create_command_line</w:t>
+      </w:r>
+      <w:proofErr w:type="spellEnd"/>
+      <w:r>
+        <w:t xml:space="preserve"> to NOT wrap command with double quotes.</w:t>
+      </w:r>
+      <w:proofErr w:type="gramEnd"/>
+    </w:p>
+    <w:p>
+      <w:pPr>
+        <w:pStyle w:val="ListParagraph"/>
+        <w:numPr>
+          <w:ilvl w:val="0"/>
+          <w:numId w:val="26"/>
+        </w:numPr>
+      </w:pPr>
+      <w:proofErr w:type="spellStart"/>
+      <w:r>
+        <w:t>pyplusplus</w:t>
+      </w:r>
+      <w:proofErr w:type="spellEnd"/>
+    </w:p>
+    <w:p>
+      <w:pPr>
+        <w:ind w:firstLine="720"/>
+      </w:pPr>
+      <w:proofErr w:type="spellStart"/>
+      <w:proofErr w:type="gramStart"/>
+      <w:r>
+        <w:t>svn</w:t>
+      </w:r>
+      <w:proofErr w:type="spellEnd"/>
+      <w:proofErr w:type="gramEnd"/>
+      <w:r>
+        <w:t xml:space="preserve"> checkout:</w:t>
+      </w:r>
+    </w:p>
+    <w:p>
+      <w:pPr>
+        <w:ind w:left="720"/>
+      </w:pPr>
+      <w:r>
+        <w:t xml:space="preserve">https://pygccxml.svn.sourceforge.net/svnroot/pygccxml/pyplusplus_dev </w:t>
+      </w:r>
+      <w:proofErr w:type="spellStart"/>
+      <w:r>
+        <w:t>pyplusplus</w:t>
+      </w:r>
+      <w:proofErr w:type="spellEnd"/>
+    </w:p>
+    <w:p>
+      <w:pPr>
+        <w:ind w:firstLine="720"/>
+      </w:pPr>
+      <w:proofErr w:type="gramStart"/>
+      <w:r>
+        <w:t>cd</w:t>
+      </w:r>
+      <w:proofErr w:type="gramEnd"/>
+      <w:r>
+        <w:t xml:space="preserve"> </w:t>
+      </w:r>
+      <w:proofErr w:type="spellStart"/>
+      <w:r>
+        <w:t>pyplusplus</w:t>
+      </w:r>
+      <w:proofErr w:type="spellEnd"/>
+    </w:p>
+    <w:p>
+      <w:pPr>
+        <w:ind w:firstLine="720"/>
+      </w:pPr>
+      <w:proofErr w:type="gramStart"/>
+      <w:r>
+        <w:t>python</w:t>
+      </w:r>
+      <w:proofErr w:type="gramEnd"/>
+      <w:r>
+        <w:t xml:space="preserve"> setup.py build</w:t>
+      </w:r>
+    </w:p>
+    <w:p>
+      <w:pPr>
+        <w:ind w:firstLine="720"/>
+      </w:pPr>
+      <w:proofErr w:type="gramStart"/>
+      <w:r>
+        <w:t>python</w:t>
+      </w:r>
+      <w:proofErr w:type="gramEnd"/>
+      <w:r>
+        <w:t xml:space="preserve"> setup.py install</w:t>
+      </w:r>
+    </w:p>
+    <w:p>
+      <w:r>
+        <w:t xml:space="preserve">        </w:t>
+      </w:r>
+    </w:p>
+    <w:p>
+      <w:pPr>
+        <w:pStyle w:val="Heading4"/>
+      </w:pPr>
+      <w:r>
+        <w:t xml:space="preserve">Generate API </w:t>
+      </w:r>
+      <w:proofErr w:type="gramStart"/>
+      <w:r>
+        <w:t>documentation</w:t>
+      </w:r>
+      <w:r>
+        <w:t>(</w:t>
+      </w:r>
+      <w:proofErr w:type="gramEnd"/>
+      <w:r>
+        <w:t>optional)</w:t>
+      </w:r>
+    </w:p>
+    <w:p>
+      <w:pPr>
+        <w:pStyle w:val="ListParagraph"/>
+        <w:numPr>
+          <w:ilvl w:val="0"/>
+          <w:numId w:val="26"/>
+        </w:numPr>
+      </w:pPr>
+      <w:proofErr w:type="spellStart"/>
+      <w:r>
+        <w:t>epydoc</w:t>
+      </w:r>
+      <w:proofErr w:type="spellEnd"/>
+      <w:r>
+        <w:t xml:space="preserve"> (for generating python API documentation)</w:t>
+      </w:r>
+    </w:p>
+    <w:p>
+      <w:pPr>
+        <w:ind w:firstLine="720"/>
+      </w:pPr>
+      <w:r>
+        <w:t>http://sourceforge.net/projects/epydoc/files/epydoc/</w:t>
+      </w:r>
+    </w:p>
+    <w:p>
+      <w:pPr>
+        <w:pStyle w:val="ListParagraph"/>
+        <w:numPr>
+          <w:ilvl w:val="0"/>
+          <w:numId w:val="26"/>
+        </w:numPr>
+      </w:pPr>
+      <w:proofErr w:type="spellStart"/>
+      <w:r>
+        <w:t>doxygen</w:t>
+      </w:r>
+      <w:proofErr w:type="spellEnd"/>
+      <w:r>
+        <w:t xml:space="preserve"> (C++ API documentation)</w:t>
+      </w:r>
+    </w:p>
+    <w:p>
+      <w:pPr>
+        <w:pStyle w:val="ListParagraph"/>
+        <w:numPr>
+          <w:ilvl w:val="0"/>
+          <w:numId w:val="26"/>
+        </w:numPr>
+      </w:pPr>
+      <w:r>
+        <w:t>dot (graphs and figures in API documentation)</w:t>
+      </w:r>
+    </w:p>
+    <w:p>
+      <w:r>
+        <w:t xml:space="preserve">    </w:t>
+      </w:r>
+    </w:p>
+    <w:p>
+      <w:bookmarkStart w:id="13" w:name="_GoBack"/>
       <w:bookmarkEnd w:id="13"/>
     </w:p>
     <w:p>
@@ -3083,6 +4171,7 @@
     <w:p/>
     <w:p>
       <w:r>
+        <w:lastRenderedPageBreak/>
         <w:t>You should have received a copy of the GNU General Public License along</w:t>
       </w:r>
       <w:r>
@@ -3279,11 +4368,11 @@
       <w:pPr>
         <w:outlineLvl w:val="8"/>
         <w:sectPr>
-          <w:headerReference w:type="even" r:id="rId17"/>
-          <w:headerReference w:type="default" r:id="rId18"/>
-          <w:footerReference w:type="even" r:id="rId19"/>
-          <w:headerReference w:type="first" r:id="rId20"/>
-          <w:footerReference w:type="first" r:id="rId21"/>
+          <w:headerReference w:type="even" r:id="rId18"/>
+          <w:headerReference w:type="default" r:id="rId19"/>
+          <w:footerReference w:type="even" r:id="rId20"/>
+          <w:headerReference w:type="first" r:id="rId21"/>
+          <w:footerReference w:type="first" r:id="rId22"/>
           <w:type w:val="oddPage"/>
           <w:pgSz w:w="12240" w:h="15840" w:code="1"/>
           <w:pgMar w:top="1800" w:right="1440" w:bottom="1440" w:left="1800" w:header="720" w:footer="720" w:gutter="0"/>
@@ -3384,7 +4473,7 @@
       </w:r>
     </w:p>
     <w:p>
-      <w:hyperlink r:id="rId22" w:history="1">
+      <w:hyperlink r:id="rId23" w:history="1">
         <w:r>
           <w:rPr>
             <w:rStyle w:val="Hyperlink"/>
@@ -3431,7 +4520,7 @@
       <w:r>
         <w:t xml:space="preserve"> </w:t>
       </w:r>
-      <w:hyperlink r:id="rId23" w:history="1">
+      <w:hyperlink r:id="rId24" w:history="1">
         <w:r>
           <w:rPr>
             <w:rStyle w:val="Hyperlink"/>
@@ -3491,7 +4580,7 @@
       <w:r>
         <w:t xml:space="preserve">Go to download page </w:t>
       </w:r>
-      <w:hyperlink r:id="rId24" w:history="1">
+      <w:hyperlink r:id="rId25" w:history="1">
         <w:r>
           <w:rPr>
             <w:rStyle w:val="Hyperlink"/>
@@ -3539,6 +4628,11 @@
       </w:r>
     </w:p>
     <w:p>
+      <w:r>
+        <w:t>Open a command prompt window.  Navigate to the location of your downloaded FASTA files.  In this step “%” represents your command prompt.</w:t>
+      </w:r>
+    </w:p>
+    <w:p>
       <w:pPr>
         <w:rPr>
           <w:rFonts w:ascii="Consolas" w:hAnsi="Consolas" w:cs="Consolas"/>
@@ -3575,6 +4669,7 @@
         <w:rPr>
           <w:rFonts w:ascii="Consolas" w:hAnsi="Consolas" w:cs="Consolas"/>
         </w:rPr>
+        <w:lastRenderedPageBreak/>
         <w:t xml:space="preserve">&gt;&gt;&gt; </w:t>
       </w:r>
       <w:r>
@@ -3614,7 +4709,6 @@
       </w:pPr>
       <w:proofErr w:type="gramStart"/>
       <w:r>
-        <w:lastRenderedPageBreak/>
         <w:t>Step 3.</w:t>
       </w:r>
       <w:proofErr w:type="gramEnd"/>
@@ -3915,6 +5009,47 @@
         <w:t xml:space="preserve">align1 </w:t>
       </w:r>
     </w:p>
+    <w:p>
+      <w:pPr>
+        <w:rPr>
+          <w:rFonts w:ascii="Consolas" w:hAnsi="Consolas" w:cs="Consolas"/>
+        </w:rPr>
+      </w:pPr>
+      <w:r>
+        <w:rPr>
+          <w:rFonts w:ascii="Consolas" w:hAnsi="Consolas" w:cs="Consolas"/>
+        </w:rPr>
+        <w:t xml:space="preserve">Note: Homo sapiens (human) and </w:t>
+      </w:r>
+      <w:proofErr w:type="spellStart"/>
+      <w:r>
+        <w:rPr>
+          <w:rFonts w:ascii="Consolas" w:hAnsi="Consolas" w:cs="Consolas"/>
+        </w:rPr>
+        <w:t>Sus</w:t>
+      </w:r>
+      <w:proofErr w:type="spellEnd"/>
+      <w:r>
+        <w:rPr>
+          <w:rFonts w:ascii="Consolas" w:hAnsi="Consolas" w:cs="Consolas"/>
+        </w:rPr>
+        <w:t xml:space="preserve"> </w:t>
+      </w:r>
+      <w:proofErr w:type="spellStart"/>
+      <w:r>
+        <w:rPr>
+          <w:rFonts w:ascii="Consolas" w:hAnsi="Consolas" w:cs="Consolas"/>
+        </w:rPr>
+        <w:t>scrofa</w:t>
+      </w:r>
+      <w:proofErr w:type="spellEnd"/>
+      <w:r>
+        <w:rPr>
+          <w:rFonts w:ascii="Consolas" w:hAnsi="Consolas" w:cs="Consolas"/>
+        </w:rPr>
+        <w:t xml:space="preserve"> (pig)</w:t>
+      </w:r>
+    </w:p>
     <w:p/>
     <w:p>
       <w:pPr>
@@ -4273,6 +5408,7 @@
       </w:pPr>
       <w:proofErr w:type="gramStart"/>
       <w:r>
+        <w:lastRenderedPageBreak/>
         <w:t>Step 10.</w:t>
       </w:r>
       <w:proofErr w:type="gramEnd"/>
@@ -4366,7 +5502,6 @@
       </w:pPr>
       <w:proofErr w:type="gramStart"/>
       <w:r>
-        <w:lastRenderedPageBreak/>
         <w:t>Step 11.</w:t>
       </w:r>
       <w:proofErr w:type="gramEnd"/>
@@ -5237,6 +6372,7 @@
                 <w:rFonts w:ascii="Consolas" w:hAnsi="Consolas" w:cs="Consolas"/>
                 <w:sz w:val="20"/>
               </w:rPr>
+              <w:lastRenderedPageBreak/>
               <w:t xml:space="preserve">SEQUOIA&gt; write ALIGN </w:t>
             </w:r>
             <w:proofErr w:type="spellStart"/>
@@ -5331,7 +6467,6 @@
                 <w:rFonts w:ascii="Consolas" w:hAnsi="Consolas" w:cs="Consolas"/>
                 <w:sz w:val="20"/>
               </w:rPr>
-              <w:lastRenderedPageBreak/>
               <w:t xml:space="preserve">SEQUOIA&gt; print ALIGN </w:t>
             </w:r>
             <w:proofErr w:type="spellStart"/>
@@ -6343,6 +7478,7 @@
                 <w:rFonts w:ascii="Consolas" w:hAnsi="Consolas" w:cs="Consolas"/>
                 <w:sz w:val="20"/>
               </w:rPr>
+              <w:lastRenderedPageBreak/>
               <w:t>SEQUOIA&gt; split 5</w:t>
             </w:r>
           </w:p>
@@ -6405,7 +7541,6 @@
                 <w:rFonts w:ascii="Consolas" w:hAnsi="Consolas" w:cs="Consolas"/>
                 <w:sz w:val="20"/>
               </w:rPr>
-              <w:lastRenderedPageBreak/>
               <w:t>SEQUOIA&gt; weight</w:t>
             </w:r>
           </w:p>
@@ -7423,6 +8558,7 @@
                 <w:rFonts w:ascii="Consolas" w:hAnsi="Consolas" w:cs="Consolas"/>
                 <w:sz w:val="20"/>
               </w:rPr>
+              <w:lastRenderedPageBreak/>
               <w:t>SEQUOIA&gt; tabulate</w:t>
             </w:r>
           </w:p>
@@ -7501,7 +8637,6 @@
                 <w:rFonts w:ascii="Consolas" w:hAnsi="Consolas" w:cs="Consolas"/>
                 <w:sz w:val="20"/>
               </w:rPr>
-              <w:lastRenderedPageBreak/>
               <w:t xml:space="preserve">SEQUOIA&gt; </w:t>
             </w:r>
             <w:proofErr w:type="spellStart"/>
@@ -7774,6 +8909,7 @@
         <w:pStyle w:val="Heading4"/>
       </w:pPr>
       <w:r>
+        <w:lastRenderedPageBreak/>
         <w:t>Method and function names</w:t>
       </w:r>
     </w:p>
@@ -7793,7 +8929,6 @@
     <w:p/>
     <w:p>
       <w:r>
-        <w:lastRenderedPageBreak/>
         <w:t>Begin method and function names with a verb.</w:t>
       </w:r>
     </w:p>
@@ -7911,7 +9046,6 @@
           <w:docPartUnique/>
         </w:docPartObj>
       </w:sdtPr>
-      <w:sdtEndPr/>
       <w:sdtContent>
         <w:p>
           <w:pPr>
@@ -7927,7 +9061,6 @@
             <w:id w:val="111145805"/>
             <w:bibliography/>
           </w:sdtPr>
-          <w:sdtEndPr/>
           <w:sdtContent>
             <w:p>
               <w:pPr>
@@ -8201,7 +9334,7 @@
         <w:rStyle w:val="PageNumber"/>
         <w:noProof/>
       </w:rPr>
-      <w:t>15</w:t>
+      <w:t>1</w:t>
     </w:r>
     <w:r>
       <w:rPr>
@@ -8475,7 +9608,7 @@
         <w:rStyle w:val="PageNumber"/>
         <w:noProof/>
       </w:rPr>
-      <w:t>12</w:t>
+      <w:t>2</w:t>
     </w:r>
     <w:r>
       <w:rPr>
@@ -8603,7 +9736,7 @@
         <w:smallCaps/>
         <w:noProof/>
       </w:rPr>
-      <w:t>Programming MolTK</w:t>
+      <w:t>Introduction to MolTK</w:t>
     </w:r>
     <w:r>
       <w:rPr>
@@ -8648,7 +9781,7 @@
         <w:rStyle w:val="PageNumber"/>
         <w:noProof/>
       </w:rPr>
-      <w:t>13</w:t>
+      <w:t>3</w:t>
     </w:r>
     <w:r>
       <w:rPr>
@@ -8799,7 +9932,7 @@
         <w:i/>
         <w:noProof/>
       </w:rPr>
-      <w:t>C++</w:t>
+      <w:t>Installing MolTK</w:t>
     </w:r>
     <w:r>
       <w:rPr>
@@ -9694,12 +10827,238 @@
     </w:lvl>
   </w:abstractNum>
   <w:abstractNum w:abstractNumId="15">
+    <w:nsid w:val="28161665"/>
+    <w:multiLevelType w:val="hybridMultilevel"/>
+    <w:tmpl w:val="EE221BC8"/>
+    <w:lvl w:ilvl="0" w:tplc="04090001">
+      <w:start w:val="1"/>
+      <w:numFmt w:val="bullet"/>
+      <w:lvlText w:val=""/>
+      <w:lvlJc w:val="left"/>
+      <w:pPr>
+        <w:ind w:left="720" w:hanging="360"/>
+      </w:pPr>
+      <w:rPr>
+        <w:rFonts w:ascii="Symbol" w:hAnsi="Symbol" w:hint="default"/>
+      </w:rPr>
+    </w:lvl>
+    <w:lvl w:ilvl="1" w:tplc="04090003" w:tentative="1">
+      <w:start w:val="1"/>
+      <w:numFmt w:val="bullet"/>
+      <w:lvlText w:val="o"/>
+      <w:lvlJc w:val="left"/>
+      <w:pPr>
+        <w:ind w:left="1440" w:hanging="360"/>
+      </w:pPr>
+      <w:rPr>
+        <w:rFonts w:ascii="Courier New" w:hAnsi="Courier New" w:cs="Courier New" w:hint="default"/>
+      </w:rPr>
+    </w:lvl>
+    <w:lvl w:ilvl="2" w:tplc="04090005" w:tentative="1">
+      <w:start w:val="1"/>
+      <w:numFmt w:val="bullet"/>
+      <w:lvlText w:val=""/>
+      <w:lvlJc w:val="left"/>
+      <w:pPr>
+        <w:ind w:left="2160" w:hanging="360"/>
+      </w:pPr>
+      <w:rPr>
+        <w:rFonts w:ascii="Wingdings" w:hAnsi="Wingdings" w:hint="default"/>
+      </w:rPr>
+    </w:lvl>
+    <w:lvl w:ilvl="3" w:tplc="04090001" w:tentative="1">
+      <w:start w:val="1"/>
+      <w:numFmt w:val="bullet"/>
+      <w:lvlText w:val=""/>
+      <w:lvlJc w:val="left"/>
+      <w:pPr>
+        <w:ind w:left="2880" w:hanging="360"/>
+      </w:pPr>
+      <w:rPr>
+        <w:rFonts w:ascii="Symbol" w:hAnsi="Symbol" w:hint="default"/>
+      </w:rPr>
+    </w:lvl>
+    <w:lvl w:ilvl="4" w:tplc="04090003" w:tentative="1">
+      <w:start w:val="1"/>
+      <w:numFmt w:val="bullet"/>
+      <w:lvlText w:val="o"/>
+      <w:lvlJc w:val="left"/>
+      <w:pPr>
+        <w:ind w:left="3600" w:hanging="360"/>
+      </w:pPr>
+      <w:rPr>
+        <w:rFonts w:ascii="Courier New" w:hAnsi="Courier New" w:cs="Courier New" w:hint="default"/>
+      </w:rPr>
+    </w:lvl>
+    <w:lvl w:ilvl="5" w:tplc="04090005" w:tentative="1">
+      <w:start w:val="1"/>
+      <w:numFmt w:val="bullet"/>
+      <w:lvlText w:val=""/>
+      <w:lvlJc w:val="left"/>
+      <w:pPr>
+        <w:ind w:left="4320" w:hanging="360"/>
+      </w:pPr>
+      <w:rPr>
+        <w:rFonts w:ascii="Wingdings" w:hAnsi="Wingdings" w:hint="default"/>
+      </w:rPr>
+    </w:lvl>
+    <w:lvl w:ilvl="6" w:tplc="04090001" w:tentative="1">
+      <w:start w:val="1"/>
+      <w:numFmt w:val="bullet"/>
+      <w:lvlText w:val=""/>
+      <w:lvlJc w:val="left"/>
+      <w:pPr>
+        <w:ind w:left="5040" w:hanging="360"/>
+      </w:pPr>
+      <w:rPr>
+        <w:rFonts w:ascii="Symbol" w:hAnsi="Symbol" w:hint="default"/>
+      </w:rPr>
+    </w:lvl>
+    <w:lvl w:ilvl="7" w:tplc="04090003" w:tentative="1">
+      <w:start w:val="1"/>
+      <w:numFmt w:val="bullet"/>
+      <w:lvlText w:val="o"/>
+      <w:lvlJc w:val="left"/>
+      <w:pPr>
+        <w:ind w:left="5760" w:hanging="360"/>
+      </w:pPr>
+      <w:rPr>
+        <w:rFonts w:ascii="Courier New" w:hAnsi="Courier New" w:cs="Courier New" w:hint="default"/>
+      </w:rPr>
+    </w:lvl>
+    <w:lvl w:ilvl="8" w:tplc="04090005" w:tentative="1">
+      <w:start w:val="1"/>
+      <w:numFmt w:val="bullet"/>
+      <w:lvlText w:val=""/>
+      <w:lvlJc w:val="left"/>
+      <w:pPr>
+        <w:ind w:left="6480" w:hanging="360"/>
+      </w:pPr>
+      <w:rPr>
+        <w:rFonts w:ascii="Wingdings" w:hAnsi="Wingdings" w:hint="default"/>
+      </w:rPr>
+    </w:lvl>
+  </w:abstractNum>
+  <w:abstractNum w:abstractNumId="16">
     <w:nsid w:val="347A60F0"/>
     <w:multiLevelType w:val="multilevel"/>
     <w:tmpl w:val="0409001F"/>
     <w:numStyleLink w:val="111111"/>
   </w:abstractNum>
-  <w:abstractNum w:abstractNumId="16">
+  <w:abstractNum w:abstractNumId="17">
+    <w:nsid w:val="48470C56"/>
+    <w:multiLevelType w:val="hybridMultilevel"/>
+    <w:tmpl w:val="0786E09A"/>
+    <w:lvl w:ilvl="0" w:tplc="04090001">
+      <w:start w:val="1"/>
+      <w:numFmt w:val="bullet"/>
+      <w:lvlText w:val=""/>
+      <w:lvlJc w:val="left"/>
+      <w:pPr>
+        <w:ind w:left="720" w:hanging="360"/>
+      </w:pPr>
+      <w:rPr>
+        <w:rFonts w:ascii="Symbol" w:hAnsi="Symbol" w:hint="default"/>
+      </w:rPr>
+    </w:lvl>
+    <w:lvl w:ilvl="1" w:tplc="04090003">
+      <w:start w:val="1"/>
+      <w:numFmt w:val="bullet"/>
+      <w:lvlText w:val="o"/>
+      <w:lvlJc w:val="left"/>
+      <w:pPr>
+        <w:ind w:left="1440" w:hanging="360"/>
+      </w:pPr>
+      <w:rPr>
+        <w:rFonts w:ascii="Courier New" w:hAnsi="Courier New" w:cs="Courier New" w:hint="default"/>
+      </w:rPr>
+    </w:lvl>
+    <w:lvl w:ilvl="2" w:tplc="04090005" w:tentative="1">
+      <w:start w:val="1"/>
+      <w:numFmt w:val="bullet"/>
+      <w:lvlText w:val=""/>
+      <w:lvlJc w:val="left"/>
+      <w:pPr>
+        <w:ind w:left="2160" w:hanging="360"/>
+      </w:pPr>
+      <w:rPr>
+        <w:rFonts w:ascii="Wingdings" w:hAnsi="Wingdings" w:hint="default"/>
+      </w:rPr>
+    </w:lvl>
+    <w:lvl w:ilvl="3" w:tplc="04090001" w:tentative="1">
+      <w:start w:val="1"/>
+      <w:numFmt w:val="bullet"/>
+      <w:lvlText w:val=""/>
+      <w:lvlJc w:val="left"/>
+      <w:pPr>
+        <w:ind w:left="2880" w:hanging="360"/>
+      </w:pPr>
+      <w:rPr>
+        <w:rFonts w:ascii="Symbol" w:hAnsi="Symbol" w:hint="default"/>
+      </w:rPr>
+    </w:lvl>
+    <w:lvl w:ilvl="4" w:tplc="04090003" w:tentative="1">
+      <w:start w:val="1"/>
+      <w:numFmt w:val="bullet"/>
+      <w:lvlText w:val="o"/>
+      <w:lvlJc w:val="left"/>
+      <w:pPr>
+        <w:ind w:left="3600" w:hanging="360"/>
+      </w:pPr>
+      <w:rPr>
+        <w:rFonts w:ascii="Courier New" w:hAnsi="Courier New" w:cs="Courier New" w:hint="default"/>
+      </w:rPr>
+    </w:lvl>
+    <w:lvl w:ilvl="5" w:tplc="04090005" w:tentative="1">
+      <w:start w:val="1"/>
+      <w:numFmt w:val="bullet"/>
+      <w:lvlText w:val=""/>
+      <w:lvlJc w:val="left"/>
+      <w:pPr>
+        <w:ind w:left="4320" w:hanging="360"/>
+      </w:pPr>
+      <w:rPr>
+        <w:rFonts w:ascii="Wingdings" w:hAnsi="Wingdings" w:hint="default"/>
+      </w:rPr>
+    </w:lvl>
+    <w:lvl w:ilvl="6" w:tplc="04090001" w:tentative="1">
+      <w:start w:val="1"/>
+      <w:numFmt w:val="bullet"/>
+      <w:lvlText w:val=""/>
+      <w:lvlJc w:val="left"/>
+      <w:pPr>
+        <w:ind w:left="5040" w:hanging="360"/>
+      </w:pPr>
+      <w:rPr>
+        <w:rFonts w:ascii="Symbol" w:hAnsi="Symbol" w:hint="default"/>
+      </w:rPr>
+    </w:lvl>
+    <w:lvl w:ilvl="7" w:tplc="04090003" w:tentative="1">
+      <w:start w:val="1"/>
+      <w:numFmt w:val="bullet"/>
+      <w:lvlText w:val="o"/>
+      <w:lvlJc w:val="left"/>
+      <w:pPr>
+        <w:ind w:left="5760" w:hanging="360"/>
+      </w:pPr>
+      <w:rPr>
+        <w:rFonts w:ascii="Courier New" w:hAnsi="Courier New" w:cs="Courier New" w:hint="default"/>
+      </w:rPr>
+    </w:lvl>
+    <w:lvl w:ilvl="8" w:tplc="04090005" w:tentative="1">
+      <w:start w:val="1"/>
+      <w:numFmt w:val="bullet"/>
+      <w:lvlText w:val=""/>
+      <w:lvlJc w:val="left"/>
+      <w:pPr>
+        <w:ind w:left="6480" w:hanging="360"/>
+      </w:pPr>
+      <w:rPr>
+        <w:rFonts w:ascii="Wingdings" w:hAnsi="Wingdings" w:hint="default"/>
+      </w:rPr>
+    </w:lvl>
+  </w:abstractNum>
+  <w:abstractNum w:abstractNumId="18">
     <w:nsid w:val="50E17D47"/>
     <w:multiLevelType w:val="hybridMultilevel"/>
     <w:tmpl w:val="D4BA8E56"/>
@@ -9785,7 +11144,7 @@
       </w:pPr>
     </w:lvl>
   </w:abstractNum>
-  <w:abstractNum w:abstractNumId="17">
+  <w:abstractNum w:abstractNumId="19">
     <w:nsid w:val="516D0E5D"/>
     <w:multiLevelType w:val="hybridMultilevel"/>
     <w:tmpl w:val="6016BB8A"/>
@@ -9925,7 +11284,7 @@
       </w:rPr>
     </w:lvl>
   </w:abstractNum>
-  <w:abstractNum w:abstractNumId="18">
+  <w:abstractNum w:abstractNumId="20">
     <w:nsid w:val="55643369"/>
     <w:multiLevelType w:val="hybridMultilevel"/>
     <w:tmpl w:val="EF1EDCCC"/>
@@ -10038,7 +11397,7 @@
       </w:rPr>
     </w:lvl>
   </w:abstractNum>
-  <w:abstractNum w:abstractNumId="19">
+  <w:abstractNum w:abstractNumId="21">
     <w:nsid w:val="5BCF5047"/>
     <w:multiLevelType w:val="multilevel"/>
     <w:tmpl w:val="0409001F"/>
@@ -10152,7 +11511,7 @@
       </w:pPr>
     </w:lvl>
   </w:abstractNum>
-  <w:abstractNum w:abstractNumId="20">
+  <w:abstractNum w:abstractNumId="22">
     <w:nsid w:val="60E329DF"/>
     <w:multiLevelType w:val="hybridMultilevel"/>
     <w:tmpl w:val="EA3A2FD0"/>
@@ -10268,7 +11627,7 @@
       </w:pPr>
     </w:lvl>
   </w:abstractNum>
-  <w:abstractNum w:abstractNumId="21">
+  <w:abstractNum w:abstractNumId="23">
     <w:nsid w:val="67B54897"/>
     <w:multiLevelType w:val="multilevel"/>
     <w:tmpl w:val="1806E054"/>
@@ -10408,7 +11767,7 @@
       </w:rPr>
     </w:lvl>
   </w:abstractNum>
-  <w:abstractNum w:abstractNumId="22">
+  <w:abstractNum w:abstractNumId="24">
     <w:nsid w:val="72422A76"/>
     <w:multiLevelType w:val="multilevel"/>
     <w:tmpl w:val="9852F9AE"/>
@@ -10548,7 +11907,7 @@
       </w:rPr>
     </w:lvl>
   </w:abstractNum>
-  <w:abstractNum w:abstractNumId="23">
+  <w:abstractNum w:abstractNumId="25">
     <w:nsid w:val="724A633C"/>
     <w:multiLevelType w:val="multilevel"/>
     <w:tmpl w:val="F5EE75F2"/>
@@ -10688,7 +12047,7 @@
       </w:rPr>
     </w:lvl>
   </w:abstractNum>
-  <w:abstractNum w:abstractNumId="24">
+  <w:abstractNum w:abstractNumId="26">
     <w:nsid w:val="72866042"/>
     <w:multiLevelType w:val="multilevel"/>
     <w:tmpl w:val="F5EE75F2"/>
@@ -10859,22 +12218,22 @@
     <w:abstractNumId w:val="0"/>
   </w:num>
   <w:num w:numId="11">
-    <w:abstractNumId w:val="17"/>
+    <w:abstractNumId w:val="19"/>
   </w:num>
   <w:num w:numId="12">
-    <w:abstractNumId w:val="21"/>
+    <w:abstractNumId w:val="23"/>
   </w:num>
   <w:num w:numId="13">
     <w:abstractNumId w:val="11"/>
   </w:num>
   <w:num w:numId="14">
-    <w:abstractNumId w:val="19"/>
+    <w:abstractNumId w:val="21"/>
   </w:num>
   <w:num w:numId="15">
-    <w:abstractNumId w:val="15"/>
+    <w:abstractNumId w:val="16"/>
   </w:num>
   <w:num w:numId="16">
-    <w:abstractNumId w:val="22"/>
+    <w:abstractNumId w:val="24"/>
   </w:num>
   <w:num w:numId="17">
     <w:abstractNumId w:val="12"/>
@@ -10886,22 +12245,28 @@
     <w:abstractNumId w:val="13"/>
   </w:num>
   <w:num w:numId="20">
-    <w:abstractNumId w:val="24"/>
+    <w:abstractNumId w:val="26"/>
   </w:num>
   <w:num w:numId="21">
-    <w:abstractNumId w:val="23"/>
+    <w:abstractNumId w:val="25"/>
   </w:num>
   <w:num w:numId="22">
     <w:abstractNumId w:val="14"/>
   </w:num>
   <w:num w:numId="23">
+    <w:abstractNumId w:val="22"/>
+  </w:num>
+  <w:num w:numId="24">
+    <w:abstractNumId w:val="18"/>
+  </w:num>
+  <w:num w:numId="25">
     <w:abstractNumId w:val="20"/>
   </w:num>
-  <w:num w:numId="24">
-    <w:abstractNumId w:val="16"/>
+  <w:num w:numId="26">
+    <w:abstractNumId w:val="15"/>
   </w:num>
-  <w:num w:numId="25">
-    <w:abstractNumId w:val="18"/>
+  <w:num w:numId="27">
+    <w:abstractNumId w:val="17"/>
   </w:num>
 </w:numbering>
 </file>
@@ -11710,6 +13075,17 @@
       <w:szCs w:val="16"/>
     </w:rPr>
   </w:style>
+  <w:style w:type="paragraph" w:styleId="ListParagraph">
+    <w:name w:val="List Paragraph"/>
+    <w:basedOn w:val="Normal"/>
+    <w:uiPriority w:val="34"/>
+    <w:qFormat/>
+    <w:rsid w:val="00F209DC"/>
+    <w:pPr>
+      <w:ind w:left="720"/>
+      <w:contextualSpacing/>
+    </w:pPr>
+  </w:style>
 </w:styles>
 </file>
 
@@ -12517,6 +13893,17 @@
       <w:szCs w:val="16"/>
     </w:rPr>
   </w:style>
+  <w:style w:type="paragraph" w:styleId="ListParagraph">
+    <w:name w:val="List Paragraph"/>
+    <w:basedOn w:val="Normal"/>
+    <w:uiPriority w:val="34"/>
+    <w:qFormat/>
+    <w:rsid w:val="00F209DC"/>
+    <w:pPr>
+      <w:ind w:left="720"/>
+      <w:contextualSpacing/>
+    </w:pPr>
+  </w:style>
 </w:styles>
 </file>
 
@@ -12927,7 +14314,7 @@
 </file>
 
 <file path=customXml/itemProps1.xml><?xml version="1.0" encoding="utf-8"?>
-<ds:datastoreItem xmlns:ds="http://schemas.openxmlformats.org/officeDocument/2006/customXml" ds:itemID="{B04ADF84-07A0-4D94-B666-4F7E746D077A}">
+<ds:datastoreItem xmlns:ds="http://schemas.openxmlformats.org/officeDocument/2006/customXml" ds:itemID="{07512BBB-CB38-4DF8-8B69-EC962F468AE1}">
   <ds:schemaRefs>
     <ds:schemaRef ds:uri="http://schemas.openxmlformats.org/officeDocument/2006/bibliography"/>
   </ds:schemaRefs>

</xml_diff>

<commit_message>
Changed MolTK website address in User's Manual.
</commit_message>
<xml_diff>
--- a/doc/MolTKUsersManual.docx
+++ b/doc/MolTKUsersManual.docx
@@ -312,13 +312,10 @@
               <w:t xml:space="preserve">Website: </w:t>
             </w:r>
             <w:r>
-              <w:t>rotatingpenguin.com/</w:t>
-            </w:r>
-            <w:proofErr w:type="spellStart"/>
-            <w:r>
-              <w:t>moltk</w:t>
-            </w:r>
-            <w:proofErr w:type="spellEnd"/>
+              <w:t>moltk.rotatingpenguin.com</w:t>
+            </w:r>
+            <w:bookmarkStart w:id="0" w:name="_GoBack"/>
+            <w:bookmarkEnd w:id="0"/>
           </w:p>
         </w:tc>
       </w:tr>
@@ -2649,20 +2646,20 @@
           <w:numId w:val="0"/>
         </w:numPr>
       </w:pPr>
-      <w:bookmarkStart w:id="0" w:name="_Ref185670316"/>
-      <w:bookmarkStart w:id="1" w:name="_Ref185671637"/>
-      <w:bookmarkStart w:id="2" w:name="_Ref185671652"/>
-      <w:bookmarkStart w:id="3" w:name="_Ref185671714"/>
+      <w:bookmarkStart w:id="1" w:name="_Ref185670316"/>
+      <w:bookmarkStart w:id="2" w:name="_Ref185671637"/>
+      <w:bookmarkStart w:id="3" w:name="_Ref185671652"/>
+      <w:bookmarkStart w:id="4" w:name="_Ref185671714"/>
     </w:p>
     <w:p>
       <w:pPr>
         <w:pStyle w:val="Heading1"/>
       </w:pPr>
-      <w:bookmarkStart w:id="4" w:name="_Toc307944242"/>
-      <w:bookmarkEnd w:id="0"/>
+      <w:bookmarkStart w:id="5" w:name="_Toc307944242"/>
       <w:bookmarkEnd w:id="1"/>
       <w:bookmarkEnd w:id="2"/>
       <w:bookmarkEnd w:id="3"/>
+      <w:bookmarkEnd w:id="4"/>
       <w:r>
         <w:t xml:space="preserve">Introduction to </w:t>
       </w:r>
@@ -2670,7 +2667,7 @@
       <w:r>
         <w:t>MolTK</w:t>
       </w:r>
-      <w:bookmarkEnd w:id="4"/>
+      <w:bookmarkEnd w:id="5"/>
       <w:proofErr w:type="spellEnd"/>
     </w:p>
     <w:p/>
@@ -2678,17 +2675,17 @@
       <w:pPr>
         <w:pStyle w:val="Heading2"/>
       </w:pPr>
-      <w:bookmarkStart w:id="5" w:name="_Toc307944243"/>
+      <w:bookmarkStart w:id="6" w:name="_Toc307944243"/>
       <w:r>
         <w:t>Overview</w:t>
       </w:r>
-      <w:bookmarkEnd w:id="5"/>
+      <w:bookmarkEnd w:id="6"/>
     </w:p>
     <w:p>
       <w:pPr>
         <w:pStyle w:val="Heading3"/>
       </w:pPr>
-      <w:bookmarkStart w:id="6" w:name="_Toc307944244"/>
+      <w:bookmarkStart w:id="7" w:name="_Toc307944244"/>
       <w:r>
         <w:t xml:space="preserve">What is </w:t>
       </w:r>
@@ -2700,7 +2697,7 @@
       <w:r>
         <w:t>?</w:t>
       </w:r>
-      <w:bookmarkEnd w:id="6"/>
+      <w:bookmarkEnd w:id="7"/>
     </w:p>
     <w:p>
       <w:r>
@@ -2778,7 +2775,7 @@
       <w:pPr>
         <w:pStyle w:val="Heading3"/>
       </w:pPr>
-      <w:bookmarkStart w:id="7" w:name="_Toc307944245"/>
+      <w:bookmarkStart w:id="8" w:name="_Toc307944245"/>
       <w:r>
         <w:t xml:space="preserve">Design Goals of </w:t>
       </w:r>
@@ -2786,7 +2783,7 @@
       <w:r>
         <w:t>MolTK</w:t>
       </w:r>
-      <w:bookmarkEnd w:id="7"/>
+      <w:bookmarkEnd w:id="8"/>
       <w:proofErr w:type="spellEnd"/>
     </w:p>
     <w:p>
@@ -2906,7 +2903,7 @@
       <w:pPr>
         <w:pStyle w:val="Heading2"/>
       </w:pPr>
-      <w:bookmarkStart w:id="8" w:name="_Toc307944246"/>
+      <w:bookmarkStart w:id="9" w:name="_Toc307944246"/>
       <w:r>
         <w:t xml:space="preserve">Installing </w:t>
       </w:r>
@@ -2914,7 +2911,7 @@
       <w:r>
         <w:t>MolTK</w:t>
       </w:r>
-      <w:bookmarkEnd w:id="8"/>
+      <w:bookmarkEnd w:id="9"/>
       <w:proofErr w:type="spellEnd"/>
     </w:p>
     <w:p>
@@ -2940,7 +2937,7 @@
       <w:pPr>
         <w:pStyle w:val="Heading3"/>
       </w:pPr>
-      <w:bookmarkStart w:id="9" w:name="_Toc307944247"/>
+      <w:bookmarkStart w:id="10" w:name="_Toc307944247"/>
       <w:r>
         <w:t xml:space="preserve">Installing the </w:t>
       </w:r>
@@ -2952,7 +2949,7 @@
       <w:r>
         <w:t xml:space="preserve"> Application</w:t>
       </w:r>
-      <w:bookmarkEnd w:id="9"/>
+      <w:bookmarkEnd w:id="10"/>
     </w:p>
     <w:p>
       <w:r>
@@ -2980,7 +2977,7 @@
       <w:pPr>
         <w:pStyle w:val="Heading3"/>
       </w:pPr>
-      <w:bookmarkStart w:id="10" w:name="_Toc307944248"/>
+      <w:bookmarkStart w:id="11" w:name="_Toc307944248"/>
       <w:r>
         <w:t xml:space="preserve">Installing the </w:t>
       </w:r>
@@ -2992,7 +2989,7 @@
       <w:r>
         <w:t xml:space="preserve"> Python Module</w:t>
       </w:r>
-      <w:bookmarkEnd w:id="10"/>
+      <w:bookmarkEnd w:id="11"/>
     </w:p>
     <w:p>
       <w:pPr>
@@ -3157,7 +3154,7 @@
       <w:pPr>
         <w:pStyle w:val="Heading3"/>
       </w:pPr>
-      <w:bookmarkStart w:id="11" w:name="_Toc307944249"/>
+      <w:bookmarkStart w:id="12" w:name="_Toc307944249"/>
       <w:r>
         <w:t xml:space="preserve">Installing the </w:t>
       </w:r>
@@ -3169,7 +3166,7 @@
       <w:r>
         <w:t xml:space="preserve"> C++ SDK</w:t>
       </w:r>
-      <w:bookmarkEnd w:id="11"/>
+      <w:bookmarkEnd w:id="12"/>
     </w:p>
     <w:p>
       <w:r>
@@ -3189,7 +3186,7 @@
       <w:pPr>
         <w:pStyle w:val="Heading3"/>
       </w:pPr>
-      <w:bookmarkStart w:id="12" w:name="_Toc307944250"/>
+      <w:bookmarkStart w:id="13" w:name="_Toc307944250"/>
       <w:r>
         <w:t xml:space="preserve">Building </w:t>
       </w:r>
@@ -3201,7 +3198,7 @@
       <w:r>
         <w:t xml:space="preserve"> from Source Code</w:t>
       </w:r>
-      <w:bookmarkEnd w:id="12"/>
+      <w:bookmarkEnd w:id="13"/>
     </w:p>
     <w:p>
       <w:r>
@@ -4094,10 +4091,7 @@
         <w:t xml:space="preserve">    </w:t>
       </w:r>
     </w:p>
-    <w:p>
-      <w:bookmarkStart w:id="13" w:name="_GoBack"/>
-      <w:bookmarkEnd w:id="13"/>
-    </w:p>
+    <w:p/>
     <w:p>
       <w:pPr>
         <w:pStyle w:val="Heading2"/>
@@ -9046,6 +9040,7 @@
           <w:docPartUnique/>
         </w:docPartObj>
       </w:sdtPr>
+      <w:sdtEndPr/>
       <w:sdtContent>
         <w:p>
           <w:pPr>
@@ -9061,6 +9056,7 @@
             <w:id w:val="111145805"/>
             <w:bibliography/>
           </w:sdtPr>
+          <w:sdtEndPr/>
           <w:sdtContent>
             <w:p>
               <w:pPr>
@@ -9334,7 +9330,7 @@
         <w:rStyle w:val="PageNumber"/>
         <w:noProof/>
       </w:rPr>
-      <w:t>1</w:t>
+      <w:t>17</w:t>
     </w:r>
     <w:r>
       <w:rPr>
@@ -9608,7 +9604,7 @@
         <w:rStyle w:val="PageNumber"/>
         <w:noProof/>
       </w:rPr>
-      <w:t>2</w:t>
+      <w:t>14</w:t>
     </w:r>
     <w:r>
       <w:rPr>
@@ -9736,7 +9732,7 @@
         <w:smallCaps/>
         <w:noProof/>
       </w:rPr>
-      <w:t>Introduction to MolTK</w:t>
+      <w:t>Programming MolTK</w:t>
     </w:r>
     <w:r>
       <w:rPr>
@@ -9781,7 +9777,7 @@
         <w:rStyle w:val="PageNumber"/>
         <w:noProof/>
       </w:rPr>
-      <w:t>3</w:t>
+      <w:t>15</w:t>
     </w:r>
     <w:r>
       <w:rPr>
@@ -9932,7 +9928,7 @@
         <w:i/>
         <w:noProof/>
       </w:rPr>
-      <w:t>Installing MolTK</w:t>
+      <w:t>C++</w:t>
     </w:r>
     <w:r>
       <w:rPr>
@@ -14314,7 +14310,7 @@
 </file>
 
 <file path=customXml/itemProps1.xml><?xml version="1.0" encoding="utf-8"?>
-<ds:datastoreItem xmlns:ds="http://schemas.openxmlformats.org/officeDocument/2006/customXml" ds:itemID="{07512BBB-CB38-4DF8-8B69-EC962F468AE1}">
+<ds:datastoreItem xmlns:ds="http://schemas.openxmlformats.org/officeDocument/2006/customXml" ds:itemID="{87AE7874-7F52-477D-BDE2-F150E034CF5C}">
   <ds:schemaRefs>
     <ds:schemaRef ds:uri="http://schemas.openxmlformats.org/officeDocument/2006/bibliography"/>
   </ds:schemaRefs>

</xml_diff>